<commit_message>
Added pictures and some code samples to assay
</commit_message>
<xml_diff>
--- a/Array_Programmierung.docx
+++ b/Array_Programmierung.docx
@@ -870,7 +870,7 @@
               </mc:Choice>
               <mc:Fallback>
                 <w:pict>
-                  <v:group w14:anchorId="13F2C218" id="Gruppe 2" o:spid="_x0000_s1026" style="position:absolute;margin-left:0;margin-top:0;width:432.65pt;height:448.55pt;z-index:-251652096;mso-width-percent:706;mso-height-percent:566;mso-left-percent:220;mso-top-percent:300;mso-position-horizontal-relative:page;mso-position-vertical-relative:page;mso-width-percent:706;mso-height-percent:566;mso-left-percent:220;mso-top-percent:300" coordsize="43291,44910" o:gfxdata="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">
+                  <v:group w14:anchorId="1A886EFE" id="Gruppe 2" o:spid="_x0000_s1026" style="position:absolute;margin-left:0;margin-top:0;width:432.65pt;height:448.55pt;z-index:-251652096;mso-width-percent:706;mso-height-percent:566;mso-left-percent:220;mso-top-percent:300;mso-position-horizontal-relative:page;mso-position-vertical-relative:page;mso-width-percent:706;mso-height-percent:566;mso-left-percent:220;mso-top-percent:300" coordsize="43291,44910" o:gfxdata="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">
                     <o:lock v:ext="edit" aspectratio="t"/>
                     <v:shape id="Freihandform 64" o:spid="_x0000_s1027" style="position:absolute;left:15017;width:28274;height:28352;visibility:visible;mso-wrap-style:square;v-text-anchor:top" coordsize="1781,1786" o:gfxdata="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" path="m4,1786l,1782,1776,r5,5l4,1786xe" filled="f" stroked="f">
                       <v:path arrowok="t" o:connecttype="custom" o:connectlocs="6350,2835275;0,2828925;2819400,0;2827338,7938;6350,2835275" o:connectangles="0,0,0,0,0"/>
@@ -1211,7 +1211,7 @@
           <w:r>
             <w:fldChar w:fldCharType="separate"/>
           </w:r>
-          <w:hyperlink w:anchor="_Toc475902240" w:history="1">
+          <w:hyperlink w:anchor="_Toc475908227" w:history="1">
             <w:r>
               <w:rPr>
                 <w:rStyle w:val="Hyperlink"/>
@@ -1251,7 +1251,7 @@
                 <w:noProof/>
                 <w:webHidden/>
               </w:rPr>
-              <w:instrText xml:space="preserve"> PAGEREF _Toc475902240 \h </w:instrText>
+              <w:instrText xml:space="preserve"> PAGEREF _Toc475908227 \h </w:instrText>
             </w:r>
             <w:r>
               <w:rPr>
@@ -1293,7 +1293,7 @@
               <w:noProof/>
             </w:rPr>
           </w:pPr>
-          <w:hyperlink w:anchor="_Toc475902241" w:history="1">
+          <w:hyperlink w:anchor="_Toc475908228" w:history="1">
             <w:r>
               <w:rPr>
                 <w:rStyle w:val="Hyperlink"/>
@@ -1333,7 +1333,7 @@
                 <w:noProof/>
                 <w:webHidden/>
               </w:rPr>
-              <w:instrText xml:space="preserve"> PAGEREF _Toc475902241 \h </w:instrText>
+              <w:instrText xml:space="preserve"> PAGEREF _Toc475908228 \h </w:instrText>
             </w:r>
             <w:r>
               <w:rPr>
@@ -1375,7 +1375,7 @@
               <w:noProof/>
             </w:rPr>
           </w:pPr>
-          <w:hyperlink w:anchor="_Toc475902242" w:history="1">
+          <w:hyperlink w:anchor="_Toc475908229" w:history="1">
             <w:r>
               <w:rPr>
                 <w:rStyle w:val="Hyperlink"/>
@@ -1415,7 +1415,7 @@
                 <w:noProof/>
                 <w:webHidden/>
               </w:rPr>
-              <w:instrText xml:space="preserve"> PAGEREF _Toc475902242 \h </w:instrText>
+              <w:instrText xml:space="preserve"> PAGEREF _Toc475908229 \h </w:instrText>
             </w:r>
             <w:r>
               <w:rPr>
@@ -1457,7 +1457,7 @@
               <w:noProof/>
             </w:rPr>
           </w:pPr>
-          <w:hyperlink w:anchor="_Toc475902243" w:history="1">
+          <w:hyperlink w:anchor="_Toc475908230" w:history="1">
             <w:r>
               <w:rPr>
                 <w:rStyle w:val="Hyperlink"/>
@@ -1497,7 +1497,7 @@
                 <w:noProof/>
                 <w:webHidden/>
               </w:rPr>
-              <w:instrText xml:space="preserve"> PAGEREF _Toc475902243 \h </w:instrText>
+              <w:instrText xml:space="preserve"> PAGEREF _Toc475908230 \h </w:instrText>
             </w:r>
             <w:r>
               <w:rPr>
@@ -1539,7 +1539,7 @@
               <w:noProof/>
             </w:rPr>
           </w:pPr>
-          <w:hyperlink w:anchor="_Toc475902244" w:history="1">
+          <w:hyperlink w:anchor="_Toc475908231" w:history="1">
             <w:r>
               <w:rPr>
                 <w:rStyle w:val="Hyperlink"/>
@@ -1579,7 +1579,7 @@
                 <w:noProof/>
                 <w:webHidden/>
               </w:rPr>
-              <w:instrText xml:space="preserve"> PAGEREF _Toc475902244 \h </w:instrText>
+              <w:instrText xml:space="preserve"> PAGEREF _Toc475908231 \h </w:instrText>
             </w:r>
             <w:r>
               <w:rPr>
@@ -1621,7 +1621,7 @@
               <w:noProof/>
             </w:rPr>
           </w:pPr>
-          <w:hyperlink w:anchor="_Toc475902245" w:history="1">
+          <w:hyperlink w:anchor="_Toc475908232" w:history="1">
             <w:r>
               <w:rPr>
                 <w:rStyle w:val="Hyperlink"/>
@@ -1661,7 +1661,7 @@
                 <w:noProof/>
                 <w:webHidden/>
               </w:rPr>
-              <w:instrText xml:space="preserve"> PAGEREF _Toc475902245 \h </w:instrText>
+              <w:instrText xml:space="preserve"> PAGEREF _Toc475908232 \h </w:instrText>
             </w:r>
             <w:r>
               <w:rPr>
@@ -1703,7 +1703,7 @@
               <w:noProof/>
             </w:rPr>
           </w:pPr>
-          <w:hyperlink w:anchor="_Toc475902246" w:history="1">
+          <w:hyperlink w:anchor="_Toc475908233" w:history="1">
             <w:r>
               <w:rPr>
                 <w:rStyle w:val="Hyperlink"/>
@@ -1743,7 +1743,7 @@
                 <w:noProof/>
                 <w:webHidden/>
               </w:rPr>
-              <w:instrText xml:space="preserve"> PAGEREF _Toc475902246 \h </w:instrText>
+              <w:instrText xml:space="preserve"> PAGEREF _Toc475908233 \h </w:instrText>
             </w:r>
             <w:r>
               <w:rPr>
@@ -1785,7 +1785,7 @@
               <w:noProof/>
             </w:rPr>
           </w:pPr>
-          <w:hyperlink w:anchor="_Toc475902247" w:history="1">
+          <w:hyperlink w:anchor="_Toc475908234" w:history="1">
             <w:r>
               <w:rPr>
                 <w:rStyle w:val="Hyperlink"/>
@@ -1825,7 +1825,7 @@
                 <w:noProof/>
                 <w:webHidden/>
               </w:rPr>
-              <w:instrText xml:space="preserve"> PAGEREF _Toc475902247 \h </w:instrText>
+              <w:instrText xml:space="preserve"> PAGEREF _Toc475908234 \h </w:instrText>
             </w:r>
             <w:r>
               <w:rPr>
@@ -1867,7 +1867,7 @@
               <w:noProof/>
             </w:rPr>
           </w:pPr>
-          <w:hyperlink w:anchor="_Toc475902248" w:history="1">
+          <w:hyperlink w:anchor="_Toc475908235" w:history="1">
             <w:r>
               <w:rPr>
                 <w:rStyle w:val="Hyperlink"/>
@@ -1907,7 +1907,7 @@
                 <w:noProof/>
                 <w:webHidden/>
               </w:rPr>
-              <w:instrText xml:space="preserve"> PAGEREF _Toc475902248 \h </w:instrText>
+              <w:instrText xml:space="preserve"> PAGEREF _Toc475908235 \h </w:instrText>
             </w:r>
             <w:r>
               <w:rPr>
@@ -1949,7 +1949,7 @@
               <w:noProof/>
             </w:rPr>
           </w:pPr>
-          <w:hyperlink w:anchor="_Toc475902249" w:history="1">
+          <w:hyperlink w:anchor="_Toc475908236" w:history="1">
             <w:r>
               <w:rPr>
                 <w:rStyle w:val="Hyperlink"/>
@@ -1989,7 +1989,7 @@
                 <w:noProof/>
                 <w:webHidden/>
               </w:rPr>
-              <w:instrText xml:space="preserve"> PAGEREF _Toc475902249 \h </w:instrText>
+              <w:instrText xml:space="preserve"> PAGEREF _Toc475908236 \h </w:instrText>
             </w:r>
             <w:r>
               <w:rPr>
@@ -2031,7 +2031,7 @@
               <w:noProof/>
             </w:rPr>
           </w:pPr>
-          <w:hyperlink w:anchor="_Toc475902250" w:history="1">
+          <w:hyperlink w:anchor="_Toc475908237" w:history="1">
             <w:r>
               <w:rPr>
                 <w:rStyle w:val="Hyperlink"/>
@@ -2071,7 +2071,7 @@
                 <w:noProof/>
                 <w:webHidden/>
               </w:rPr>
-              <w:instrText xml:space="preserve"> PAGEREF _Toc475902250 \h </w:instrText>
+              <w:instrText xml:space="preserve"> PAGEREF _Toc475908237 \h </w:instrText>
             </w:r>
             <w:r>
               <w:rPr>
@@ -2113,7 +2113,7 @@
               <w:noProof/>
             </w:rPr>
           </w:pPr>
-          <w:hyperlink w:anchor="_Toc475902251" w:history="1">
+          <w:hyperlink w:anchor="_Toc475908238" w:history="1">
             <w:r>
               <w:rPr>
                 <w:rStyle w:val="Hyperlink"/>
@@ -2153,7 +2153,7 @@
                 <w:noProof/>
                 <w:webHidden/>
               </w:rPr>
-              <w:instrText xml:space="preserve"> PAGEREF _Toc475902251 \h </w:instrText>
+              <w:instrText xml:space="preserve"> PAGEREF _Toc475908238 \h </w:instrText>
             </w:r>
             <w:r>
               <w:rPr>
@@ -2195,7 +2195,7 @@
               <w:noProof/>
             </w:rPr>
           </w:pPr>
-          <w:hyperlink w:anchor="_Toc475902252" w:history="1">
+          <w:hyperlink w:anchor="_Toc475908239" w:history="1">
             <w:r>
               <w:rPr>
                 <w:rStyle w:val="Hyperlink"/>
@@ -2235,7 +2235,7 @@
                 <w:noProof/>
                 <w:webHidden/>
               </w:rPr>
-              <w:instrText xml:space="preserve"> PAGEREF _Toc475902252 \h </w:instrText>
+              <w:instrText xml:space="preserve"> PAGEREF _Toc475908239 \h </w:instrText>
             </w:r>
             <w:r>
               <w:rPr>
@@ -2277,7 +2277,7 @@
               <w:noProof/>
             </w:rPr>
           </w:pPr>
-          <w:hyperlink w:anchor="_Toc475902253" w:history="1">
+          <w:hyperlink w:anchor="_Toc475908240" w:history="1">
             <w:r>
               <w:rPr>
                 <w:rStyle w:val="Hyperlink"/>
@@ -2317,7 +2317,7 @@
                 <w:noProof/>
                 <w:webHidden/>
               </w:rPr>
-              <w:instrText xml:space="preserve"> PAGEREF _Toc475902253 \h </w:instrText>
+              <w:instrText xml:space="preserve"> PAGEREF _Toc475908240 \h </w:instrText>
             </w:r>
             <w:r>
               <w:rPr>
@@ -2359,7 +2359,7 @@
               <w:noProof/>
             </w:rPr>
           </w:pPr>
-          <w:hyperlink w:anchor="_Toc475902254" w:history="1">
+          <w:hyperlink w:anchor="_Toc475908241" w:history="1">
             <w:r>
               <w:rPr>
                 <w:rStyle w:val="Hyperlink"/>
@@ -2399,7 +2399,7 @@
                 <w:noProof/>
                 <w:webHidden/>
               </w:rPr>
-              <w:instrText xml:space="preserve"> PAGEREF _Toc475902254 \h </w:instrText>
+              <w:instrText xml:space="preserve"> PAGEREF _Toc475908241 \h </w:instrText>
             </w:r>
             <w:r>
               <w:rPr>
@@ -2441,7 +2441,7 @@
               <w:noProof/>
             </w:rPr>
           </w:pPr>
-          <w:hyperlink w:anchor="_Toc475902255" w:history="1">
+          <w:hyperlink w:anchor="_Toc475908242" w:history="1">
             <w:r>
               <w:rPr>
                 <w:rStyle w:val="Hyperlink"/>
@@ -2481,7 +2481,7 @@
                 <w:noProof/>
                 <w:webHidden/>
               </w:rPr>
-              <w:instrText xml:space="preserve"> PAGEREF _Toc475902255 \h </w:instrText>
+              <w:instrText xml:space="preserve"> PAGEREF _Toc475908242 \h </w:instrText>
             </w:r>
             <w:r>
               <w:rPr>
@@ -2501,7 +2501,7 @@
                 <w:noProof/>
                 <w:webHidden/>
               </w:rPr>
-              <w:t>6</w:t>
+              <w:t>8</w:t>
             </w:r>
             <w:r>
               <w:rPr>
@@ -2523,7 +2523,7 @@
               <w:noProof/>
             </w:rPr>
           </w:pPr>
-          <w:hyperlink w:anchor="_Toc475902256" w:history="1">
+          <w:hyperlink w:anchor="_Toc475908243" w:history="1">
             <w:r>
               <w:rPr>
                 <w:rStyle w:val="Hyperlink"/>
@@ -2563,7 +2563,7 @@
                 <w:noProof/>
                 <w:webHidden/>
               </w:rPr>
-              <w:instrText xml:space="preserve"> PAGEREF _Toc475902256 \h </w:instrText>
+              <w:instrText xml:space="preserve"> PAGEREF _Toc475908243 \h </w:instrText>
             </w:r>
             <w:r>
               <w:rPr>
@@ -2583,7 +2583,7 @@
                 <w:noProof/>
                 <w:webHidden/>
               </w:rPr>
-              <w:t>7</w:t>
+              <w:t>8</w:t>
             </w:r>
             <w:r>
               <w:rPr>
@@ -2605,7 +2605,7 @@
               <w:noProof/>
             </w:rPr>
           </w:pPr>
-          <w:hyperlink w:anchor="_Toc475902257" w:history="1">
+          <w:hyperlink w:anchor="_Toc475908244" w:history="1">
             <w:r>
               <w:rPr>
                 <w:rStyle w:val="Hyperlink"/>
@@ -2624,7 +2624,7 @@
                 <w:rStyle w:val="Hyperlink"/>
                 <w:noProof/>
               </w:rPr>
-              <w:t>Lizens</w:t>
+              <w:t>Lizenz</w:t>
             </w:r>
             <w:r>
               <w:rPr>
@@ -2645,7 +2645,7 @@
                 <w:noProof/>
                 <w:webHidden/>
               </w:rPr>
-              <w:instrText xml:space="preserve"> PAGEREF _Toc475902257 \h </w:instrText>
+              <w:instrText xml:space="preserve"> PAGEREF _Toc475908244 \h </w:instrText>
             </w:r>
             <w:r>
               <w:rPr>
@@ -2665,7 +2665,7 @@
                 <w:noProof/>
                 <w:webHidden/>
               </w:rPr>
-              <w:t>7</w:t>
+              <w:t>8</w:t>
             </w:r>
             <w:r>
               <w:rPr>
@@ -2687,7 +2687,7 @@
               <w:noProof/>
             </w:rPr>
           </w:pPr>
-          <w:hyperlink w:anchor="_Toc475902258" w:history="1">
+          <w:hyperlink w:anchor="_Toc475908245" w:history="1">
             <w:r>
               <w:rPr>
                 <w:rStyle w:val="Hyperlink"/>
@@ -2727,7 +2727,7 @@
                 <w:noProof/>
                 <w:webHidden/>
               </w:rPr>
-              <w:instrText xml:space="preserve"> PAGEREF _Toc475902258 \h </w:instrText>
+              <w:instrText xml:space="preserve"> PAGEREF _Toc475908245 \h </w:instrText>
             </w:r>
             <w:r>
               <w:rPr>
@@ -2747,7 +2747,7 @@
                 <w:noProof/>
                 <w:webHidden/>
               </w:rPr>
-              <w:t>8</w:t>
+              <w:t>9</w:t>
             </w:r>
             <w:r>
               <w:rPr>
@@ -2769,7 +2769,7 @@
               <w:noProof/>
             </w:rPr>
           </w:pPr>
-          <w:hyperlink w:anchor="_Toc475902259" w:history="1">
+          <w:hyperlink w:anchor="_Toc475908246" w:history="1">
             <w:r>
               <w:rPr>
                 <w:rStyle w:val="Hyperlink"/>
@@ -2809,7 +2809,7 @@
                 <w:noProof/>
                 <w:webHidden/>
               </w:rPr>
-              <w:instrText xml:space="preserve"> PAGEREF _Toc475902259 \h </w:instrText>
+              <w:instrText xml:space="preserve"> PAGEREF _Toc475908246 \h </w:instrText>
             </w:r>
             <w:r>
               <w:rPr>
@@ -2829,7 +2829,7 @@
                 <w:noProof/>
                 <w:webHidden/>
               </w:rPr>
-              <w:t>8</w:t>
+              <w:t>9</w:t>
             </w:r>
             <w:r>
               <w:rPr>
@@ -2868,7 +2868,7 @@
       <w:pPr>
         <w:pStyle w:val="berschrift1"/>
       </w:pPr>
-      <w:bookmarkStart w:id="0" w:name="_Toc475902240"/>
+      <w:bookmarkStart w:id="0" w:name="_Toc475908227"/>
       <w:r>
         <w:lastRenderedPageBreak/>
         <w:t>Bedeutung von Arrays in der Programmierung</w:t>
@@ -2879,7 +2879,7 @@
       <w:pPr>
         <w:pStyle w:val="berschrift2"/>
       </w:pPr>
-      <w:bookmarkStart w:id="1" w:name="_Toc475902241"/>
+      <w:bookmarkStart w:id="1" w:name="_Toc475908228"/>
       <w:r>
         <w:t xml:space="preserve">Was sind </w:t>
       </w:r>
@@ -5377,6 +5377,7 @@
                               </w:rPr>
                             </w:pPr>
                             <w:bookmarkStart w:id="2" w:name="_Toc475886340"/>
+                            <w:bookmarkStart w:id="3" w:name="_Toc475908210"/>
                             <w:r>
                               <w:t xml:space="preserve">Abbildung </w:t>
                             </w:r>
@@ -5434,6 +5435,7 @@
                               </w:sdtContent>
                             </w:sdt>
                             <w:bookmarkEnd w:id="2"/>
+                            <w:bookmarkEnd w:id="3"/>
                           </w:p>
                         </w:txbxContent>
                       </wps:txbx>
@@ -5461,7 +5463,8 @@
                           <w:noProof/>
                         </w:rPr>
                       </w:pPr>
-                      <w:bookmarkStart w:id="3" w:name="_Toc475886340"/>
+                      <w:bookmarkStart w:id="4" w:name="_Toc475886340"/>
+                      <w:bookmarkStart w:id="5" w:name="_Toc475908210"/>
                       <w:r>
                         <w:t xml:space="preserve">Abbildung </w:t>
                       </w:r>
@@ -5518,7 +5521,8 @@
                           </w:r>
                         </w:sdtContent>
                       </w:sdt>
-                      <w:bookmarkEnd w:id="3"/>
+                      <w:bookmarkEnd w:id="4"/>
+                      <w:bookmarkEnd w:id="5"/>
                     </w:p>
                   </w:txbxContent>
                 </v:textbox>
@@ -5539,21 +5543,21 @@
       <w:pPr>
         <w:pStyle w:val="berschrift2"/>
       </w:pPr>
-      <w:bookmarkStart w:id="4" w:name="_Toc475902242"/>
+      <w:bookmarkStart w:id="6" w:name="_Toc475908229"/>
       <w:r>
         <w:t>Arrays in C#</w:t>
       </w:r>
-      <w:bookmarkEnd w:id="4"/>
+      <w:bookmarkEnd w:id="6"/>
     </w:p>
     <w:p>
       <w:pPr>
         <w:pStyle w:val="berschrift3"/>
       </w:pPr>
-      <w:bookmarkStart w:id="5" w:name="_Toc475902243"/>
+      <w:bookmarkStart w:id="7" w:name="_Toc475908230"/>
       <w:r>
         <w:t>Deklarierung von Arrays</w:t>
       </w:r>
-      <w:bookmarkEnd w:id="5"/>
+      <w:bookmarkEnd w:id="7"/>
     </w:p>
     <w:p>
       <w:r>
@@ -5761,12 +5765,12 @@
       <w:pPr>
         <w:pStyle w:val="berschrift3"/>
       </w:pPr>
-      <w:bookmarkStart w:id="6" w:name="_Toc475902244"/>
+      <w:bookmarkStart w:id="8" w:name="_Toc475908231"/>
       <w:r>
         <w:lastRenderedPageBreak/>
         <w:t>Inline Deklarierung</w:t>
       </w:r>
-      <w:bookmarkEnd w:id="6"/>
+      <w:bookmarkEnd w:id="8"/>
     </w:p>
     <w:p>
       <w:r>
@@ -5777,7 +5781,7 @@
       <w:pPr>
         <w:pStyle w:val="berschrift3"/>
       </w:pPr>
-      <w:bookmarkStart w:id="7" w:name="_Toc475902245"/>
+      <w:bookmarkStart w:id="9" w:name="_Toc475908232"/>
       <w:proofErr w:type="spellStart"/>
       <w:r>
         <w:t>Jagged</w:t>
@@ -5792,7 +5796,7 @@
       <w:r>
         <w:t>weidimensionale Arrays</w:t>
       </w:r>
-      <w:bookmarkEnd w:id="7"/>
+      <w:bookmarkEnd w:id="9"/>
     </w:p>
     <w:p>
       <w:r>
@@ -6255,11 +6259,11 @@
       <w:pPr>
         <w:pStyle w:val="berschrift2"/>
       </w:pPr>
-      <w:bookmarkStart w:id="8" w:name="_Toc475902246"/>
+      <w:bookmarkStart w:id="10" w:name="_Toc475908233"/>
       <w:r>
         <w:t>Arrays in moderner Programmierung</w:t>
       </w:r>
-      <w:bookmarkEnd w:id="8"/>
+      <w:bookmarkEnd w:id="10"/>
     </w:p>
     <w:p>
       <w:r>
@@ -6275,7 +6279,7 @@
       <w:pPr>
         <w:pStyle w:val="berschrift1"/>
       </w:pPr>
-      <w:bookmarkStart w:id="9" w:name="_Toc475902247"/>
+      <w:bookmarkStart w:id="11" w:name="_Toc475908234"/>
       <w:r>
         <w:lastRenderedPageBreak/>
         <w:t xml:space="preserve">Quellcode </w:t>
@@ -6283,7 +6287,7 @@
       <w:r>
         <w:t>Dokumentation</w:t>
       </w:r>
-      <w:bookmarkEnd w:id="9"/>
+      <w:bookmarkEnd w:id="11"/>
     </w:p>
     <w:p>
       <w:pPr>
@@ -6332,23 +6336,267 @@
       <w:pPr>
         <w:pStyle w:val="berschrift2"/>
       </w:pPr>
-      <w:bookmarkStart w:id="10" w:name="_Toc475902248"/>
+      <w:bookmarkStart w:id="12" w:name="_Toc475908235"/>
       <w:r>
         <w:t>Klassenübersicht</w:t>
       </w:r>
-      <w:bookmarkEnd w:id="10"/>
+      <w:bookmarkEnd w:id="12"/>
     </w:p>
     <w:p>
       <w:pPr>
         <w:pStyle w:val="berschrift3"/>
       </w:pPr>
-      <w:bookmarkStart w:id="11" w:name="_Toc475902249"/>
+      <w:bookmarkStart w:id="13" w:name="_Toc475908236"/>
       <w:r>
         <w:t>Main</w:t>
       </w:r>
-      <w:bookmarkEnd w:id="11"/>
+      <w:bookmarkEnd w:id="13"/>
     </w:p>
     <w:p>
+      <w:r>
+        <w:rPr>
+          <w:noProof/>
+        </w:rPr>
+        <mc:AlternateContent>
+          <mc:Choice Requires="wps">
+            <w:drawing>
+              <wp:anchor distT="0" distB="0" distL="114300" distR="114300" simplePos="0" relativeHeight="251670528" behindDoc="1" locked="0" layoutInCell="1" allowOverlap="1" wp14:anchorId="330C2BFD" wp14:editId="750058C8">
+                <wp:simplePos x="0" y="0"/>
+                <wp:positionH relativeFrom="column">
+                  <wp:posOffset>4186555</wp:posOffset>
+                </wp:positionH>
+                <wp:positionV relativeFrom="paragraph">
+                  <wp:posOffset>5130800</wp:posOffset>
+                </wp:positionV>
+                <wp:extent cx="1859280" cy="635"/>
+                <wp:effectExtent l="0" t="0" r="7620" b="6985"/>
+                <wp:wrapTight wrapText="bothSides">
+                  <wp:wrapPolygon edited="0">
+                    <wp:start x="0" y="0"/>
+                    <wp:lineTo x="0" y="21122"/>
+                    <wp:lineTo x="21467" y="21122"/>
+                    <wp:lineTo x="21467" y="0"/>
+                    <wp:lineTo x="0" y="0"/>
+                  </wp:wrapPolygon>
+                </wp:wrapTight>
+                <wp:docPr id="6" name="Textfeld 6"/>
+                <wp:cNvGraphicFramePr/>
+                <a:graphic xmlns:a="http://schemas.openxmlformats.org/drawingml/2006/main">
+                  <a:graphicData uri="http://schemas.microsoft.com/office/word/2010/wordprocessingShape">
+                    <wps:wsp>
+                      <wps:cNvSpPr txBox="1"/>
+                      <wps:spPr>
+                        <a:xfrm>
+                          <a:off x="0" y="0"/>
+                          <a:ext cx="1859280" cy="635"/>
+                        </a:xfrm>
+                        <a:prstGeom prst="rect">
+                          <a:avLst/>
+                        </a:prstGeom>
+                        <a:solidFill>
+                          <a:prstClr val="white"/>
+                        </a:solidFill>
+                        <a:ln>
+                          <a:noFill/>
+                        </a:ln>
+                      </wps:spPr>
+                      <wps:txbx>
+                        <w:txbxContent>
+                          <w:p>
+                            <w:pPr>
+                              <w:pStyle w:val="Beschriftung"/>
+                              <w:rPr>
+                                <w:noProof/>
+                              </w:rPr>
+                            </w:pPr>
+                            <w:bookmarkStart w:id="14" w:name="_Toc475908211"/>
+                            <w:r>
+                              <w:t xml:space="preserve">Abbildung </w:t>
+                            </w:r>
+                            <w:r>
+                              <w:fldChar w:fldCharType="begin"/>
+                            </w:r>
+                            <w:r>
+                              <w:instrText xml:space="preserve"> SEQ Abbildung \* ARABIC </w:instrText>
+                            </w:r>
+                            <w:r>
+                              <w:fldChar w:fldCharType="separate"/>
+                            </w:r>
+                            <w:r>
+                              <w:rPr>
+                                <w:noProof/>
+                              </w:rPr>
+                              <w:t>2</w:t>
+                            </w:r>
+                            <w:r>
+                              <w:fldChar w:fldCharType="end"/>
+                            </w:r>
+                            <w:r>
+                              <w:t xml:space="preserve">: Übersicht über die Ressourcen. (Für genauere Details siehe </w:t>
+                            </w:r>
+                            <w:proofErr w:type="spellStart"/>
+                            <w:r>
+                              <w:t>Docs</w:t>
+                            </w:r>
+                            <w:proofErr w:type="spellEnd"/>
+                            <w:r>
+                              <w:t xml:space="preserve"> auf </w:t>
+                            </w:r>
+                            <w:proofErr w:type="spellStart"/>
+                            <w:r>
+                              <w:t>github</w:t>
+                            </w:r>
+                            <w:proofErr w:type="spellEnd"/>
+                            <w:r>
+                              <w:t>)</w:t>
+                            </w:r>
+                            <w:bookmarkEnd w:id="14"/>
+                          </w:p>
+                        </w:txbxContent>
+                      </wps:txbx>
+                      <wps:bodyPr rot="0" spcFirstLastPara="0" vertOverflow="overflow" horzOverflow="overflow" vert="horz" wrap="square" lIns="0" tIns="0" rIns="0" bIns="0" numCol="1" spcCol="0" rtlCol="0" fromWordArt="0" anchor="t" anchorCtr="0" forceAA="0" compatLnSpc="1">
+                        <a:prstTxWarp prst="textNoShape">
+                          <a:avLst/>
+                        </a:prstTxWarp>
+                        <a:spAutoFit/>
+                      </wps:bodyPr>
+                    </wps:wsp>
+                  </a:graphicData>
+                </a:graphic>
+              </wp:anchor>
+            </w:drawing>
+          </mc:Choice>
+          <mc:Fallback>
+            <w:pict>
+              <v:shape w14:anchorId="330C2BFD" id="Textfeld 6" o:spid="_x0000_s1030" type="#_x0000_t202" style="position:absolute;left:0;text-align:left;margin-left:329.65pt;margin-top:404pt;width:146.4pt;height:.05pt;z-index:-251645952;visibility:visible;mso-wrap-style:square;mso-wrap-distance-left:9pt;mso-wrap-distance-top:0;mso-wrap-distance-right:9pt;mso-wrap-distance-bottom:0;mso-position-horizontal:absolute;mso-position-horizontal-relative:text;mso-position-vertical:absolute;mso-position-vertical-relative:text;v-text-anchor:top" o:gfxdata="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" stroked="f">
+                <v:textbox style="mso-fit-shape-to-text:t" inset="0,0,0,0">
+                  <w:txbxContent>
+                    <w:p>
+                      <w:pPr>
+                        <w:pStyle w:val="Beschriftung"/>
+                        <w:rPr>
+                          <w:noProof/>
+                        </w:rPr>
+                      </w:pPr>
+                      <w:bookmarkStart w:id="15" w:name="_Toc475908211"/>
+                      <w:r>
+                        <w:t xml:space="preserve">Abbildung </w:t>
+                      </w:r>
+                      <w:r>
+                        <w:fldChar w:fldCharType="begin"/>
+                      </w:r>
+                      <w:r>
+                        <w:instrText xml:space="preserve"> SEQ Abbildung \* ARABIC </w:instrText>
+                      </w:r>
+                      <w:r>
+                        <w:fldChar w:fldCharType="separate"/>
+                      </w:r>
+                      <w:r>
+                        <w:rPr>
+                          <w:noProof/>
+                        </w:rPr>
+                        <w:t>2</w:t>
+                      </w:r>
+                      <w:r>
+                        <w:fldChar w:fldCharType="end"/>
+                      </w:r>
+                      <w:r>
+                        <w:t xml:space="preserve">: Übersicht über die Ressourcen. (Für genauere Details siehe </w:t>
+                      </w:r>
+                      <w:proofErr w:type="spellStart"/>
+                      <w:r>
+                        <w:t>Docs</w:t>
+                      </w:r>
+                      <w:proofErr w:type="spellEnd"/>
+                      <w:r>
+                        <w:t xml:space="preserve"> auf </w:t>
+                      </w:r>
+                      <w:proofErr w:type="spellStart"/>
+                      <w:r>
+                        <w:t>github</w:t>
+                      </w:r>
+                      <w:proofErr w:type="spellEnd"/>
+                      <w:r>
+                        <w:t>)</w:t>
+                      </w:r>
+                      <w:bookmarkEnd w:id="15"/>
+                    </w:p>
+                  </w:txbxContent>
+                </v:textbox>
+                <w10:wrap type="tight"/>
+              </v:shape>
+            </w:pict>
+          </mc:Fallback>
+        </mc:AlternateContent>
+      </w:r>
+      <w:r>
+        <w:rPr>
+          <w:noProof/>
+        </w:rPr>
+        <w:drawing>
+          <wp:anchor distT="0" distB="0" distL="114300" distR="114300" simplePos="0" relativeHeight="251666432" behindDoc="1" locked="0" layoutInCell="1" allowOverlap="1">
+            <wp:simplePos x="0" y="0"/>
+            <wp:positionH relativeFrom="column">
+              <wp:posOffset>4182110</wp:posOffset>
+            </wp:positionH>
+            <wp:positionV relativeFrom="paragraph">
+              <wp:posOffset>292100</wp:posOffset>
+            </wp:positionV>
+            <wp:extent cx="1859280" cy="4781550"/>
+            <wp:effectExtent l="0" t="0" r="7620" b="0"/>
+            <wp:wrapTight wrapText="bothSides">
+              <wp:wrapPolygon edited="0">
+                <wp:start x="0" y="0"/>
+                <wp:lineTo x="0" y="21514"/>
+                <wp:lineTo x="21467" y="21514"/>
+                <wp:lineTo x="21467" y="0"/>
+                <wp:lineTo x="0" y="0"/>
+              </wp:wrapPolygon>
+            </wp:wrapTight>
+            <wp:docPr id="2" name="Grafik 2"/>
+            <wp:cNvGraphicFramePr>
+              <a:graphicFrameLocks xmlns:a="http://schemas.openxmlformats.org/drawingml/2006/main" noChangeAspect="1"/>
+            </wp:cNvGraphicFramePr>
+            <a:graphic xmlns:a="http://schemas.openxmlformats.org/drawingml/2006/main">
+              <a:graphicData uri="http://schemas.openxmlformats.org/drawingml/2006/picture">
+                <pic:pic xmlns:pic="http://schemas.openxmlformats.org/drawingml/2006/picture">
+                  <pic:nvPicPr>
+                    <pic:cNvPr id="2" name="2017-02-26 21_20_17-TickTackToe - Microsoft Visual Studio.png"/>
+                    <pic:cNvPicPr/>
+                  </pic:nvPicPr>
+                  <pic:blipFill>
+                    <a:blip r:embed="rId8">
+                      <a:extLst>
+                        <a:ext uri="{28A0092B-C50C-407E-A947-70E740481C1C}">
+                          <a14:useLocalDpi xmlns:a14="http://schemas.microsoft.com/office/drawing/2010/main" val="0"/>
+                        </a:ext>
+                      </a:extLst>
+                    </a:blip>
+                    <a:stretch>
+                      <a:fillRect/>
+                    </a:stretch>
+                  </pic:blipFill>
+                  <pic:spPr>
+                    <a:xfrm>
+                      <a:off x="0" y="0"/>
+                      <a:ext cx="1859280" cy="4781550"/>
+                    </a:xfrm>
+                    <a:prstGeom prst="rect">
+                      <a:avLst/>
+                    </a:prstGeom>
+                  </pic:spPr>
+                </pic:pic>
+              </a:graphicData>
+            </a:graphic>
+            <wp14:sizeRelH relativeFrom="page">
+              <wp14:pctWidth>0</wp14:pctWidth>
+            </wp14:sizeRelH>
+            <wp14:sizeRelV relativeFrom="page">
+              <wp14:pctHeight>0</wp14:pctHeight>
+            </wp14:sizeRelV>
+          </wp:anchor>
+        </w:drawing>
+      </w:r>
       <w:r>
         <w:t xml:space="preserve">Die Main Klasse stellt den Einstiegspunkt der Anwendung da. </w:t>
       </w:r>
@@ -6420,11 +6668,11 @@
       <w:pPr>
         <w:pStyle w:val="berschrift3"/>
       </w:pPr>
-      <w:bookmarkStart w:id="12" w:name="_Toc475902250"/>
+      <w:bookmarkStart w:id="16" w:name="_Toc475908237"/>
       <w:r>
         <w:t>Game</w:t>
       </w:r>
-      <w:bookmarkEnd w:id="12"/>
+      <w:bookmarkEnd w:id="16"/>
     </w:p>
     <w:p>
       <w:r>
@@ -6435,21 +6683,21 @@
       <w:pPr>
         <w:pStyle w:val="berschrift2"/>
       </w:pPr>
-      <w:bookmarkStart w:id="13" w:name="_Toc475902251"/>
+      <w:bookmarkStart w:id="17" w:name="_Toc475908238"/>
       <w:r>
         <w:t>Spiellogik (Game Klasse)</w:t>
       </w:r>
-      <w:bookmarkEnd w:id="13"/>
+      <w:bookmarkEnd w:id="17"/>
     </w:p>
     <w:p>
       <w:pPr>
         <w:pStyle w:val="berschrift3"/>
       </w:pPr>
-      <w:bookmarkStart w:id="14" w:name="_Toc475902252"/>
+      <w:bookmarkStart w:id="18" w:name="_Toc475908239"/>
       <w:r>
         <w:t>Properties</w:t>
       </w:r>
-      <w:bookmarkEnd w:id="14"/>
+      <w:bookmarkEnd w:id="18"/>
     </w:p>
     <w:p>
       <w:r>
@@ -6559,7 +6807,13 @@
         <w:t xml:space="preserve">Zusätzlich wird ein </w:t>
       </w:r>
       <w:r>
-        <w:t>Array mit den Symbolen für die verschiedenen Spieler angelegt. Dieses Array hat an Position 0 und 1 die Symbole für den ersten und zweiten Spieler und an Position 2 das Symbol für ein freies Feld. Diese Belegung erlaubt es das Spielersymbol durch einen Booleschen Wert, wie er auch im Spielfeld abgelegt wird, und Position 2 als extra Element abzufragen.</w:t>
+        <w:t>Array mit den Symbolen für die verschiedenen Spieler angelegt. Dieses Array hat an Position 0 und 1 die Symbole für den ersten und zweiten Spieler und an Position 2 das Symbol für ein freies Feld. Diese Belegung erlaubt es das Spielersymbol durch einen Bool</w:t>
+      </w:r>
+      <w:r>
+        <w:t>e</w:t>
+      </w:r>
+      <w:r>
+        <w:t>schen Wert, wie er auch im Spielfeld abgelegt wird, und Position 2 als extra Element abzufragen.</w:t>
       </w:r>
     </w:p>
     <w:p>
@@ -6569,6 +6823,7 @@
     </w:p>
     <w:p>
       <w:r>
+        <w:lastRenderedPageBreak/>
         <w:t>Für die Ermittlung des Gewinners wird zum einen der Gewinner (soweit es einen gibt), ob das Spiel noch läuft und mit welchen Kombinationen gewonnen werden kann, gespeichert.</w:t>
       </w:r>
     </w:p>
@@ -6606,7 +6861,6 @@
           <w:szCs w:val="19"/>
           <w:lang w:val="en-GB"/>
         </w:rPr>
-        <w:lastRenderedPageBreak/>
         <w:t>public</w:t>
       </w:r>
       <w:r>
@@ -7641,8 +7895,6 @@
         </w:rPr>
         <w:t>/* SPOILER: Possible combinations */</w:t>
       </w:r>
-      <w:bookmarkStart w:id="15" w:name="_GoBack"/>
-      <w:bookmarkEnd w:id="15"/>
     </w:p>
     <w:p>
       <w:pPr>
@@ -7665,11 +7917,11 @@
       <w:pPr>
         <w:pStyle w:val="berschrift3"/>
       </w:pPr>
-      <w:bookmarkStart w:id="16" w:name="_Toc475902253"/>
+      <w:bookmarkStart w:id="19" w:name="_Toc475908240"/>
       <w:r>
         <w:t>Methoden</w:t>
       </w:r>
-      <w:bookmarkEnd w:id="16"/>
+      <w:bookmarkEnd w:id="19"/>
     </w:p>
     <w:p>
       <w:r>
@@ -7785,9 +8037,321 @@
     </w:p>
     <w:p>
       <w:pPr>
+        <w:pBdr>
+          <w:left w:val="thinThickSmallGap" w:sz="18" w:space="4" w:color="auto"/>
+        </w:pBdr>
+        <w:autoSpaceDE w:val="0"/>
+        <w:autoSpaceDN w:val="0"/>
+        <w:adjustRightInd w:val="0"/>
+        <w:spacing w:after="0" w:line="240" w:lineRule="auto"/>
+        <w:jc w:val="left"/>
+        <w:rPr>
+          <w:rFonts w:ascii="Consolas" w:hAnsi="Consolas" w:cs="Consolas"/>
+          <w:color w:val="000000"/>
+          <w:sz w:val="19"/>
+          <w:szCs w:val="19"/>
+          <w:lang w:val="en-GB"/>
+        </w:rPr>
+      </w:pPr>
+      <w:r>
+        <w:rPr>
+          <w:rFonts w:ascii="Consolas" w:hAnsi="Consolas" w:cs="Consolas"/>
+          <w:color w:val="008000"/>
+          <w:sz w:val="19"/>
+          <w:szCs w:val="19"/>
+          <w:lang w:val="en-GB"/>
+        </w:rPr>
+        <w:t>// Check if values are in bound</w:t>
+      </w:r>
+    </w:p>
+    <w:p>
+      <w:pPr>
+        <w:pBdr>
+          <w:left w:val="thinThickSmallGap" w:sz="18" w:space="4" w:color="auto"/>
+        </w:pBdr>
+        <w:autoSpaceDE w:val="0"/>
+        <w:autoSpaceDN w:val="0"/>
+        <w:adjustRightInd w:val="0"/>
+        <w:spacing w:after="0" w:line="240" w:lineRule="auto"/>
+        <w:jc w:val="left"/>
+        <w:rPr>
+          <w:rFonts w:ascii="Consolas" w:hAnsi="Consolas" w:cs="Consolas"/>
+          <w:color w:val="000000"/>
+          <w:sz w:val="19"/>
+          <w:szCs w:val="19"/>
+          <w:lang w:val="en-GB"/>
+        </w:rPr>
+      </w:pPr>
+      <w:r>
+        <w:rPr>
+          <w:rFonts w:ascii="Consolas" w:hAnsi="Consolas" w:cs="Consolas"/>
+          <w:color w:val="0000FF"/>
+          <w:sz w:val="19"/>
+          <w:szCs w:val="19"/>
+          <w:lang w:val="en-GB"/>
+        </w:rPr>
+        <w:t>if</w:t>
+      </w:r>
+      <w:r>
+        <w:rPr>
+          <w:rFonts w:ascii="Consolas" w:hAnsi="Consolas" w:cs="Consolas"/>
+          <w:color w:val="000000"/>
+          <w:sz w:val="19"/>
+          <w:szCs w:val="19"/>
+          <w:lang w:val="en-GB"/>
+        </w:rPr>
+        <w:t xml:space="preserve"> (x &lt; -1 || x &gt; 1 || y &lt; -1 || y &gt; 1) </w:t>
+      </w:r>
+      <w:r>
+        <w:rPr>
+          <w:rFonts w:ascii="Consolas" w:hAnsi="Consolas" w:cs="Consolas"/>
+          <w:color w:val="0000FF"/>
+          <w:sz w:val="19"/>
+          <w:szCs w:val="19"/>
+          <w:lang w:val="en-GB"/>
+        </w:rPr>
+        <w:t>return</w:t>
+      </w:r>
+      <w:r>
+        <w:rPr>
+          <w:rFonts w:ascii="Consolas" w:hAnsi="Consolas" w:cs="Consolas"/>
+          <w:color w:val="000000"/>
+          <w:sz w:val="19"/>
+          <w:szCs w:val="19"/>
+          <w:lang w:val="en-GB"/>
+        </w:rPr>
+        <w:t>;</w:t>
+      </w:r>
+    </w:p>
+    <w:p>
+      <w:pPr>
+        <w:pBdr>
+          <w:left w:val="thinThickSmallGap" w:sz="18" w:space="4" w:color="auto"/>
+        </w:pBdr>
+        <w:autoSpaceDE w:val="0"/>
+        <w:autoSpaceDN w:val="0"/>
+        <w:adjustRightInd w:val="0"/>
+        <w:spacing w:after="0" w:line="240" w:lineRule="auto"/>
+        <w:jc w:val="left"/>
+        <w:rPr>
+          <w:rFonts w:ascii="Consolas" w:hAnsi="Consolas" w:cs="Consolas"/>
+          <w:color w:val="000000"/>
+          <w:sz w:val="19"/>
+          <w:szCs w:val="19"/>
+          <w:lang w:val="en-GB"/>
+        </w:rPr>
+      </w:pPr>
+      <w:r>
+        <w:rPr>
+          <w:rFonts w:ascii="Consolas" w:hAnsi="Consolas" w:cs="Consolas"/>
+          <w:color w:val="0000FF"/>
+          <w:sz w:val="19"/>
+          <w:szCs w:val="19"/>
+          <w:lang w:val="en-GB"/>
+        </w:rPr>
+        <w:t>if</w:t>
+      </w:r>
+      <w:r>
+        <w:rPr>
+          <w:rFonts w:ascii="Consolas" w:hAnsi="Consolas" w:cs="Consolas"/>
+          <w:color w:val="000000"/>
+          <w:sz w:val="19"/>
+          <w:szCs w:val="19"/>
+          <w:lang w:val="en-GB"/>
+        </w:rPr>
+        <w:t xml:space="preserve"> (cursor[0] + x &lt; 0 || cursor[0] + x &gt; 2) </w:t>
+      </w:r>
+      <w:r>
+        <w:rPr>
+          <w:rFonts w:ascii="Consolas" w:hAnsi="Consolas" w:cs="Consolas"/>
+          <w:color w:val="0000FF"/>
+          <w:sz w:val="19"/>
+          <w:szCs w:val="19"/>
+          <w:lang w:val="en-GB"/>
+        </w:rPr>
+        <w:t>return</w:t>
+      </w:r>
+      <w:r>
+        <w:rPr>
+          <w:rFonts w:ascii="Consolas" w:hAnsi="Consolas" w:cs="Consolas"/>
+          <w:color w:val="000000"/>
+          <w:sz w:val="19"/>
+          <w:szCs w:val="19"/>
+          <w:lang w:val="en-GB"/>
+        </w:rPr>
+        <w:t>;</w:t>
+      </w:r>
+    </w:p>
+    <w:p>
+      <w:pPr>
+        <w:pBdr>
+          <w:left w:val="thinThickSmallGap" w:sz="18" w:space="4" w:color="auto"/>
+        </w:pBdr>
+        <w:autoSpaceDE w:val="0"/>
+        <w:autoSpaceDN w:val="0"/>
+        <w:adjustRightInd w:val="0"/>
+        <w:spacing w:after="0" w:line="240" w:lineRule="auto"/>
+        <w:jc w:val="left"/>
+        <w:rPr>
+          <w:rFonts w:ascii="Consolas" w:hAnsi="Consolas" w:cs="Consolas"/>
+          <w:color w:val="000000"/>
+          <w:sz w:val="19"/>
+          <w:szCs w:val="19"/>
+          <w:lang w:val="en-GB"/>
+        </w:rPr>
+      </w:pPr>
+      <w:r>
+        <w:rPr>
+          <w:rFonts w:ascii="Consolas" w:hAnsi="Consolas" w:cs="Consolas"/>
+          <w:color w:val="0000FF"/>
+          <w:sz w:val="19"/>
+          <w:szCs w:val="19"/>
+          <w:lang w:val="en-GB"/>
+        </w:rPr>
+        <w:t>if</w:t>
+      </w:r>
+      <w:r>
+        <w:rPr>
+          <w:rFonts w:ascii="Consolas" w:hAnsi="Consolas" w:cs="Consolas"/>
+          <w:color w:val="000000"/>
+          <w:sz w:val="19"/>
+          <w:szCs w:val="19"/>
+          <w:lang w:val="en-GB"/>
+        </w:rPr>
+        <w:t xml:space="preserve"> (cursor[1] + y &lt; 0 || cursor[1] + y &gt; 2) </w:t>
+      </w:r>
+      <w:r>
+        <w:rPr>
+          <w:rFonts w:ascii="Consolas" w:hAnsi="Consolas" w:cs="Consolas"/>
+          <w:color w:val="0000FF"/>
+          <w:sz w:val="19"/>
+          <w:szCs w:val="19"/>
+          <w:lang w:val="en-GB"/>
+        </w:rPr>
+        <w:t>return</w:t>
+      </w:r>
+      <w:r>
+        <w:rPr>
+          <w:rFonts w:ascii="Consolas" w:hAnsi="Consolas" w:cs="Consolas"/>
+          <w:color w:val="000000"/>
+          <w:sz w:val="19"/>
+          <w:szCs w:val="19"/>
+          <w:lang w:val="en-GB"/>
+        </w:rPr>
+        <w:t>;</w:t>
+      </w:r>
+    </w:p>
+    <w:p>
+      <w:pPr>
+        <w:pBdr>
+          <w:left w:val="thinThickSmallGap" w:sz="18" w:space="4" w:color="auto"/>
+        </w:pBdr>
+        <w:autoSpaceDE w:val="0"/>
+        <w:autoSpaceDN w:val="0"/>
+        <w:adjustRightInd w:val="0"/>
+        <w:spacing w:after="0" w:line="240" w:lineRule="auto"/>
+        <w:jc w:val="left"/>
+        <w:rPr>
+          <w:rFonts w:ascii="Consolas" w:hAnsi="Consolas" w:cs="Consolas"/>
+          <w:color w:val="000000"/>
+          <w:sz w:val="19"/>
+          <w:szCs w:val="19"/>
+          <w:lang w:val="en-GB"/>
+        </w:rPr>
+      </w:pPr>
+    </w:p>
+    <w:p>
+      <w:pPr>
+        <w:pBdr>
+          <w:left w:val="thinThickSmallGap" w:sz="18" w:space="4" w:color="auto"/>
+        </w:pBdr>
+        <w:autoSpaceDE w:val="0"/>
+        <w:autoSpaceDN w:val="0"/>
+        <w:adjustRightInd w:val="0"/>
+        <w:spacing w:after="0" w:line="240" w:lineRule="auto"/>
+        <w:jc w:val="left"/>
+        <w:rPr>
+          <w:rFonts w:ascii="Consolas" w:hAnsi="Consolas" w:cs="Consolas"/>
+          <w:color w:val="000000"/>
+          <w:sz w:val="19"/>
+          <w:szCs w:val="19"/>
+          <w:lang w:val="en-GB"/>
+        </w:rPr>
+      </w:pPr>
+      <w:r>
+        <w:rPr>
+          <w:rFonts w:ascii="Consolas" w:hAnsi="Consolas" w:cs="Consolas"/>
+          <w:color w:val="008000"/>
+          <w:sz w:val="19"/>
+          <w:szCs w:val="19"/>
+          <w:lang w:val="en-GB"/>
+        </w:rPr>
+        <w:t>// Set cursor position</w:t>
+      </w:r>
+    </w:p>
+    <w:p>
+      <w:pPr>
+        <w:pBdr>
+          <w:left w:val="thinThickSmallGap" w:sz="18" w:space="4" w:color="auto"/>
+        </w:pBdr>
+        <w:autoSpaceDE w:val="0"/>
+        <w:autoSpaceDN w:val="0"/>
+        <w:adjustRightInd w:val="0"/>
+        <w:spacing w:after="0" w:line="240" w:lineRule="auto"/>
+        <w:jc w:val="left"/>
+        <w:rPr>
+          <w:rFonts w:ascii="Consolas" w:hAnsi="Consolas" w:cs="Consolas"/>
+          <w:color w:val="000000"/>
+          <w:sz w:val="19"/>
+          <w:szCs w:val="19"/>
+          <w:lang w:val="en-GB"/>
+        </w:rPr>
+      </w:pPr>
+      <w:r>
+        <w:rPr>
+          <w:rFonts w:ascii="Consolas" w:hAnsi="Consolas" w:cs="Consolas"/>
+          <w:color w:val="000000"/>
+          <w:sz w:val="19"/>
+          <w:szCs w:val="19"/>
+          <w:lang w:val="en-GB"/>
+        </w:rPr>
+        <w:t>cursor[0] += x;</w:t>
+      </w:r>
+    </w:p>
+    <w:p>
+      <w:pPr>
+        <w:pBdr>
+          <w:left w:val="thinThickSmallGap" w:sz="18" w:space="4" w:color="auto"/>
+        </w:pBdr>
+        <w:spacing w:after="0"/>
+      </w:pPr>
+      <w:proofErr w:type="spellStart"/>
+      <w:r>
+        <w:rPr>
+          <w:rFonts w:ascii="Consolas" w:hAnsi="Consolas" w:cs="Consolas"/>
+          <w:color w:val="000000"/>
+          <w:sz w:val="19"/>
+          <w:szCs w:val="19"/>
+        </w:rPr>
+        <w:t>cursor</w:t>
+      </w:r>
+      <w:proofErr w:type="spellEnd"/>
+      <w:r>
+        <w:rPr>
+          <w:rFonts w:ascii="Consolas" w:hAnsi="Consolas" w:cs="Consolas"/>
+          <w:color w:val="000000"/>
+          <w:sz w:val="19"/>
+          <w:szCs w:val="19"/>
+        </w:rPr>
+        <w:t>[1] += y;</w:t>
+      </w:r>
+    </w:p>
+    <w:p>
+      <w:pPr>
         <w:pStyle w:val="berschrift4"/>
       </w:pPr>
       <w:r>
+        <w:lastRenderedPageBreak/>
         <w:t>Gewinnprüfung</w:t>
       </w:r>
     </w:p>
@@ -7843,7 +8407,6 @@
       </w:pPr>
       <w:proofErr w:type="spellStart"/>
       <w:r>
-        <w:lastRenderedPageBreak/>
         <w:t>Edgecases</w:t>
       </w:r>
       <w:proofErr w:type="spellEnd"/>
@@ -7880,57 +8443,243 @@
     </w:p>
     <w:p>
       <w:r>
-        <w:t xml:space="preserve">Die Lösung für dieses Problem ist die Einführung eines weiteren </w:t>
+        <w:t>Die Lösung für dieses Problem ist die Einführung eines weiteren Bool</w:t>
+      </w:r>
+      <w:r>
+        <w:t>e</w:t>
+      </w:r>
+      <w:r>
+        <w:t>schen wertes, welcher</w:t>
+      </w:r>
+      <w:r>
+        <w:t xml:space="preserve"> </w:t>
+      </w:r>
+      <w:r>
+        <w:t xml:space="preserve">angibt, ob das Spiel bereits beendet wurde. </w:t>
+      </w:r>
+      <w:r>
+        <w:t xml:space="preserve">Wenn nun also auf die Gewinnbedingungen überprüft wird, wird als Gewinner immer noch </w:t>
+      </w:r>
+      <w:r>
+        <w:rPr>
+          <w:rFonts w:ascii="Consolas" w:hAnsi="Consolas" w:cs="Consolas"/>
+          <w:color w:val="0000FF"/>
+          <w:sz w:val="19"/>
+          <w:szCs w:val="19"/>
+        </w:rPr>
+        <w:t>null</w:t>
+      </w:r>
+      <w:r>
+        <w:t xml:space="preserve"> zurückgegeben, aber zusätzlich der </w:t>
       </w:r>
       <w:proofErr w:type="spellStart"/>
       <w:r>
-        <w:t>Boolschen</w:t>
+        <w:t>Flag</w:t>
       </w:r>
       <w:proofErr w:type="spellEnd"/>
       <w:r>
-        <w:t xml:space="preserve"> wertes, welcher</w:t>
-      </w:r>
-      <w:r>
-        <w:t xml:space="preserve"> </w:t>
-      </w:r>
-      <w:r>
-        <w:t xml:space="preserve">angibt, ob das Spiel bereits beendet wurde. </w:t>
-      </w:r>
-      <w:r>
-        <w:t xml:space="preserve">Wenn nun also auf die Gewinnbedingungen überprüft wird, wird als Gewinner immer noch </w:t>
-      </w:r>
+        <w:rPr>
+          <w:rStyle w:val="Funotenzeichen"/>
+        </w:rPr>
+        <w:footnoteReference w:id="3"/>
+      </w:r>
+      <w:r>
+        <w:t xml:space="preserve"> für das Spielende, wenn das Spielfeld voll ist.</w:t>
+      </w:r>
+    </w:p>
+    <w:p>
+      <w:pPr>
+        <w:pBdr>
+          <w:left w:val="thinThickSmallGap" w:sz="18" w:space="4" w:color="auto"/>
+        </w:pBdr>
+        <w:autoSpaceDE w:val="0"/>
+        <w:autoSpaceDN w:val="0"/>
+        <w:adjustRightInd w:val="0"/>
+        <w:spacing w:after="0" w:line="240" w:lineRule="auto"/>
+        <w:jc w:val="left"/>
+        <w:rPr>
+          <w:rFonts w:ascii="Consolas" w:hAnsi="Consolas" w:cs="Consolas"/>
+          <w:color w:val="000000"/>
+          <w:sz w:val="19"/>
+          <w:szCs w:val="19"/>
+          <w:lang w:val="en-GB"/>
+        </w:rPr>
+      </w:pPr>
+      <w:r>
+        <w:rPr>
+          <w:rFonts w:ascii="Consolas" w:hAnsi="Consolas" w:cs="Consolas"/>
+          <w:color w:val="008000"/>
+          <w:sz w:val="19"/>
+          <w:szCs w:val="19"/>
+          <w:lang w:val="en-GB"/>
+        </w:rPr>
+        <w:t>// Finish game when all fields are occupied</w:t>
+      </w:r>
+    </w:p>
+    <w:p>
+      <w:pPr>
+        <w:pBdr>
+          <w:left w:val="thinThickSmallGap" w:sz="18" w:space="4" w:color="auto"/>
+        </w:pBdr>
+        <w:spacing w:after="0"/>
+        <w:rPr>
+          <w:rFonts w:ascii="Consolas" w:hAnsi="Consolas" w:cs="Consolas"/>
+          <w:color w:val="000000"/>
+          <w:sz w:val="19"/>
+          <w:szCs w:val="19"/>
+          <w:lang w:val="en-GB"/>
+        </w:rPr>
+      </w:pPr>
       <w:r>
         <w:rPr>
           <w:rFonts w:ascii="Consolas" w:hAnsi="Consolas" w:cs="Consolas"/>
           <w:color w:val="0000FF"/>
           <w:sz w:val="19"/>
           <w:szCs w:val="19"/>
-        </w:rPr>
-        <w:t>null</w:t>
-      </w:r>
-      <w:r>
-        <w:t xml:space="preserve"> zurückgegeben, aber zusätzlich der </w:t>
+          <w:lang w:val="en-GB"/>
+        </w:rPr>
+        <w:t>if</w:t>
+      </w:r>
+      <w:r>
+        <w:rPr>
+          <w:rFonts w:ascii="Consolas" w:hAnsi="Consolas" w:cs="Consolas"/>
+          <w:color w:val="000000"/>
+          <w:sz w:val="19"/>
+          <w:szCs w:val="19"/>
+          <w:lang w:val="en-GB"/>
+        </w:rPr>
+        <w:t xml:space="preserve"> (!</w:t>
       </w:r>
       <w:proofErr w:type="spellStart"/>
       <w:r>
-        <w:t>Flag</w:t>
+        <w:rPr>
+          <w:rFonts w:ascii="Consolas" w:hAnsi="Consolas" w:cs="Consolas"/>
+          <w:color w:val="000000"/>
+          <w:sz w:val="19"/>
+          <w:szCs w:val="19"/>
+          <w:lang w:val="en-GB"/>
+        </w:rPr>
+        <w:t>field.Cast</w:t>
       </w:r>
       <w:proofErr w:type="spellEnd"/>
       <w:r>
         <w:rPr>
-          <w:rStyle w:val="Funotenzeichen"/>
-        </w:rPr>
-        <w:footnoteReference w:id="3"/>
-      </w:r>
-      <w:r>
-        <w:t xml:space="preserve"> für das Spielende, wenn das Spielfeld voll ist.</w:t>
-      </w:r>
+          <w:rFonts w:ascii="Consolas" w:hAnsi="Consolas" w:cs="Consolas"/>
+          <w:color w:val="000000"/>
+          <w:sz w:val="19"/>
+          <w:szCs w:val="19"/>
+          <w:lang w:val="en-GB"/>
+        </w:rPr>
+        <w:t>&lt;</w:t>
+      </w:r>
+      <w:r>
+        <w:rPr>
+          <w:rFonts w:ascii="Consolas" w:hAnsi="Consolas" w:cs="Consolas"/>
+          <w:color w:val="0000FF"/>
+          <w:sz w:val="19"/>
+          <w:szCs w:val="19"/>
+          <w:lang w:val="en-GB"/>
+        </w:rPr>
+        <w:t>bool</w:t>
+      </w:r>
+      <w:r>
+        <w:rPr>
+          <w:rFonts w:ascii="Consolas" w:hAnsi="Consolas" w:cs="Consolas"/>
+          <w:color w:val="000000"/>
+          <w:sz w:val="19"/>
+          <w:szCs w:val="19"/>
+          <w:lang w:val="en-GB"/>
+        </w:rPr>
+        <w:t>?&gt;().Any(v =&gt; !</w:t>
+      </w:r>
+      <w:proofErr w:type="spellStart"/>
+      <w:r>
+        <w:rPr>
+          <w:rFonts w:ascii="Consolas" w:hAnsi="Consolas" w:cs="Consolas"/>
+          <w:color w:val="000000"/>
+          <w:sz w:val="19"/>
+          <w:szCs w:val="19"/>
+          <w:lang w:val="en-GB"/>
+        </w:rPr>
+        <w:t>v.HasValue</w:t>
+      </w:r>
+      <w:proofErr w:type="spellEnd"/>
+      <w:r>
+        <w:rPr>
+          <w:rFonts w:ascii="Consolas" w:hAnsi="Consolas" w:cs="Consolas"/>
+          <w:color w:val="000000"/>
+          <w:sz w:val="19"/>
+          <w:szCs w:val="19"/>
+          <w:lang w:val="en-GB"/>
+        </w:rPr>
+        <w:t xml:space="preserve">)) { </w:t>
+      </w:r>
+      <w:proofErr w:type="spellStart"/>
+      <w:r>
+        <w:rPr>
+          <w:rFonts w:ascii="Consolas" w:hAnsi="Consolas" w:cs="Consolas"/>
+          <w:color w:val="0000FF"/>
+          <w:sz w:val="19"/>
+          <w:szCs w:val="19"/>
+          <w:lang w:val="en-GB"/>
+        </w:rPr>
+        <w:t>this</w:t>
+      </w:r>
+      <w:r>
+        <w:rPr>
+          <w:rFonts w:ascii="Consolas" w:hAnsi="Consolas" w:cs="Consolas"/>
+          <w:color w:val="000000"/>
+          <w:sz w:val="19"/>
+          <w:szCs w:val="19"/>
+          <w:lang w:val="en-GB"/>
+        </w:rPr>
+        <w:t>.isGameRunning</w:t>
+      </w:r>
+      <w:proofErr w:type="spellEnd"/>
+      <w:r>
+        <w:rPr>
+          <w:rFonts w:ascii="Consolas" w:hAnsi="Consolas" w:cs="Consolas"/>
+          <w:color w:val="000000"/>
+          <w:sz w:val="19"/>
+          <w:szCs w:val="19"/>
+          <w:lang w:val="en-GB"/>
+        </w:rPr>
+        <w:t xml:space="preserve"> = </w:t>
+      </w:r>
+      <w:r>
+        <w:rPr>
+          <w:rFonts w:ascii="Consolas" w:hAnsi="Consolas" w:cs="Consolas"/>
+          <w:color w:val="0000FF"/>
+          <w:sz w:val="19"/>
+          <w:szCs w:val="19"/>
+          <w:lang w:val="en-GB"/>
+        </w:rPr>
+        <w:t>false</w:t>
+      </w:r>
+      <w:r>
+        <w:rPr>
+          <w:rFonts w:ascii="Consolas" w:hAnsi="Consolas" w:cs="Consolas"/>
+          <w:color w:val="000000"/>
+          <w:sz w:val="19"/>
+          <w:szCs w:val="19"/>
+          <w:lang w:val="en-GB"/>
+        </w:rPr>
+        <w:t>; }</w:t>
+      </w:r>
+    </w:p>
+    <w:p>
+      <w:pPr>
+        <w:spacing w:after="0"/>
+        <w:rPr>
+          <w:lang w:val="en-GB"/>
+        </w:rPr>
+      </w:pPr>
     </w:p>
     <w:p>
       <w:pPr>
         <w:pStyle w:val="berschrift3"/>
       </w:pPr>
-      <w:bookmarkStart w:id="17" w:name="_Toc475902254"/>
+      <w:bookmarkStart w:id="20" w:name="_Toc475908241"/>
       <w:r>
         <w:t>Anzeige / User Interface (</w:t>
       </w:r>
@@ -7942,7 +8691,7 @@
       <w:r>
         <w:t xml:space="preserve"> Klasse)</w:t>
       </w:r>
-      <w:bookmarkEnd w:id="17"/>
+      <w:bookmarkEnd w:id="20"/>
     </w:p>
     <w:p>
       <w:r>
@@ -7976,7 +8725,225 @@
     </w:p>
     <w:p>
       <w:r>
-        <w:t>Im Spielfeld Modus wird in der ersten Zeile der momentan aktive Spieler angezeigt. Darunter ist das Spielfeld zu finden. Um das Spielfeld zu zeichnen wird zuerst über die Erste Dimension des Spielfeld Arrays iteriert</w:t>
+        <w:rPr>
+          <w:noProof/>
+        </w:rPr>
+        <w:lastRenderedPageBreak/>
+        <mc:AlternateContent>
+          <mc:Choice Requires="wps">
+            <w:drawing>
+              <wp:anchor distT="0" distB="0" distL="114300" distR="114300" simplePos="0" relativeHeight="251672576" behindDoc="1" locked="0" layoutInCell="1" allowOverlap="1" wp14:anchorId="6013010E" wp14:editId="541C613C">
+                <wp:simplePos x="0" y="0"/>
+                <wp:positionH relativeFrom="column">
+                  <wp:posOffset>3491230</wp:posOffset>
+                </wp:positionH>
+                <wp:positionV relativeFrom="paragraph">
+                  <wp:posOffset>1576705</wp:posOffset>
+                </wp:positionV>
+                <wp:extent cx="2667000" cy="635"/>
+                <wp:effectExtent l="0" t="0" r="0" b="0"/>
+                <wp:wrapTight wrapText="bothSides">
+                  <wp:wrapPolygon edited="0">
+                    <wp:start x="0" y="0"/>
+                    <wp:lineTo x="0" y="20282"/>
+                    <wp:lineTo x="21446" y="20282"/>
+                    <wp:lineTo x="21446" y="0"/>
+                    <wp:lineTo x="0" y="0"/>
+                  </wp:wrapPolygon>
+                </wp:wrapTight>
+                <wp:docPr id="7" name="Textfeld 7"/>
+                <wp:cNvGraphicFramePr/>
+                <a:graphic xmlns:a="http://schemas.openxmlformats.org/drawingml/2006/main">
+                  <a:graphicData uri="http://schemas.microsoft.com/office/word/2010/wordprocessingShape">
+                    <wps:wsp>
+                      <wps:cNvSpPr txBox="1"/>
+                      <wps:spPr>
+                        <a:xfrm>
+                          <a:off x="0" y="0"/>
+                          <a:ext cx="2667000" cy="635"/>
+                        </a:xfrm>
+                        <a:prstGeom prst="rect">
+                          <a:avLst/>
+                        </a:prstGeom>
+                        <a:solidFill>
+                          <a:prstClr val="white"/>
+                        </a:solidFill>
+                        <a:ln>
+                          <a:noFill/>
+                        </a:ln>
+                      </wps:spPr>
+                      <wps:txbx>
+                        <w:txbxContent>
+                          <w:p>
+                            <w:pPr>
+                              <w:pStyle w:val="Beschriftung"/>
+                              <w:rPr>
+                                <w:noProof/>
+                              </w:rPr>
+                            </w:pPr>
+                            <w:bookmarkStart w:id="21" w:name="_Toc475908212"/>
+                            <w:r>
+                              <w:t xml:space="preserve">Abbildung </w:t>
+                            </w:r>
+                            <w:r>
+                              <w:fldChar w:fldCharType="begin"/>
+                            </w:r>
+                            <w:r>
+                              <w:instrText xml:space="preserve"> SEQ Abbildung \* ARABIC </w:instrText>
+                            </w:r>
+                            <w:r>
+                              <w:fldChar w:fldCharType="separate"/>
+                            </w:r>
+                            <w:r>
+                              <w:rPr>
+                                <w:noProof/>
+                              </w:rPr>
+                              <w:t>3</w:t>
+                            </w:r>
+                            <w:r>
+                              <w:fldChar w:fldCharType="end"/>
+                            </w:r>
+                            <w:r>
+                              <w:t>: Spielfeld mit einigen Spielsteinen schon gesetzt.</w:t>
+                            </w:r>
+                            <w:bookmarkEnd w:id="21"/>
+                          </w:p>
+                        </w:txbxContent>
+                      </wps:txbx>
+                      <wps:bodyPr rot="0" spcFirstLastPara="0" vertOverflow="overflow" horzOverflow="overflow" vert="horz" wrap="square" lIns="0" tIns="0" rIns="0" bIns="0" numCol="1" spcCol="0" rtlCol="0" fromWordArt="0" anchor="t" anchorCtr="0" forceAA="0" compatLnSpc="1">
+                        <a:prstTxWarp prst="textNoShape">
+                          <a:avLst/>
+                        </a:prstTxWarp>
+                        <a:spAutoFit/>
+                      </wps:bodyPr>
+                    </wps:wsp>
+                  </a:graphicData>
+                </a:graphic>
+              </wp:anchor>
+            </w:drawing>
+          </mc:Choice>
+          <mc:Fallback>
+            <w:pict>
+              <v:shape w14:anchorId="6013010E" id="Textfeld 7" o:spid="_x0000_s1031" type="#_x0000_t202" style="position:absolute;left:0;text-align:left;margin-left:274.9pt;margin-top:124.15pt;width:210pt;height:.05pt;z-index:-251643904;visibility:visible;mso-wrap-style:square;mso-wrap-distance-left:9pt;mso-wrap-distance-top:0;mso-wrap-distance-right:9pt;mso-wrap-distance-bottom:0;mso-position-horizontal:absolute;mso-position-horizontal-relative:text;mso-position-vertical:absolute;mso-position-vertical-relative:text;v-text-anchor:top" o:gfxdata="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" stroked="f">
+                <v:textbox style="mso-fit-shape-to-text:t" inset="0,0,0,0">
+                  <w:txbxContent>
+                    <w:p>
+                      <w:pPr>
+                        <w:pStyle w:val="Beschriftung"/>
+                        <w:rPr>
+                          <w:noProof/>
+                        </w:rPr>
+                      </w:pPr>
+                      <w:bookmarkStart w:id="22" w:name="_Toc475908212"/>
+                      <w:r>
+                        <w:t xml:space="preserve">Abbildung </w:t>
+                      </w:r>
+                      <w:r>
+                        <w:fldChar w:fldCharType="begin"/>
+                      </w:r>
+                      <w:r>
+                        <w:instrText xml:space="preserve"> SEQ Abbildung \* ARABIC </w:instrText>
+                      </w:r>
+                      <w:r>
+                        <w:fldChar w:fldCharType="separate"/>
+                      </w:r>
+                      <w:r>
+                        <w:rPr>
+                          <w:noProof/>
+                        </w:rPr>
+                        <w:t>3</w:t>
+                      </w:r>
+                      <w:r>
+                        <w:fldChar w:fldCharType="end"/>
+                      </w:r>
+                      <w:r>
+                        <w:t>: Spielfeld mit einigen Spielsteinen schon gesetzt.</w:t>
+                      </w:r>
+                      <w:bookmarkEnd w:id="22"/>
+                    </w:p>
+                  </w:txbxContent>
+                </v:textbox>
+                <w10:wrap type="tight"/>
+              </v:shape>
+            </w:pict>
+          </mc:Fallback>
+        </mc:AlternateContent>
+      </w:r>
+      <w:r>
+        <w:rPr>
+          <w:noProof/>
+        </w:rPr>
+        <w:drawing>
+          <wp:anchor distT="0" distB="0" distL="114300" distR="114300" simplePos="0" relativeHeight="251668480" behindDoc="1" locked="0" layoutInCell="1" allowOverlap="1">
+            <wp:simplePos x="0" y="0"/>
+            <wp:positionH relativeFrom="column">
+              <wp:posOffset>3491230</wp:posOffset>
+            </wp:positionH>
+            <wp:positionV relativeFrom="paragraph">
+              <wp:posOffset>530860</wp:posOffset>
+            </wp:positionV>
+            <wp:extent cx="2667372" cy="990738"/>
+            <wp:effectExtent l="0" t="0" r="0" b="0"/>
+            <wp:wrapTight wrapText="bothSides">
+              <wp:wrapPolygon edited="0">
+                <wp:start x="0" y="0"/>
+                <wp:lineTo x="0" y="21185"/>
+                <wp:lineTo x="21446" y="21185"/>
+                <wp:lineTo x="21446" y="0"/>
+                <wp:lineTo x="0" y="0"/>
+              </wp:wrapPolygon>
+            </wp:wrapTight>
+            <wp:docPr id="5" name="Grafik 5"/>
+            <wp:cNvGraphicFramePr>
+              <a:graphicFrameLocks xmlns:a="http://schemas.openxmlformats.org/drawingml/2006/main" noChangeAspect="1"/>
+            </wp:cNvGraphicFramePr>
+            <a:graphic xmlns:a="http://schemas.openxmlformats.org/drawingml/2006/main">
+              <a:graphicData uri="http://schemas.openxmlformats.org/drawingml/2006/picture">
+                <pic:pic xmlns:pic="http://schemas.openxmlformats.org/drawingml/2006/picture">
+                  <pic:nvPicPr>
+                    <pic:cNvPr id="5" name="2017-02-26 21_05_28-.png"/>
+                    <pic:cNvPicPr/>
+                  </pic:nvPicPr>
+                  <pic:blipFill>
+                    <a:blip r:embed="rId9">
+                      <a:extLst>
+                        <a:ext uri="{28A0092B-C50C-407E-A947-70E740481C1C}">
+                          <a14:useLocalDpi xmlns:a14="http://schemas.microsoft.com/office/drawing/2010/main" val="0"/>
+                        </a:ext>
+                      </a:extLst>
+                    </a:blip>
+                    <a:stretch>
+                      <a:fillRect/>
+                    </a:stretch>
+                  </pic:blipFill>
+                  <pic:spPr>
+                    <a:xfrm>
+                      <a:off x="0" y="0"/>
+                      <a:ext cx="2667372" cy="990738"/>
+                    </a:xfrm>
+                    <a:prstGeom prst="rect">
+                      <a:avLst/>
+                    </a:prstGeom>
+                  </pic:spPr>
+                </pic:pic>
+              </a:graphicData>
+            </a:graphic>
+            <wp14:sizeRelH relativeFrom="page">
+              <wp14:pctWidth>0</wp14:pctWidth>
+            </wp14:sizeRelH>
+            <wp14:sizeRelV relativeFrom="page">
+              <wp14:pctHeight>0</wp14:pctHeight>
+            </wp14:sizeRelV>
+          </wp:anchor>
+        </w:drawing>
+      </w:r>
+      <w:r>
+        <w:t>Im Spielfeld Modus wird</w:t>
+      </w:r>
+      <w:bookmarkStart w:id="23" w:name="_GoBack"/>
+      <w:bookmarkEnd w:id="23"/>
+      <w:r>
+        <w:t xml:space="preserve"> in der ersten Zeile der momentan aktive Spieler angezeigt. Darunter ist das Spielfeld zu finden. Um das Spielfeld zu zeichnen wird zuerst über die Erste Dimension des Spielfeld Arrays iteriert</w:t>
       </w:r>
       <w:r>
         <w:rPr>
@@ -7995,7 +8962,218 @@
     </w:p>
     <w:p>
       <w:r>
-        <w:lastRenderedPageBreak/>
+        <w:rPr>
+          <w:noProof/>
+        </w:rPr>
+        <mc:AlternateContent>
+          <mc:Choice Requires="wps">
+            <w:drawing>
+              <wp:anchor distT="0" distB="0" distL="114300" distR="114300" simplePos="0" relativeHeight="251674624" behindDoc="1" locked="0" layoutInCell="1" allowOverlap="1" wp14:anchorId="541A56B6" wp14:editId="117D70B1">
+                <wp:simplePos x="0" y="0"/>
+                <wp:positionH relativeFrom="column">
+                  <wp:posOffset>3243580</wp:posOffset>
+                </wp:positionH>
+                <wp:positionV relativeFrom="paragraph">
+                  <wp:posOffset>942975</wp:posOffset>
+                </wp:positionV>
+                <wp:extent cx="3169920" cy="635"/>
+                <wp:effectExtent l="0" t="0" r="0" b="18415"/>
+                <wp:wrapTight wrapText="bothSides">
+                  <wp:wrapPolygon edited="0">
+                    <wp:start x="0" y="0"/>
+                    <wp:lineTo x="0" y="0"/>
+                    <wp:lineTo x="21418" y="0"/>
+                    <wp:lineTo x="21418" y="0"/>
+                    <wp:lineTo x="0" y="0"/>
+                  </wp:wrapPolygon>
+                </wp:wrapTight>
+                <wp:docPr id="8" name="Textfeld 8"/>
+                <wp:cNvGraphicFramePr/>
+                <a:graphic xmlns:a="http://schemas.openxmlformats.org/drawingml/2006/main">
+                  <a:graphicData uri="http://schemas.microsoft.com/office/word/2010/wordprocessingShape">
+                    <wps:wsp>
+                      <wps:cNvSpPr txBox="1"/>
+                      <wps:spPr>
+                        <a:xfrm>
+                          <a:off x="0" y="0"/>
+                          <a:ext cx="3169920" cy="635"/>
+                        </a:xfrm>
+                        <a:prstGeom prst="rect">
+                          <a:avLst/>
+                        </a:prstGeom>
+                        <a:solidFill>
+                          <a:prstClr val="white"/>
+                        </a:solidFill>
+                        <a:ln>
+                          <a:noFill/>
+                        </a:ln>
+                      </wps:spPr>
+                      <wps:txbx>
+                        <w:txbxContent>
+                          <w:p>
+                            <w:pPr>
+                              <w:pStyle w:val="Beschriftung"/>
+                              <w:rPr>
+                                <w:noProof/>
+                              </w:rPr>
+                            </w:pPr>
+                            <w:bookmarkStart w:id="24" w:name="_Toc475908213"/>
+                            <w:r>
+                              <w:t xml:space="preserve">Abbildung </w:t>
+                            </w:r>
+                            <w:r>
+                              <w:fldChar w:fldCharType="begin"/>
+                            </w:r>
+                            <w:r>
+                              <w:instrText xml:space="preserve"> SEQ Abbildung \* ARABIC </w:instrText>
+                            </w:r>
+                            <w:r>
+                              <w:fldChar w:fldCharType="separate"/>
+                            </w:r>
+                            <w:r>
+                              <w:rPr>
+                                <w:noProof/>
+                              </w:rPr>
+                              <w:t>4</w:t>
+                            </w:r>
+                            <w:r>
+                              <w:fldChar w:fldCharType="end"/>
+                            </w:r>
+                            <w:r>
+                              <w:t>: End-Zustand zeigt Gewinner an.</w:t>
+                            </w:r>
+                            <w:bookmarkEnd w:id="24"/>
+                          </w:p>
+                        </w:txbxContent>
+                      </wps:txbx>
+                      <wps:bodyPr rot="0" spcFirstLastPara="0" vertOverflow="overflow" horzOverflow="overflow" vert="horz" wrap="square" lIns="0" tIns="0" rIns="0" bIns="0" numCol="1" spcCol="0" rtlCol="0" fromWordArt="0" anchor="t" anchorCtr="0" forceAA="0" compatLnSpc="1">
+                        <a:prstTxWarp prst="textNoShape">
+                          <a:avLst/>
+                        </a:prstTxWarp>
+                        <a:spAutoFit/>
+                      </wps:bodyPr>
+                    </wps:wsp>
+                  </a:graphicData>
+                </a:graphic>
+              </wp:anchor>
+            </w:drawing>
+          </mc:Choice>
+          <mc:Fallback>
+            <w:pict>
+              <v:shape w14:anchorId="541A56B6" id="Textfeld 8" o:spid="_x0000_s1032" type="#_x0000_t202" style="position:absolute;left:0;text-align:left;margin-left:255.4pt;margin-top:74.25pt;width:249.6pt;height:.05pt;z-index:-251641856;visibility:visible;mso-wrap-style:square;mso-wrap-distance-left:9pt;mso-wrap-distance-top:0;mso-wrap-distance-right:9pt;mso-wrap-distance-bottom:0;mso-position-horizontal:absolute;mso-position-horizontal-relative:text;mso-position-vertical:absolute;mso-position-vertical-relative:text;v-text-anchor:top" o:gfxdata="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" stroked="f">
+                <v:textbox style="mso-fit-shape-to-text:t" inset="0,0,0,0">
+                  <w:txbxContent>
+                    <w:p>
+                      <w:pPr>
+                        <w:pStyle w:val="Beschriftung"/>
+                        <w:rPr>
+                          <w:noProof/>
+                        </w:rPr>
+                      </w:pPr>
+                      <w:bookmarkStart w:id="25" w:name="_Toc475908213"/>
+                      <w:r>
+                        <w:t xml:space="preserve">Abbildung </w:t>
+                      </w:r>
+                      <w:r>
+                        <w:fldChar w:fldCharType="begin"/>
+                      </w:r>
+                      <w:r>
+                        <w:instrText xml:space="preserve"> SEQ Abbildung \* ARABIC </w:instrText>
+                      </w:r>
+                      <w:r>
+                        <w:fldChar w:fldCharType="separate"/>
+                      </w:r>
+                      <w:r>
+                        <w:rPr>
+                          <w:noProof/>
+                        </w:rPr>
+                        <w:t>4</w:t>
+                      </w:r>
+                      <w:r>
+                        <w:fldChar w:fldCharType="end"/>
+                      </w:r>
+                      <w:r>
+                        <w:t>: End-Zustand zeigt Gewinner an.</w:t>
+                      </w:r>
+                      <w:bookmarkEnd w:id="25"/>
+                    </w:p>
+                  </w:txbxContent>
+                </v:textbox>
+                <w10:wrap type="tight"/>
+              </v:shape>
+            </w:pict>
+          </mc:Fallback>
+        </mc:AlternateContent>
+      </w:r>
+      <w:r>
+        <w:rPr>
+          <w:noProof/>
+        </w:rPr>
+        <w:drawing>
+          <wp:anchor distT="0" distB="0" distL="114300" distR="114300" simplePos="0" relativeHeight="251667456" behindDoc="1" locked="0" layoutInCell="1" allowOverlap="1">
+            <wp:simplePos x="0" y="0"/>
+            <wp:positionH relativeFrom="margin">
+              <wp:posOffset>3243580</wp:posOffset>
+            </wp:positionH>
+            <wp:positionV relativeFrom="paragraph">
+              <wp:posOffset>267970</wp:posOffset>
+            </wp:positionV>
+            <wp:extent cx="3169920" cy="617855"/>
+            <wp:effectExtent l="0" t="0" r="0" b="0"/>
+            <wp:wrapTight wrapText="bothSides">
+              <wp:wrapPolygon edited="0">
+                <wp:start x="0" y="0"/>
+                <wp:lineTo x="0" y="20645"/>
+                <wp:lineTo x="21418" y="20645"/>
+                <wp:lineTo x="21418" y="0"/>
+                <wp:lineTo x="0" y="0"/>
+              </wp:wrapPolygon>
+            </wp:wrapTight>
+            <wp:docPr id="3" name="Grafik 3"/>
+            <wp:cNvGraphicFramePr>
+              <a:graphicFrameLocks xmlns:a="http://schemas.openxmlformats.org/drawingml/2006/main" noChangeAspect="1"/>
+            </wp:cNvGraphicFramePr>
+            <a:graphic xmlns:a="http://schemas.openxmlformats.org/drawingml/2006/main">
+              <a:graphicData uri="http://schemas.openxmlformats.org/drawingml/2006/picture">
+                <pic:pic xmlns:pic="http://schemas.openxmlformats.org/drawingml/2006/picture">
+                  <pic:nvPicPr>
+                    <pic:cNvPr id="3" name="2017-02-26 21_04_25-Toe.png"/>
+                    <pic:cNvPicPr/>
+                  </pic:nvPicPr>
+                  <pic:blipFill>
+                    <a:blip r:embed="rId10">
+                      <a:extLst>
+                        <a:ext uri="{28A0092B-C50C-407E-A947-70E740481C1C}">
+                          <a14:useLocalDpi xmlns:a14="http://schemas.microsoft.com/office/drawing/2010/main" val="0"/>
+                        </a:ext>
+                      </a:extLst>
+                    </a:blip>
+                    <a:stretch>
+                      <a:fillRect/>
+                    </a:stretch>
+                  </pic:blipFill>
+                  <pic:spPr>
+                    <a:xfrm>
+                      <a:off x="0" y="0"/>
+                      <a:ext cx="3169920" cy="617855"/>
+                    </a:xfrm>
+                    <a:prstGeom prst="rect">
+                      <a:avLst/>
+                    </a:prstGeom>
+                  </pic:spPr>
+                </pic:pic>
+              </a:graphicData>
+            </a:graphic>
+            <wp14:sizeRelH relativeFrom="page">
+              <wp14:pctWidth>0</wp14:pctWidth>
+            </wp14:sizeRelH>
+            <wp14:sizeRelV relativeFrom="page">
+              <wp14:pctHeight>0</wp14:pctHeight>
+            </wp14:sizeRelV>
+          </wp:anchor>
+        </w:drawing>
+      </w:r>
+      <w:r>
         <w:t xml:space="preserve">Sollte das Spiel </w:t>
       </w:r>
       <w:r>
@@ -8026,6 +9204,98 @@
       <w:r>
         <w:t>Benutzereingaben werden in einem separaten Prozess entgegengenommen. Dies hat den Hintergrund, dass das einlesen von Eingaben ansonsten das updaten der Anzeige verhindern würde. Sobald eine Eingabe erkannt wurde wird abhängig von der gedrückten Taste die Entsprechende Aktion ausgeführt.</w:t>
       </w:r>
+    </w:p>
+    <w:p>
+      <w:pPr>
+        <w:pStyle w:val="Listenabsatz"/>
+        <w:keepNext/>
+        <w:numPr>
+          <w:ilvl w:val="0"/>
+          <w:numId w:val="5"/>
+        </w:numPr>
+        <w:jc w:val="left"/>
+      </w:pPr>
+      <w:r>
+        <w:t>ENTER oder LEERTASTE: Es wird die Spielstein setzen Funktion aus der Game Klasse aufgerufen und ein Feedback angezeigt, wenn es fehlschlägt.</w:t>
+      </w:r>
+      <w:r>
+        <w:rPr>
+          <w:noProof/>
+        </w:rPr>
+        <w:drawing>
+          <wp:inline distT="0" distB="0" distL="0" distR="0">
+            <wp:extent cx="2667372" cy="990738"/>
+            <wp:effectExtent l="0" t="0" r="0" b="0"/>
+            <wp:docPr id="4" name="Grafik 4"/>
+            <wp:cNvGraphicFramePr>
+              <a:graphicFrameLocks xmlns:a="http://schemas.openxmlformats.org/drawingml/2006/main" noChangeAspect="1"/>
+            </wp:cNvGraphicFramePr>
+            <a:graphic xmlns:a="http://schemas.openxmlformats.org/drawingml/2006/main">
+              <a:graphicData uri="http://schemas.openxmlformats.org/drawingml/2006/picture">
+                <pic:pic xmlns:pic="http://schemas.openxmlformats.org/drawingml/2006/picture">
+                  <pic:nvPicPr>
+                    <pic:cNvPr id="4" name="2017-02-26 21_05_53-Tic.png"/>
+                    <pic:cNvPicPr/>
+                  </pic:nvPicPr>
+                  <pic:blipFill>
+                    <a:blip r:embed="rId11">
+                      <a:extLst>
+                        <a:ext uri="{28A0092B-C50C-407E-A947-70E740481C1C}">
+                          <a14:useLocalDpi xmlns:a14="http://schemas.microsoft.com/office/drawing/2010/main" val="0"/>
+                        </a:ext>
+                      </a:extLst>
+                    </a:blip>
+                    <a:stretch>
+                      <a:fillRect/>
+                    </a:stretch>
+                  </pic:blipFill>
+                  <pic:spPr>
+                    <a:xfrm>
+                      <a:off x="0" y="0"/>
+                      <a:ext cx="2667372" cy="990738"/>
+                    </a:xfrm>
+                    <a:prstGeom prst="rect">
+                      <a:avLst/>
+                    </a:prstGeom>
+                  </pic:spPr>
+                </pic:pic>
+              </a:graphicData>
+            </a:graphic>
+          </wp:inline>
+        </w:drawing>
+      </w:r>
+    </w:p>
+    <w:p>
+      <w:pPr>
+        <w:pStyle w:val="Beschriftung"/>
+        <w:jc w:val="left"/>
+      </w:pPr>
+      <w:bookmarkStart w:id="26" w:name="_Toc475908214"/>
+      <w:r>
+        <w:t xml:space="preserve">Abbildung </w:t>
+      </w:r>
+      <w:r>
+        <w:fldChar w:fldCharType="begin"/>
+      </w:r>
+      <w:r>
+        <w:instrText xml:space="preserve"> SEQ Abbildung \* ARABIC </w:instrText>
+      </w:r>
+      <w:r>
+        <w:fldChar w:fldCharType="separate"/>
+      </w:r>
+      <w:r>
+        <w:rPr>
+          <w:noProof/>
+        </w:rPr>
+        <w:t>5</w:t>
+      </w:r>
+      <w:r>
+        <w:fldChar w:fldCharType="end"/>
+      </w:r>
+      <w:r>
+        <w:t>: Fehlermeldung, wenn schon ein Stein platziert ist.</w:t>
+      </w:r>
+      <w:bookmarkEnd w:id="26"/>
     </w:p>
     <w:p>
       <w:pPr>
@@ -8036,7 +9306,7 @@
         </w:numPr>
       </w:pPr>
       <w:r>
-        <w:t>ENTER oder LEERTASTE: Es wird die Spielstein setzen Funktion aus der Game Klasse aufgerufen und ein Feedback angezeigt, wenn es fehlschlägt.</w:t>
+        <w:t>RICHTUNGSTASTEN oder WASD oder NUMBLOCK (2486): Die Cursor-beweg Funktion der Game Klasse wird aufgerufen.</w:t>
       </w:r>
     </w:p>
     <w:p>
@@ -8048,7 +9318,16 @@
         </w:numPr>
       </w:pPr>
       <w:r>
-        <w:t>RICHTUNGSTASTEN oder WASD oder NUMBLOCK (2486): Die Cursor-beweg Funktion der Game Klasse wird aufgerufen.</w:t>
+        <w:t>F5: Startet ein neues Spiel indem eine neue Instanz</w:t>
+      </w:r>
+      <w:r>
+        <w:rPr>
+          <w:rStyle w:val="Funotenzeichen"/>
+        </w:rPr>
+        <w:footnoteReference w:id="6"/>
+      </w:r>
+      <w:r>
+        <w:t xml:space="preserve"> der Game Klasse erzeugt wird.</w:t>
       </w:r>
     </w:p>
     <w:p>
@@ -8060,27 +9339,6 @@
         </w:numPr>
       </w:pPr>
       <w:r>
-        <w:t>F5: Startet ein neues Spiel indem eine neue Instanz</w:t>
-      </w:r>
-      <w:r>
-        <w:rPr>
-          <w:rStyle w:val="Funotenzeichen"/>
-        </w:rPr>
-        <w:footnoteReference w:id="6"/>
-      </w:r>
-      <w:r>
-        <w:t xml:space="preserve"> der Game Klasse erzeugt wird.</w:t>
-      </w:r>
-    </w:p>
-    <w:p>
-      <w:pPr>
-        <w:pStyle w:val="Listenabsatz"/>
-        <w:numPr>
-          <w:ilvl w:val="0"/>
-          <w:numId w:val="5"/>
-        </w:numPr>
-      </w:pPr>
-      <w:r>
         <w:t>ESCAPE: Schließt die Anwendung</w:t>
       </w:r>
     </w:p>
@@ -8093,11 +9351,12 @@
       <w:pPr>
         <w:pStyle w:val="berschrift1"/>
       </w:pPr>
-      <w:bookmarkStart w:id="18" w:name="_Toc475902255"/>
-      <w:r>
+      <w:bookmarkStart w:id="27" w:name="_Toc475908242"/>
+      <w:r>
+        <w:lastRenderedPageBreak/>
         <w:t>Fazit</w:t>
       </w:r>
-      <w:bookmarkEnd w:id="18"/>
+      <w:bookmarkEnd w:id="27"/>
     </w:p>
     <w:p>
       <w:r>
@@ -8116,11 +9375,11 @@
       <w:pPr>
         <w:pStyle w:val="berschrift1"/>
       </w:pPr>
-      <w:bookmarkStart w:id="19" w:name="_Toc475902256"/>
+      <w:bookmarkStart w:id="28" w:name="_Toc475908243"/>
       <w:r>
         <w:t>Weitere Dokumentation und Quellcode</w:t>
       </w:r>
-      <w:bookmarkEnd w:id="19"/>
+      <w:bookmarkEnd w:id="28"/>
     </w:p>
     <w:p>
       <w:r>
@@ -8172,7 +9431,7 @@
         </w:rPr>
         <w:t xml:space="preserve"> </w:t>
       </w:r>
-      <w:hyperlink r:id="rId8" w:history="1">
+      <w:hyperlink r:id="rId12" w:history="1">
         <w:r>
           <w:rPr>
             <w:rStyle w:val="Hyperlink"/>
@@ -8207,7 +9466,7 @@
         </w:rPr>
         <w:t xml:space="preserve"> </w:t>
       </w:r>
-      <w:hyperlink r:id="rId9" w:history="1">
+      <w:hyperlink r:id="rId13" w:history="1">
         <w:r>
           <w:rPr>
             <w:rStyle w:val="Hyperlink"/>
@@ -8221,10 +9480,11 @@
       <w:pPr>
         <w:pStyle w:val="berschrift1"/>
       </w:pPr>
-      <w:r>
-        <w:lastRenderedPageBreak/>
+      <w:bookmarkStart w:id="29" w:name="_Toc475908244"/>
+      <w:r>
         <w:t>Lizenz</w:t>
       </w:r>
+      <w:bookmarkEnd w:id="29"/>
     </w:p>
     <w:p>
       <w:r>
@@ -8249,7 +9509,7 @@
       <w:r>
         <w:t xml:space="preserve"> </w:t>
       </w:r>
-      <w:hyperlink r:id="rId10" w:history="1">
+      <w:hyperlink r:id="rId14" w:history="1">
         <w:r>
           <w:rPr>
             <w:rStyle w:val="Hyperlink"/>
@@ -8263,7 +9523,7 @@
         <w:br w:type="page"/>
       </w:r>
     </w:p>
-    <w:bookmarkStart w:id="20" w:name="_Toc475902258" w:displacedByCustomXml="next"/>
+    <w:bookmarkStart w:id="30" w:name="_Toc475908245" w:displacedByCustomXml="next"/>
     <w:sdt>
       <w:sdtPr>
         <w:id w:val="1418597773"/>
@@ -8288,7 +9548,7 @@
           <w:r>
             <w:t>Literaturverzeichnis</w:t>
           </w:r>
-          <w:bookmarkEnd w:id="20"/>
+          <w:bookmarkEnd w:id="30"/>
         </w:p>
         <w:sdt>
           <w:sdtPr>
@@ -8513,7 +9773,6 @@
       </w:sdtContent>
     </w:sdt>
     <w:p>
-      <w:bookmarkStart w:id="21" w:name="_Toc475902259"/>
       <w:r>
         <w:rPr>
           <w:b/>
@@ -8532,10 +9791,11 @@
       <w:pPr>
         <w:pStyle w:val="berschrift1"/>
       </w:pPr>
+      <w:bookmarkStart w:id="31" w:name="_Toc475908246"/>
       <w:r>
         <w:t>Abbildungsverzeichnis</w:t>
       </w:r>
-      <w:bookmarkEnd w:id="21"/>
+      <w:bookmarkEnd w:id="31"/>
     </w:p>
     <w:p>
       <w:pPr>
@@ -8543,6 +9803,9 @@
         <w:tabs>
           <w:tab w:val="right" w:leader="dot" w:pos="9062"/>
         </w:tabs>
+        <w:rPr>
+          <w:noProof/>
+        </w:rPr>
       </w:pPr>
       <w:r>
         <w:fldChar w:fldCharType="begin"/>
@@ -8553,14 +9816,13 @@
       <w:r>
         <w:fldChar w:fldCharType="separate"/>
       </w:r>
-      <w:hyperlink r:id="rId11" w:anchor="_Toc475886340" w:history="1">
+      <w:hyperlink r:id="rId15" w:anchor="_Toc475908210" w:history="1">
         <w:r>
           <w:rPr>
             <w:rStyle w:val="Hyperlink"/>
             <w:noProof/>
-            <w:lang w:val="en-GB"/>
           </w:rPr>
-          <w:t>Abbildung 1: Aufbau eines Arrays im Speicher (c# - Arrays, heap and stack and value types - Stack Overflow, 2009)</w:t>
+          <w:t>Abbildung 1: Aufbau eines Arrays im Speicher (Daddy, 2009)</w:t>
         </w:r>
         <w:r>
           <w:rPr>
@@ -8581,7 +9843,7 @@
             <w:noProof/>
             <w:webHidden/>
           </w:rPr>
-          <w:instrText xml:space="preserve"> PAGEREF _Toc475886340 \h </w:instrText>
+          <w:instrText xml:space="preserve"> PAGEREF _Toc475908210 \h </w:instrText>
         </w:r>
         <w:r>
           <w:rPr>
@@ -8611,12 +9873,292 @@
           <w:fldChar w:fldCharType="end"/>
         </w:r>
       </w:hyperlink>
+    </w:p>
+    <w:p>
+      <w:pPr>
+        <w:pStyle w:val="Abbildungsverzeichnis"/>
+        <w:tabs>
+          <w:tab w:val="right" w:leader="dot" w:pos="9062"/>
+        </w:tabs>
+        <w:rPr>
+          <w:noProof/>
+        </w:rPr>
+      </w:pPr>
+      <w:hyperlink r:id="rId16" w:anchor="_Toc475908211" w:history="1">
+        <w:r>
+          <w:rPr>
+            <w:rStyle w:val="Hyperlink"/>
+            <w:noProof/>
+          </w:rPr>
+          <w:t>Abbildung 2: Übersicht über die Ressourcen. (Für genauere Details siehe Docs auf github)</w:t>
+        </w:r>
+        <w:r>
+          <w:rPr>
+            <w:noProof/>
+            <w:webHidden/>
+          </w:rPr>
+          <w:tab/>
+        </w:r>
+        <w:r>
+          <w:rPr>
+            <w:noProof/>
+            <w:webHidden/>
+          </w:rPr>
+          <w:fldChar w:fldCharType="begin"/>
+        </w:r>
+        <w:r>
+          <w:rPr>
+            <w:noProof/>
+            <w:webHidden/>
+          </w:rPr>
+          <w:instrText xml:space="preserve"> PAGEREF _Toc475908211 \h </w:instrText>
+        </w:r>
+        <w:r>
+          <w:rPr>
+            <w:noProof/>
+            <w:webHidden/>
+          </w:rPr>
+        </w:r>
+        <w:r>
+          <w:rPr>
+            <w:noProof/>
+            <w:webHidden/>
+          </w:rPr>
+          <w:fldChar w:fldCharType="separate"/>
+        </w:r>
+        <w:r>
+          <w:rPr>
+            <w:noProof/>
+            <w:webHidden/>
+          </w:rPr>
+          <w:t>4</w:t>
+        </w:r>
+        <w:r>
+          <w:rPr>
+            <w:noProof/>
+            <w:webHidden/>
+          </w:rPr>
+          <w:fldChar w:fldCharType="end"/>
+        </w:r>
+      </w:hyperlink>
+    </w:p>
+    <w:p>
+      <w:pPr>
+        <w:pStyle w:val="Abbildungsverzeichnis"/>
+        <w:tabs>
+          <w:tab w:val="right" w:leader="dot" w:pos="9062"/>
+        </w:tabs>
+        <w:rPr>
+          <w:noProof/>
+        </w:rPr>
+      </w:pPr>
+      <w:hyperlink r:id="rId17" w:anchor="_Toc475908212" w:history="1">
+        <w:r>
+          <w:rPr>
+            <w:rStyle w:val="Hyperlink"/>
+            <w:noProof/>
+          </w:rPr>
+          <w:t>Abbildung 3: Spielfeld mit einigen Spielsteinen schon gesetzt.</w:t>
+        </w:r>
+        <w:r>
+          <w:rPr>
+            <w:noProof/>
+            <w:webHidden/>
+          </w:rPr>
+          <w:tab/>
+        </w:r>
+        <w:r>
+          <w:rPr>
+            <w:noProof/>
+            <w:webHidden/>
+          </w:rPr>
+          <w:fldChar w:fldCharType="begin"/>
+        </w:r>
+        <w:r>
+          <w:rPr>
+            <w:noProof/>
+            <w:webHidden/>
+          </w:rPr>
+          <w:instrText xml:space="preserve"> PAGEREF _Toc475908212 \h </w:instrText>
+        </w:r>
+        <w:r>
+          <w:rPr>
+            <w:noProof/>
+            <w:webHidden/>
+          </w:rPr>
+        </w:r>
+        <w:r>
+          <w:rPr>
+            <w:noProof/>
+            <w:webHidden/>
+          </w:rPr>
+          <w:fldChar w:fldCharType="separate"/>
+        </w:r>
+        <w:r>
+          <w:rPr>
+            <w:noProof/>
+            <w:webHidden/>
+          </w:rPr>
+          <w:t>7</w:t>
+        </w:r>
+        <w:r>
+          <w:rPr>
+            <w:noProof/>
+            <w:webHidden/>
+          </w:rPr>
+          <w:fldChar w:fldCharType="end"/>
+        </w:r>
+      </w:hyperlink>
+    </w:p>
+    <w:p>
+      <w:pPr>
+        <w:pStyle w:val="Abbildungsverzeichnis"/>
+        <w:tabs>
+          <w:tab w:val="right" w:leader="dot" w:pos="9062"/>
+        </w:tabs>
+        <w:rPr>
+          <w:noProof/>
+        </w:rPr>
+      </w:pPr>
+      <w:hyperlink r:id="rId18" w:anchor="_Toc475908213" w:history="1">
+        <w:r>
+          <w:rPr>
+            <w:rStyle w:val="Hyperlink"/>
+            <w:noProof/>
+          </w:rPr>
+          <w:t>Abbildung 4: End-Zustand zeigt Gewinner an.</w:t>
+        </w:r>
+        <w:r>
+          <w:rPr>
+            <w:noProof/>
+            <w:webHidden/>
+          </w:rPr>
+          <w:tab/>
+        </w:r>
+        <w:r>
+          <w:rPr>
+            <w:noProof/>
+            <w:webHidden/>
+          </w:rPr>
+          <w:fldChar w:fldCharType="begin"/>
+        </w:r>
+        <w:r>
+          <w:rPr>
+            <w:noProof/>
+            <w:webHidden/>
+          </w:rPr>
+          <w:instrText xml:space="preserve"> PAGEREF _Toc475908213 \h </w:instrText>
+        </w:r>
+        <w:r>
+          <w:rPr>
+            <w:noProof/>
+            <w:webHidden/>
+          </w:rPr>
+        </w:r>
+        <w:r>
+          <w:rPr>
+            <w:noProof/>
+            <w:webHidden/>
+          </w:rPr>
+          <w:fldChar w:fldCharType="separate"/>
+        </w:r>
+        <w:r>
+          <w:rPr>
+            <w:noProof/>
+            <w:webHidden/>
+          </w:rPr>
+          <w:t>7</w:t>
+        </w:r>
+        <w:r>
+          <w:rPr>
+            <w:noProof/>
+            <w:webHidden/>
+          </w:rPr>
+          <w:fldChar w:fldCharType="end"/>
+        </w:r>
+      </w:hyperlink>
+    </w:p>
+    <w:p>
+      <w:pPr>
+        <w:pStyle w:val="Abbildungsverzeichnis"/>
+        <w:tabs>
+          <w:tab w:val="right" w:leader="dot" w:pos="9062"/>
+        </w:tabs>
+        <w:rPr>
+          <w:noProof/>
+        </w:rPr>
+      </w:pPr>
+      <w:hyperlink w:anchor="_Toc475908214" w:history="1">
+        <w:r>
+          <w:rPr>
+            <w:rStyle w:val="Hyperlink"/>
+            <w:noProof/>
+          </w:rPr>
+          <w:t>Abbildung 5: Fehlermeldung, wenn schon ein Stein platziert ist.</w:t>
+        </w:r>
+        <w:r>
+          <w:rPr>
+            <w:noProof/>
+            <w:webHidden/>
+          </w:rPr>
+          <w:tab/>
+        </w:r>
+        <w:r>
+          <w:rPr>
+            <w:noProof/>
+            <w:webHidden/>
+          </w:rPr>
+          <w:fldChar w:fldCharType="begin"/>
+        </w:r>
+        <w:r>
+          <w:rPr>
+            <w:noProof/>
+            <w:webHidden/>
+          </w:rPr>
+          <w:instrText xml:space="preserve"> PAGEREF _Toc475908214 \h </w:instrText>
+        </w:r>
+        <w:r>
+          <w:rPr>
+            <w:noProof/>
+            <w:webHidden/>
+          </w:rPr>
+        </w:r>
+        <w:r>
+          <w:rPr>
+            <w:noProof/>
+            <w:webHidden/>
+          </w:rPr>
+          <w:fldChar w:fldCharType="separate"/>
+        </w:r>
+        <w:r>
+          <w:rPr>
+            <w:noProof/>
+            <w:webHidden/>
+          </w:rPr>
+          <w:t>7</w:t>
+        </w:r>
+        <w:r>
+          <w:rPr>
+            <w:noProof/>
+            <w:webHidden/>
+          </w:rPr>
+          <w:fldChar w:fldCharType="end"/>
+        </w:r>
+      </w:hyperlink>
+    </w:p>
+    <w:p>
+      <w:pPr>
+        <w:pStyle w:val="Abbildungsverzeichnis"/>
+        <w:tabs>
+          <w:tab w:val="right" w:leader="dot" w:pos="9062"/>
+        </w:tabs>
+      </w:pPr>
       <w:r>
         <w:fldChar w:fldCharType="end"/>
       </w:r>
     </w:p>
     <w:sectPr>
-      <w:footerReference w:type="default" r:id="rId12"/>
+      <w:footerReference w:type="default" r:id="rId19"/>
       <w:pgSz w:w="11906" w:h="16838"/>
       <w:pgMar w:top="1417" w:right="1417" w:bottom="1134" w:left="1417" w:header="708" w:footer="708" w:gutter="0"/>
       <w:pgNumType w:start="0"/>
@@ -8682,7 +10224,7 @@
           <w:rPr>
             <w:noProof/>
           </w:rPr>
-          <w:t>7</w:t>
+          <w:t>9</w:t>
         </w:r>
         <w:r>
           <w:fldChar w:fldCharType="end"/>
@@ -8761,11 +10303,12 @@
       <w:r>
         <w:t xml:space="preserve"> </w:t>
       </w:r>
-      <w:proofErr w:type="spellStart"/>
-      <w:r>
-        <w:t>bezeichen</w:t>
-      </w:r>
-      <w:proofErr w:type="spellEnd"/>
+      <w:r>
+        <w:t>bezeichne</w:t>
+      </w:r>
+      <w:r>
+        <w:t>n</w:t>
+      </w:r>
       <w:r>
         <w:t xml:space="preserve"> besondere Situationen, die nicht dem normalen Schema entsprechen</w:t>
       </w:r>
@@ -11416,7 +12959,7 @@
 </file>
 
 <file path=customXml/itemProps1.xml><?xml version="1.0" encoding="utf-8"?>
-<ds:datastoreItem xmlns:ds="http://schemas.openxmlformats.org/officeDocument/2006/customXml" ds:itemID="{9E94EED8-1954-4BEA-9157-0ABE53B18816}">
+<ds:datastoreItem xmlns:ds="http://schemas.openxmlformats.org/officeDocument/2006/customXml" ds:itemID="{C2E26D7B-4BDB-4D4F-9CA4-FD68213C43EA}">
   <ds:schemaRefs>
     <ds:schemaRef ds:uri="http://schemas.openxmlformats.org/officeDocument/2006/bibliography"/>
   </ds:schemaRefs>

</xml_diff>

<commit_message>
Added pictures and code samples
</commit_message>
<xml_diff>
--- a/Array_Programmierung.docx
+++ b/Array_Programmierung.docx
@@ -2,6 +2,7 @@
 <file path=word/document.xml><?xml version="1.0" encoding="utf-8"?>
 <w:document xmlns:wpc="http://schemas.microsoft.com/office/word/2010/wordprocessingCanvas" xmlns:cx="http://schemas.microsoft.com/office/drawing/2014/chartex" xmlns:cx1="http://schemas.microsoft.com/office/drawing/2015/9/8/chartex" xmlns:cx2="http://schemas.microsoft.com/office/drawing/2015/10/21/chartex" xmlns:cx3="http://schemas.microsoft.com/office/drawing/2016/5/9/chartex" xmlns:cx4="http://schemas.microsoft.com/office/drawing/2016/5/10/chartex" xmlns:cx5="http://schemas.microsoft.com/office/drawing/2016/5/11/chartex" xmlns:mc="http://schemas.openxmlformats.org/markup-compatibility/2006" xmlns:o="urn:schemas-microsoft-com:office:office" xmlns:r="http://schemas.openxmlformats.org/officeDocument/2006/relationships" xmlns:m="http://schemas.openxmlformats.org/officeDocument/2006/math" xmlns:v="urn:schemas-microsoft-com:vml" xmlns:wp14="http://schemas.microsoft.com/office/word/2010/wordprocessingDrawing" xmlns:wp="http://schemas.openxmlformats.org/drawingml/2006/wordprocessingDrawing" xmlns:w10="urn:schemas-microsoft-com:office:word" xmlns:w="http://schemas.openxmlformats.org/wordprocessingml/2006/main" xmlns:w14="http://schemas.microsoft.com/office/word/2010/wordml" xmlns:w15="http://schemas.microsoft.com/office/word/2012/wordml" xmlns:w16se="http://schemas.microsoft.com/office/word/2015/wordml/symex" xmlns:wpg="http://schemas.microsoft.com/office/word/2010/wordprocessingGroup" xmlns:wpi="http://schemas.microsoft.com/office/word/2010/wordprocessingInk" xmlns:wne="http://schemas.microsoft.com/office/word/2006/wordml" xmlns:wps="http://schemas.microsoft.com/office/word/2010/wordprocessingShape" mc:Ignorable="w14 w15 w16se wp14">
   <w:body>
+    <w:bookmarkStart w:id="0" w:name="_GoBack" w:displacedByCustomXml="next"/>
     <w:sdt>
       <w:sdtPr>
         <w:rPr>
@@ -166,36 +167,8 @@
                                         <w:sz w:val="36"/>
                                         <w:szCs w:val="36"/>
                                       </w:rPr>
-                                      <w:t xml:space="preserve">am Beispiel von Tic </w:t>
+                                      <w:t>am Beispiel von Tic Tac Toe</w:t>
                                     </w:r>
-                                    <w:proofErr w:type="spellStart"/>
-                                    <w:r>
-                                      <w:rPr>
-                                        <w:color w:val="4472C4" w:themeColor="accent1"/>
-                                        <w:sz w:val="36"/>
-                                        <w:szCs w:val="36"/>
-                                      </w:rPr>
-                                      <w:t>Tac</w:t>
-                                    </w:r>
-                                    <w:proofErr w:type="spellEnd"/>
-                                    <w:r>
-                                      <w:rPr>
-                                        <w:color w:val="4472C4" w:themeColor="accent1"/>
-                                        <w:sz w:val="36"/>
-                                        <w:szCs w:val="36"/>
-                                      </w:rPr>
-                                      <w:t xml:space="preserve"> </w:t>
-                                    </w:r>
-                                    <w:proofErr w:type="spellStart"/>
-                                    <w:r>
-                                      <w:rPr>
-                                        <w:color w:val="4472C4" w:themeColor="accent1"/>
-                                        <w:sz w:val="36"/>
-                                        <w:szCs w:val="36"/>
-                                      </w:rPr>
-                                      <w:t>Toe</w:t>
-                                    </w:r>
-                                    <w:proofErr w:type="spellEnd"/>
                                   </w:sdtContent>
                                 </w:sdt>
                                 <w:r>
@@ -313,36 +286,8 @@
                                   <w:sz w:val="36"/>
                                   <w:szCs w:val="36"/>
                                 </w:rPr>
-                                <w:t xml:space="preserve">am Beispiel von Tic </w:t>
+                                <w:t>am Beispiel von Tic Tac Toe</w:t>
                               </w:r>
-                              <w:proofErr w:type="spellStart"/>
-                              <w:r>
-                                <w:rPr>
-                                  <w:color w:val="4472C4" w:themeColor="accent1"/>
-                                  <w:sz w:val="36"/>
-                                  <w:szCs w:val="36"/>
-                                </w:rPr>
-                                <w:t>Tac</w:t>
-                              </w:r>
-                              <w:proofErr w:type="spellEnd"/>
-                              <w:r>
-                                <w:rPr>
-                                  <w:color w:val="4472C4" w:themeColor="accent1"/>
-                                  <w:sz w:val="36"/>
-                                  <w:szCs w:val="36"/>
-                                </w:rPr>
-                                <w:t xml:space="preserve"> </w:t>
-                              </w:r>
-                              <w:proofErr w:type="spellStart"/>
-                              <w:r>
-                                <w:rPr>
-                                  <w:color w:val="4472C4" w:themeColor="accent1"/>
-                                  <w:sz w:val="36"/>
-                                  <w:szCs w:val="36"/>
-                                </w:rPr>
-                                <w:t>Toe</w:t>
-                              </w:r>
-                              <w:proofErr w:type="spellEnd"/>
                             </w:sdtContent>
                           </w:sdt>
                           <w:r>
@@ -870,7 +815,7 @@
               </mc:Choice>
               <mc:Fallback>
                 <w:pict>
-                  <v:group w14:anchorId="1A886EFE" id="Gruppe 2" o:spid="_x0000_s1026" style="position:absolute;margin-left:0;margin-top:0;width:432.65pt;height:448.55pt;z-index:-251652096;mso-width-percent:706;mso-height-percent:566;mso-left-percent:220;mso-top-percent:300;mso-position-horizontal-relative:page;mso-position-vertical-relative:page;mso-width-percent:706;mso-height-percent:566;mso-left-percent:220;mso-top-percent:300" coordsize="43291,44910" o:gfxdata="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">
+                  <v:group w14:anchorId="667EF3C5" id="Gruppe 2" o:spid="_x0000_s1026" style="position:absolute;margin-left:0;margin-top:0;width:432.65pt;height:448.55pt;z-index:-251652096;mso-width-percent:706;mso-height-percent:566;mso-left-percent:220;mso-top-percent:300;mso-position-horizontal-relative:page;mso-position-vertical-relative:page;mso-width-percent:706;mso-height-percent:566;mso-left-percent:220;mso-top-percent:300" coordsize="43291,44910" o:gfxdata="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">
                     <o:lock v:ext="edit" aspectratio="t"/>
                     <v:shape id="Freihandform 64" o:spid="_x0000_s1027" style="position:absolute;left:15017;width:28274;height:28352;visibility:visible;mso-wrap-style:square;v-text-anchor:top" coordsize="1781,1786" o:gfxdata="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" path="m4,1786l,1782,1776,r5,5l4,1786xe" filled="f" stroked="f">
                       <v:path arrowok="t" o:connecttype="custom" o:connectlocs="6350,2835275;0,2828925;2819400,0;2827338,7938;6350,2835275" o:connectangles="0,0,0,0,0"/>
@@ -977,25 +922,7 @@
                                         <w:sz w:val="36"/>
                                         <w:szCs w:val="36"/>
                                       </w:rPr>
-                                      <w:t>Otto-</w:t>
-                                    </w:r>
-                                    <w:proofErr w:type="spellStart"/>
-                                    <w:r>
-                                      <w:rPr>
-                                        <w:color w:val="4472C4" w:themeColor="accent1"/>
-                                        <w:sz w:val="36"/>
-                                        <w:szCs w:val="36"/>
-                                      </w:rPr>
-                                      <w:t>Bennemann</w:t>
-                                    </w:r>
-                                    <w:proofErr w:type="spellEnd"/>
-                                    <w:r>
-                                      <w:rPr>
-                                        <w:color w:val="4472C4" w:themeColor="accent1"/>
-                                        <w:sz w:val="36"/>
-                                        <w:szCs w:val="36"/>
-                                      </w:rPr>
-                                      <w:t>-Schule</w:t>
+                                      <w:t>Otto-Bennemann-Schule</w:t>
                                     </w:r>
                                   </w:sdtContent>
                                 </w:sdt>
@@ -1090,25 +1017,7 @@
                                   <w:sz w:val="36"/>
                                   <w:szCs w:val="36"/>
                                 </w:rPr>
-                                <w:t>Otto-</w:t>
-                              </w:r>
-                              <w:proofErr w:type="spellStart"/>
-                              <w:r>
-                                <w:rPr>
-                                  <w:color w:val="4472C4" w:themeColor="accent1"/>
-                                  <w:sz w:val="36"/>
-                                  <w:szCs w:val="36"/>
-                                </w:rPr>
-                                <w:t>Bennemann</w:t>
-                              </w:r>
-                              <w:proofErr w:type="spellEnd"/>
-                              <w:r>
-                                <w:rPr>
-                                  <w:color w:val="4472C4" w:themeColor="accent1"/>
-                                  <w:sz w:val="36"/>
-                                  <w:szCs w:val="36"/>
-                                </w:rPr>
-                                <w:t>-Schule</w:t>
+                                <w:t>Otto-Bennemann-Schule</w:t>
                               </w:r>
                             </w:sdtContent>
                           </w:sdt>
@@ -2868,25 +2777,25 @@
       <w:pPr>
         <w:pStyle w:val="berschrift1"/>
       </w:pPr>
-      <w:bookmarkStart w:id="0" w:name="_Toc475908227"/>
+      <w:bookmarkStart w:id="1" w:name="_Toc475908227"/>
       <w:r>
         <w:lastRenderedPageBreak/>
         <w:t>Bedeutung von Arrays in der Programmierung</w:t>
       </w:r>
-      <w:bookmarkEnd w:id="0"/>
+      <w:bookmarkEnd w:id="1"/>
     </w:p>
     <w:p>
       <w:pPr>
         <w:pStyle w:val="berschrift2"/>
       </w:pPr>
-      <w:bookmarkStart w:id="1" w:name="_Toc475908228"/>
+      <w:bookmarkStart w:id="2" w:name="_Toc475908228"/>
       <w:r>
         <w:t xml:space="preserve">Was sind </w:t>
       </w:r>
       <w:r>
         <w:t>Arrays</w:t>
       </w:r>
-      <w:bookmarkEnd w:id="1"/>
+      <w:bookmarkEnd w:id="2"/>
     </w:p>
     <w:p>
       <w:r>
@@ -3027,7 +2936,6 @@
                                 <w:lang w:val="en-GB"/>
                               </w:rPr>
                             </w:pPr>
-                            <w:proofErr w:type="spellStart"/>
                             <w:r>
                               <w:rPr>
                                 <w:rStyle w:val="pln"/>
@@ -3037,19 +2945,7 @@
                                 <w:shd w:val="clear" w:color="auto" w:fill="EFF0F1"/>
                                 <w:lang w:val="en-GB"/>
                               </w:rPr>
-                              <w:t>intArray</w:t>
-                            </w:r>
-                            <w:proofErr w:type="spellEnd"/>
-                            <w:r>
-                              <w:rPr>
-                                <w:rStyle w:val="pln"/>
-                                <w:rFonts w:ascii="Consolas" w:hAnsi="Consolas"/>
-                                <w:color w:val="303336"/>
-                                <w:bdr w:val="none" w:sz="0" w:space="0" w:color="auto" w:frame="1"/>
-                                <w:shd w:val="clear" w:color="auto" w:fill="EFF0F1"/>
-                                <w:lang w:val="en-GB"/>
-                              </w:rPr>
-                              <w:t xml:space="preserve"> </w:t>
+                              <w:t xml:space="preserve">intArray </w:t>
                             </w:r>
                             <w:r>
                               <w:rPr>
@@ -3095,7 +2991,6 @@
                               </w:rPr>
                               <w:t xml:space="preserve"> </w:t>
                             </w:r>
-                            <w:proofErr w:type="spellStart"/>
                             <w:r>
                               <w:rPr>
                                 <w:rStyle w:val="typ"/>
@@ -3107,7 +3002,6 @@
                               </w:rPr>
                               <w:t>int</w:t>
                             </w:r>
-                            <w:proofErr w:type="spellEnd"/>
                             <w:r>
                               <w:rPr>
                                 <w:rStyle w:val="pun"/>
@@ -3155,7 +3049,6 @@
                                 <w:lang w:val="en-GB"/>
                               </w:rPr>
                             </w:pPr>
-                            <w:proofErr w:type="spellStart"/>
                             <w:r>
                               <w:rPr>
                                 <w:rStyle w:val="pln"/>
@@ -3167,7 +3060,6 @@
                               </w:rPr>
                               <w:t>intArray</w:t>
                             </w:r>
-                            <w:proofErr w:type="spellEnd"/>
                             <w:r>
                               <w:rPr>
                                 <w:rStyle w:val="pun"/>
@@ -3270,7 +3162,6 @@
                                 <w:lang w:val="en-GB"/>
                               </w:rPr>
                             </w:pPr>
-                            <w:proofErr w:type="spellStart"/>
                             <w:r>
                               <w:rPr>
                                 <w:rStyle w:val="pln"/>
@@ -3282,7 +3173,6 @@
                               </w:rPr>
                               <w:t>intArray</w:t>
                             </w:r>
-                            <w:proofErr w:type="spellEnd"/>
                             <w:r>
                               <w:rPr>
                                 <w:rStyle w:val="pun"/>
@@ -3384,7 +3274,6 @@
                                 <w:shd w:val="clear" w:color="auto" w:fill="EFF0F1"/>
                               </w:rPr>
                             </w:pPr>
-                            <w:proofErr w:type="spellStart"/>
                             <w:r>
                               <w:rPr>
                                 <w:rStyle w:val="pln"/>
@@ -3395,7 +3284,6 @@
                               </w:rPr>
                               <w:t>intArray</w:t>
                             </w:r>
-                            <w:proofErr w:type="spellEnd"/>
                             <w:r>
                               <w:rPr>
                                 <w:rStyle w:val="pun"/>
@@ -3486,7 +3374,6 @@
                                 <w:color w:val="393318"/>
                               </w:rPr>
                             </w:pPr>
-                            <w:proofErr w:type="spellStart"/>
                             <w:r>
                               <w:rPr>
                                 <w:rStyle w:val="pln"/>
@@ -3497,7 +3384,6 @@
                               </w:rPr>
                               <w:t>intArray</w:t>
                             </w:r>
-                            <w:proofErr w:type="spellEnd"/>
                             <w:r>
                               <w:rPr>
                                 <w:rStyle w:val="pun"/>
@@ -3656,59 +3542,8 @@
                                 <w:sz w:val="20"/>
                                 <w:szCs w:val="20"/>
                               </w:rPr>
-                              <w:t xml:space="preserve">   │        4          │ -- </w:t>
+                              <w:t xml:space="preserve">   │        4          │ -- length of array</w:t>
                             </w:r>
-                            <w:proofErr w:type="spellStart"/>
-                            <w:r>
-                              <w:rPr>
-                                <w:rFonts w:ascii="Consolas" w:eastAsia="Times New Roman" w:hAnsi="Consolas" w:cs="Courier New"/>
-                                <w:color w:val="242729"/>
-                                <w:sz w:val="20"/>
-                                <w:szCs w:val="20"/>
-                              </w:rPr>
-                              <w:t>length</w:t>
-                            </w:r>
-                            <w:proofErr w:type="spellEnd"/>
-                            <w:r>
-                              <w:rPr>
-                                <w:rFonts w:ascii="Consolas" w:eastAsia="Times New Roman" w:hAnsi="Consolas" w:cs="Courier New"/>
-                                <w:color w:val="242729"/>
-                                <w:sz w:val="20"/>
-                                <w:szCs w:val="20"/>
-                              </w:rPr>
-                              <w:t xml:space="preserve"> </w:t>
-                            </w:r>
-                            <w:proofErr w:type="spellStart"/>
-                            <w:r>
-                              <w:rPr>
-                                <w:rFonts w:ascii="Consolas" w:eastAsia="Times New Roman" w:hAnsi="Consolas" w:cs="Courier New"/>
-                                <w:color w:val="242729"/>
-                                <w:sz w:val="20"/>
-                                <w:szCs w:val="20"/>
-                              </w:rPr>
-                              <w:t>of</w:t>
-                            </w:r>
-                            <w:proofErr w:type="spellEnd"/>
-                            <w:r>
-                              <w:rPr>
-                                <w:rFonts w:ascii="Consolas" w:eastAsia="Times New Roman" w:hAnsi="Consolas" w:cs="Courier New"/>
-                                <w:color w:val="242729"/>
-                                <w:sz w:val="20"/>
-                                <w:szCs w:val="20"/>
-                              </w:rPr>
-                              <w:t xml:space="preserve"> </w:t>
-                            </w:r>
-                            <w:proofErr w:type="spellStart"/>
-                            <w:r>
-                              <w:rPr>
-                                <w:rFonts w:ascii="Consolas" w:eastAsia="Times New Roman" w:hAnsi="Consolas" w:cs="Courier New"/>
-                                <w:color w:val="242729"/>
-                                <w:sz w:val="20"/>
-                                <w:szCs w:val="20"/>
-                              </w:rPr>
-                              <w:t>array</w:t>
-                            </w:r>
-                            <w:proofErr w:type="spellEnd"/>
                           </w:p>
                           <w:p>
                             <w:pPr>
@@ -3785,27 +3620,7 @@
                                 <w:sz w:val="20"/>
                                 <w:szCs w:val="20"/>
                               </w:rPr>
-                              <w:t xml:space="preserve">   │       300         │ -- `</w:t>
-                            </w:r>
-                            <w:proofErr w:type="spellStart"/>
-                            <w:r>
-                              <w:rPr>
-                                <w:rFonts w:ascii="Consolas" w:eastAsia="Times New Roman" w:hAnsi="Consolas" w:cs="Courier New"/>
-                                <w:color w:val="242729"/>
-                                <w:sz w:val="20"/>
-                                <w:szCs w:val="20"/>
-                              </w:rPr>
-                              <w:t>intArray</w:t>
-                            </w:r>
-                            <w:proofErr w:type="spellEnd"/>
-                            <w:r>
-                              <w:rPr>
-                                <w:rFonts w:ascii="Consolas" w:eastAsia="Times New Roman" w:hAnsi="Consolas" w:cs="Courier New"/>
-                                <w:color w:val="242729"/>
-                                <w:sz w:val="20"/>
-                                <w:szCs w:val="20"/>
-                              </w:rPr>
-                              <w:t>[0]`</w:t>
+                              <w:t xml:space="preserve">   │       300         │ -- `intArray[0]`</w:t>
                             </w:r>
                           </w:p>
                           <w:p>
@@ -3883,27 +3698,7 @@
                                 <w:sz w:val="20"/>
                                 <w:szCs w:val="20"/>
                               </w:rPr>
-                              <w:t xml:space="preserve">   │       301         │ -- `</w:t>
-                            </w:r>
-                            <w:proofErr w:type="spellStart"/>
-                            <w:r>
-                              <w:rPr>
-                                <w:rFonts w:ascii="Consolas" w:eastAsia="Times New Roman" w:hAnsi="Consolas" w:cs="Courier New"/>
-                                <w:color w:val="242729"/>
-                                <w:sz w:val="20"/>
-                                <w:szCs w:val="20"/>
-                              </w:rPr>
-                              <w:t>intArray</w:t>
-                            </w:r>
-                            <w:proofErr w:type="spellEnd"/>
-                            <w:r>
-                              <w:rPr>
-                                <w:rFonts w:ascii="Consolas" w:eastAsia="Times New Roman" w:hAnsi="Consolas" w:cs="Courier New"/>
-                                <w:color w:val="242729"/>
-                                <w:sz w:val="20"/>
-                                <w:szCs w:val="20"/>
-                              </w:rPr>
-                              <w:t>[1]`</w:t>
+                              <w:t xml:space="preserve">   │       301         │ -- `intArray[1]`</w:t>
                             </w:r>
                           </w:p>
                           <w:p>
@@ -3981,27 +3776,7 @@
                                 <w:sz w:val="20"/>
                                 <w:szCs w:val="20"/>
                               </w:rPr>
-                              <w:t xml:space="preserve">   │       302         │ -- `</w:t>
-                            </w:r>
-                            <w:proofErr w:type="spellStart"/>
-                            <w:r>
-                              <w:rPr>
-                                <w:rFonts w:ascii="Consolas" w:eastAsia="Times New Roman" w:hAnsi="Consolas" w:cs="Courier New"/>
-                                <w:color w:val="242729"/>
-                                <w:sz w:val="20"/>
-                                <w:szCs w:val="20"/>
-                              </w:rPr>
-                              <w:t>intArray</w:t>
-                            </w:r>
-                            <w:proofErr w:type="spellEnd"/>
-                            <w:r>
-                              <w:rPr>
-                                <w:rFonts w:ascii="Consolas" w:eastAsia="Times New Roman" w:hAnsi="Consolas" w:cs="Courier New"/>
-                                <w:color w:val="242729"/>
-                                <w:sz w:val="20"/>
-                                <w:szCs w:val="20"/>
-                              </w:rPr>
-                              <w:t>[2]`</w:t>
+                              <w:t xml:space="preserve">   │       302         │ -- `intArray[2]`</w:t>
                             </w:r>
                           </w:p>
                           <w:p>
@@ -4079,27 +3854,7 @@
                                 <w:sz w:val="20"/>
                                 <w:szCs w:val="20"/>
                               </w:rPr>
-                              <w:t xml:space="preserve">   │       303         │ -- `</w:t>
-                            </w:r>
-                            <w:proofErr w:type="spellStart"/>
-                            <w:r>
-                              <w:rPr>
-                                <w:rFonts w:ascii="Consolas" w:eastAsia="Times New Roman" w:hAnsi="Consolas" w:cs="Courier New"/>
-                                <w:color w:val="242729"/>
-                                <w:sz w:val="20"/>
-                                <w:szCs w:val="20"/>
-                              </w:rPr>
-                              <w:t>intArray</w:t>
-                            </w:r>
-                            <w:proofErr w:type="spellEnd"/>
-                            <w:r>
-                              <w:rPr>
-                                <w:rFonts w:ascii="Consolas" w:eastAsia="Times New Roman" w:hAnsi="Consolas" w:cs="Courier New"/>
-                                <w:color w:val="242729"/>
-                                <w:sz w:val="20"/>
-                                <w:szCs w:val="20"/>
-                              </w:rPr>
-                              <w:t>[3]`</w:t>
+                              <w:t xml:space="preserve">   │       303         │ -- `intArray[3]`</w:t>
                             </w:r>
                           </w:p>
                           <w:p>
@@ -4177,7 +3932,6 @@
                           <w:lang w:val="en-GB"/>
                         </w:rPr>
                       </w:pPr>
-                      <w:proofErr w:type="spellStart"/>
                       <w:r>
                         <w:rPr>
                           <w:rStyle w:val="pln"/>
@@ -4187,19 +3941,7 @@
                           <w:shd w:val="clear" w:color="auto" w:fill="EFF0F1"/>
                           <w:lang w:val="en-GB"/>
                         </w:rPr>
-                        <w:t>intArray</w:t>
-                      </w:r>
-                      <w:proofErr w:type="spellEnd"/>
-                      <w:r>
-                        <w:rPr>
-                          <w:rStyle w:val="pln"/>
-                          <w:rFonts w:ascii="Consolas" w:hAnsi="Consolas"/>
-                          <w:color w:val="303336"/>
-                          <w:bdr w:val="none" w:sz="0" w:space="0" w:color="auto" w:frame="1"/>
-                          <w:shd w:val="clear" w:color="auto" w:fill="EFF0F1"/>
-                          <w:lang w:val="en-GB"/>
-                        </w:rPr>
-                        <w:t xml:space="preserve"> </w:t>
+                        <w:t xml:space="preserve">intArray </w:t>
                       </w:r>
                       <w:r>
                         <w:rPr>
@@ -4245,7 +3987,6 @@
                         </w:rPr>
                         <w:t xml:space="preserve"> </w:t>
                       </w:r>
-                      <w:proofErr w:type="spellStart"/>
                       <w:r>
                         <w:rPr>
                           <w:rStyle w:val="typ"/>
@@ -4257,7 +3998,6 @@
                         </w:rPr>
                         <w:t>int</w:t>
                       </w:r>
-                      <w:proofErr w:type="spellEnd"/>
                       <w:r>
                         <w:rPr>
                           <w:rStyle w:val="pun"/>
@@ -4305,7 +4045,6 @@
                           <w:lang w:val="en-GB"/>
                         </w:rPr>
                       </w:pPr>
-                      <w:proofErr w:type="spellStart"/>
                       <w:r>
                         <w:rPr>
                           <w:rStyle w:val="pln"/>
@@ -4317,7 +4056,6 @@
                         </w:rPr>
                         <w:t>intArray</w:t>
                       </w:r>
-                      <w:proofErr w:type="spellEnd"/>
                       <w:r>
                         <w:rPr>
                           <w:rStyle w:val="pun"/>
@@ -4420,7 +4158,6 @@
                           <w:lang w:val="en-GB"/>
                         </w:rPr>
                       </w:pPr>
-                      <w:proofErr w:type="spellStart"/>
                       <w:r>
                         <w:rPr>
                           <w:rStyle w:val="pln"/>
@@ -4432,7 +4169,6 @@
                         </w:rPr>
                         <w:t>intArray</w:t>
                       </w:r>
-                      <w:proofErr w:type="spellEnd"/>
                       <w:r>
                         <w:rPr>
                           <w:rStyle w:val="pun"/>
@@ -4534,7 +4270,6 @@
                           <w:shd w:val="clear" w:color="auto" w:fill="EFF0F1"/>
                         </w:rPr>
                       </w:pPr>
-                      <w:proofErr w:type="spellStart"/>
                       <w:r>
                         <w:rPr>
                           <w:rStyle w:val="pln"/>
@@ -4545,7 +4280,6 @@
                         </w:rPr>
                         <w:t>intArray</w:t>
                       </w:r>
-                      <w:proofErr w:type="spellEnd"/>
                       <w:r>
                         <w:rPr>
                           <w:rStyle w:val="pun"/>
@@ -4636,7 +4370,6 @@
                           <w:color w:val="393318"/>
                         </w:rPr>
                       </w:pPr>
-                      <w:proofErr w:type="spellStart"/>
                       <w:r>
                         <w:rPr>
                           <w:rStyle w:val="pln"/>
@@ -4647,7 +4380,6 @@
                         </w:rPr>
                         <w:t>intArray</w:t>
                       </w:r>
-                      <w:proofErr w:type="spellEnd"/>
                       <w:r>
                         <w:rPr>
                           <w:rStyle w:val="pun"/>
@@ -4806,59 +4538,8 @@
                           <w:sz w:val="20"/>
                           <w:szCs w:val="20"/>
                         </w:rPr>
-                        <w:t xml:space="preserve">   │        4          │ -- </w:t>
+                        <w:t xml:space="preserve">   │        4          │ -- length of array</w:t>
                       </w:r>
-                      <w:proofErr w:type="spellStart"/>
-                      <w:r>
-                        <w:rPr>
-                          <w:rFonts w:ascii="Consolas" w:eastAsia="Times New Roman" w:hAnsi="Consolas" w:cs="Courier New"/>
-                          <w:color w:val="242729"/>
-                          <w:sz w:val="20"/>
-                          <w:szCs w:val="20"/>
-                        </w:rPr>
-                        <w:t>length</w:t>
-                      </w:r>
-                      <w:proofErr w:type="spellEnd"/>
-                      <w:r>
-                        <w:rPr>
-                          <w:rFonts w:ascii="Consolas" w:eastAsia="Times New Roman" w:hAnsi="Consolas" w:cs="Courier New"/>
-                          <w:color w:val="242729"/>
-                          <w:sz w:val="20"/>
-                          <w:szCs w:val="20"/>
-                        </w:rPr>
-                        <w:t xml:space="preserve"> </w:t>
-                      </w:r>
-                      <w:proofErr w:type="spellStart"/>
-                      <w:r>
-                        <w:rPr>
-                          <w:rFonts w:ascii="Consolas" w:eastAsia="Times New Roman" w:hAnsi="Consolas" w:cs="Courier New"/>
-                          <w:color w:val="242729"/>
-                          <w:sz w:val="20"/>
-                          <w:szCs w:val="20"/>
-                        </w:rPr>
-                        <w:t>of</w:t>
-                      </w:r>
-                      <w:proofErr w:type="spellEnd"/>
-                      <w:r>
-                        <w:rPr>
-                          <w:rFonts w:ascii="Consolas" w:eastAsia="Times New Roman" w:hAnsi="Consolas" w:cs="Courier New"/>
-                          <w:color w:val="242729"/>
-                          <w:sz w:val="20"/>
-                          <w:szCs w:val="20"/>
-                        </w:rPr>
-                        <w:t xml:space="preserve"> </w:t>
-                      </w:r>
-                      <w:proofErr w:type="spellStart"/>
-                      <w:r>
-                        <w:rPr>
-                          <w:rFonts w:ascii="Consolas" w:eastAsia="Times New Roman" w:hAnsi="Consolas" w:cs="Courier New"/>
-                          <w:color w:val="242729"/>
-                          <w:sz w:val="20"/>
-                          <w:szCs w:val="20"/>
-                        </w:rPr>
-                        <w:t>array</w:t>
-                      </w:r>
-                      <w:proofErr w:type="spellEnd"/>
                     </w:p>
                     <w:p>
                       <w:pPr>
@@ -4935,27 +4616,7 @@
                           <w:sz w:val="20"/>
                           <w:szCs w:val="20"/>
                         </w:rPr>
-                        <w:t xml:space="preserve">   │       300         │ -- `</w:t>
-                      </w:r>
-                      <w:proofErr w:type="spellStart"/>
-                      <w:r>
-                        <w:rPr>
-                          <w:rFonts w:ascii="Consolas" w:eastAsia="Times New Roman" w:hAnsi="Consolas" w:cs="Courier New"/>
-                          <w:color w:val="242729"/>
-                          <w:sz w:val="20"/>
-                          <w:szCs w:val="20"/>
-                        </w:rPr>
-                        <w:t>intArray</w:t>
-                      </w:r>
-                      <w:proofErr w:type="spellEnd"/>
-                      <w:r>
-                        <w:rPr>
-                          <w:rFonts w:ascii="Consolas" w:eastAsia="Times New Roman" w:hAnsi="Consolas" w:cs="Courier New"/>
-                          <w:color w:val="242729"/>
-                          <w:sz w:val="20"/>
-                          <w:szCs w:val="20"/>
-                        </w:rPr>
-                        <w:t>[0]`</w:t>
+                        <w:t xml:space="preserve">   │       300         │ -- `intArray[0]`</w:t>
                       </w:r>
                     </w:p>
                     <w:p>
@@ -5033,27 +4694,7 @@
                           <w:sz w:val="20"/>
                           <w:szCs w:val="20"/>
                         </w:rPr>
-                        <w:t xml:space="preserve">   │       301         │ -- `</w:t>
-                      </w:r>
-                      <w:proofErr w:type="spellStart"/>
-                      <w:r>
-                        <w:rPr>
-                          <w:rFonts w:ascii="Consolas" w:eastAsia="Times New Roman" w:hAnsi="Consolas" w:cs="Courier New"/>
-                          <w:color w:val="242729"/>
-                          <w:sz w:val="20"/>
-                          <w:szCs w:val="20"/>
-                        </w:rPr>
-                        <w:t>intArray</w:t>
-                      </w:r>
-                      <w:proofErr w:type="spellEnd"/>
-                      <w:r>
-                        <w:rPr>
-                          <w:rFonts w:ascii="Consolas" w:eastAsia="Times New Roman" w:hAnsi="Consolas" w:cs="Courier New"/>
-                          <w:color w:val="242729"/>
-                          <w:sz w:val="20"/>
-                          <w:szCs w:val="20"/>
-                        </w:rPr>
-                        <w:t>[1]`</w:t>
+                        <w:t xml:space="preserve">   │       301         │ -- `intArray[1]`</w:t>
                       </w:r>
                     </w:p>
                     <w:p>
@@ -5131,27 +4772,7 @@
                           <w:sz w:val="20"/>
                           <w:szCs w:val="20"/>
                         </w:rPr>
-                        <w:t xml:space="preserve">   │       302         │ -- `</w:t>
-                      </w:r>
-                      <w:proofErr w:type="spellStart"/>
-                      <w:r>
-                        <w:rPr>
-                          <w:rFonts w:ascii="Consolas" w:eastAsia="Times New Roman" w:hAnsi="Consolas" w:cs="Courier New"/>
-                          <w:color w:val="242729"/>
-                          <w:sz w:val="20"/>
-                          <w:szCs w:val="20"/>
-                        </w:rPr>
-                        <w:t>intArray</w:t>
-                      </w:r>
-                      <w:proofErr w:type="spellEnd"/>
-                      <w:r>
-                        <w:rPr>
-                          <w:rFonts w:ascii="Consolas" w:eastAsia="Times New Roman" w:hAnsi="Consolas" w:cs="Courier New"/>
-                          <w:color w:val="242729"/>
-                          <w:sz w:val="20"/>
-                          <w:szCs w:val="20"/>
-                        </w:rPr>
-                        <w:t>[2]`</w:t>
+                        <w:t xml:space="preserve">   │       302         │ -- `intArray[2]`</w:t>
                       </w:r>
                     </w:p>
                     <w:p>
@@ -5229,27 +4850,7 @@
                           <w:sz w:val="20"/>
                           <w:szCs w:val="20"/>
                         </w:rPr>
-                        <w:t xml:space="preserve">   │       303         │ -- `</w:t>
-                      </w:r>
-                      <w:proofErr w:type="spellStart"/>
-                      <w:r>
-                        <w:rPr>
-                          <w:rFonts w:ascii="Consolas" w:eastAsia="Times New Roman" w:hAnsi="Consolas" w:cs="Courier New"/>
-                          <w:color w:val="242729"/>
-                          <w:sz w:val="20"/>
-                          <w:szCs w:val="20"/>
-                        </w:rPr>
-                        <w:t>intArray</w:t>
-                      </w:r>
-                      <w:proofErr w:type="spellEnd"/>
-                      <w:r>
-                        <w:rPr>
-                          <w:rFonts w:ascii="Consolas" w:eastAsia="Times New Roman" w:hAnsi="Consolas" w:cs="Courier New"/>
-                          <w:color w:val="242729"/>
-                          <w:sz w:val="20"/>
-                          <w:szCs w:val="20"/>
-                        </w:rPr>
-                        <w:t>[3]`</w:t>
+                        <w:t xml:space="preserve">   │       303         │ -- `intArray[3]`</w:t>
                       </w:r>
                     </w:p>
                     <w:p>
@@ -5376,8 +4977,8 @@
                                 <w:noProof/>
                               </w:rPr>
                             </w:pPr>
-                            <w:bookmarkStart w:id="2" w:name="_Toc475886340"/>
-                            <w:bookmarkStart w:id="3" w:name="_Toc475908210"/>
+                            <w:bookmarkStart w:id="3" w:name="_Toc475886340"/>
+                            <w:bookmarkStart w:id="4" w:name="_Toc475908210"/>
                             <w:r>
                               <w:t xml:space="preserve">Abbildung </w:t>
                             </w:r>
@@ -5434,8 +5035,8 @@
                                 </w:r>
                               </w:sdtContent>
                             </w:sdt>
-                            <w:bookmarkEnd w:id="2"/>
                             <w:bookmarkEnd w:id="3"/>
+                            <w:bookmarkEnd w:id="4"/>
                           </w:p>
                         </w:txbxContent>
                       </wps:txbx>
@@ -5463,8 +5064,8 @@
                           <w:noProof/>
                         </w:rPr>
                       </w:pPr>
-                      <w:bookmarkStart w:id="4" w:name="_Toc475886340"/>
-                      <w:bookmarkStart w:id="5" w:name="_Toc475908210"/>
+                      <w:bookmarkStart w:id="5" w:name="_Toc475886340"/>
+                      <w:bookmarkStart w:id="6" w:name="_Toc475908210"/>
                       <w:r>
                         <w:t xml:space="preserve">Abbildung </w:t>
                       </w:r>
@@ -5521,8 +5122,8 @@
                           </w:r>
                         </w:sdtContent>
                       </w:sdt>
-                      <w:bookmarkEnd w:id="4"/>
                       <w:bookmarkEnd w:id="5"/>
+                      <w:bookmarkEnd w:id="6"/>
                     </w:p>
                   </w:txbxContent>
                 </v:textbox>
@@ -5543,33 +5144,25 @@
       <w:pPr>
         <w:pStyle w:val="berschrift2"/>
       </w:pPr>
-      <w:bookmarkStart w:id="6" w:name="_Toc475908229"/>
+      <w:bookmarkStart w:id="7" w:name="_Toc475908229"/>
       <w:r>
         <w:t>Arrays in C#</w:t>
-      </w:r>
-      <w:bookmarkEnd w:id="6"/>
-    </w:p>
-    <w:p>
-      <w:pPr>
-        <w:pStyle w:val="berschrift3"/>
-      </w:pPr>
-      <w:bookmarkStart w:id="7" w:name="_Toc475908230"/>
-      <w:r>
-        <w:t>Deklarierung von Arrays</w:t>
       </w:r>
       <w:bookmarkEnd w:id="7"/>
     </w:p>
     <w:p>
-      <w:r>
-        <w:t>Arrays in C# funktionieren ähnlich wie in den meisten Programmiersprachen. Der Variable wird mit dem Datentyp gefolgt von zwei eckigen Klammern und dem Variablennamen  deklariert. Die Wertzuweisung erfolgt mit dem ‚</w:t>
-      </w:r>
-      <w:proofErr w:type="spellStart"/>
-      <w:r>
-        <w:t>new</w:t>
-      </w:r>
-      <w:proofErr w:type="spellEnd"/>
-      <w:r>
-        <w:t>‘ Keyword gefolgt von dem Datentyp und der Länge in eckigen Klammern. Um Werte Zuzuweisen oder Auszulesen wird der Variablenname mit dem Index in eckigen Klammern benutzt.</w:t>
+      <w:pPr>
+        <w:pStyle w:val="berschrift3"/>
+      </w:pPr>
+      <w:bookmarkStart w:id="8" w:name="_Toc475908230"/>
+      <w:r>
+        <w:t>Deklarierung von Arrays</w:t>
+      </w:r>
+      <w:bookmarkEnd w:id="8"/>
+    </w:p>
+    <w:p>
+      <w:r>
+        <w:t>Arrays in C# funktionieren ähnlich wie in den meisten Programmiersprachen. Der Variable wird mit dem Datentyp gefolgt von zwei eckigen Klammern und dem Variablennamen  deklariert. Die Wertzuweisung erfolgt mit dem ‚new‘ Keyword gefolgt von dem Datentyp und der Länge in eckigen Klammern. Um Werte Zuzuweisen oder Auszulesen wird der Variablenname mit dem Index in eckigen Klammern benutzt.</w:t>
       </w:r>
     </w:p>
     <w:p>
@@ -5589,7 +5182,6 @@
           <w:lang w:val="en-GB"/>
         </w:rPr>
       </w:pPr>
-      <w:proofErr w:type="spellStart"/>
       <w:r>
         <w:rPr>
           <w:rFonts w:ascii="Consolas" w:hAnsi="Consolas" w:cs="Consolas"/>
@@ -5600,7 +5192,6 @@
         </w:rPr>
         <w:t>int</w:t>
       </w:r>
-      <w:proofErr w:type="spellEnd"/>
       <w:r>
         <w:rPr>
           <w:rFonts w:ascii="Consolas" w:hAnsi="Consolas" w:cs="Consolas"/>
@@ -5609,29 +5200,7 @@
           <w:szCs w:val="19"/>
           <w:lang w:val="en-GB"/>
         </w:rPr>
-        <w:t xml:space="preserve">[] </w:t>
-      </w:r>
-      <w:proofErr w:type="spellStart"/>
-      <w:r>
-        <w:rPr>
-          <w:rFonts w:ascii="Consolas" w:hAnsi="Consolas" w:cs="Consolas"/>
-          <w:color w:val="000000"/>
-          <w:sz w:val="19"/>
-          <w:szCs w:val="19"/>
-          <w:lang w:val="en-GB"/>
-        </w:rPr>
-        <w:t>variablenName</w:t>
-      </w:r>
-      <w:proofErr w:type="spellEnd"/>
-      <w:r>
-        <w:rPr>
-          <w:rFonts w:ascii="Consolas" w:hAnsi="Consolas" w:cs="Consolas"/>
-          <w:color w:val="000000"/>
-          <w:sz w:val="19"/>
-          <w:szCs w:val="19"/>
-          <w:lang w:val="en-GB"/>
-        </w:rPr>
-        <w:t>;</w:t>
+        <w:t>[] variablenName;</w:t>
       </w:r>
     </w:p>
     <w:p>
@@ -5651,7 +5220,6 @@
           <w:lang w:val="en-GB"/>
         </w:rPr>
       </w:pPr>
-      <w:proofErr w:type="spellStart"/>
       <w:r>
         <w:rPr>
           <w:rFonts w:ascii="Consolas" w:hAnsi="Consolas" w:cs="Consolas"/>
@@ -5660,9 +5228,18 @@
           <w:szCs w:val="19"/>
           <w:lang w:val="en-GB"/>
         </w:rPr>
-        <w:t>variablenName</w:t>
-      </w:r>
-      <w:proofErr w:type="spellEnd"/>
+        <w:t xml:space="preserve">variablenName = </w:t>
+      </w:r>
+      <w:r>
+        <w:rPr>
+          <w:rFonts w:ascii="Consolas" w:hAnsi="Consolas" w:cs="Consolas"/>
+          <w:color w:val="0000FF"/>
+          <w:sz w:val="19"/>
+          <w:szCs w:val="19"/>
+          <w:lang w:val="en-GB"/>
+        </w:rPr>
+        <w:t>new</w:t>
+      </w:r>
       <w:r>
         <w:rPr>
           <w:rFonts w:ascii="Consolas" w:hAnsi="Consolas" w:cs="Consolas"/>
@@ -5671,7 +5248,7 @@
           <w:szCs w:val="19"/>
           <w:lang w:val="en-GB"/>
         </w:rPr>
-        <w:t xml:space="preserve"> = </w:t>
+        <w:t xml:space="preserve"> </w:t>
       </w:r>
       <w:r>
         <w:rPr>
@@ -5681,30 +5258,8 @@
           <w:szCs w:val="19"/>
           <w:lang w:val="en-GB"/>
         </w:rPr>
-        <w:t>new</w:t>
-      </w:r>
-      <w:r>
-        <w:rPr>
-          <w:rFonts w:ascii="Consolas" w:hAnsi="Consolas" w:cs="Consolas"/>
-          <w:color w:val="000000"/>
-          <w:sz w:val="19"/>
-          <w:szCs w:val="19"/>
-          <w:lang w:val="en-GB"/>
-        </w:rPr>
-        <w:t xml:space="preserve"> </w:t>
-      </w:r>
-      <w:proofErr w:type="spellStart"/>
-      <w:r>
-        <w:rPr>
-          <w:rFonts w:ascii="Consolas" w:hAnsi="Consolas" w:cs="Consolas"/>
-          <w:color w:val="0000FF"/>
-          <w:sz w:val="19"/>
-          <w:szCs w:val="19"/>
-          <w:lang w:val="en-GB"/>
-        </w:rPr>
         <w:t>int</w:t>
       </w:r>
-      <w:proofErr w:type="spellEnd"/>
       <w:r>
         <w:rPr>
           <w:rFonts w:ascii="Consolas" w:hAnsi="Consolas" w:cs="Consolas"/>
@@ -5729,7 +5284,6 @@
           <w:szCs w:val="19"/>
         </w:rPr>
       </w:pPr>
-      <w:proofErr w:type="spellStart"/>
       <w:r>
         <w:rPr>
           <w:rFonts w:ascii="Consolas" w:hAnsi="Consolas" w:cs="Consolas"/>
@@ -5737,17 +5291,7 @@
           <w:sz w:val="19"/>
           <w:szCs w:val="19"/>
         </w:rPr>
-        <w:t>variablenName</w:t>
-      </w:r>
-      <w:proofErr w:type="spellEnd"/>
-      <w:r>
-        <w:rPr>
-          <w:rFonts w:ascii="Consolas" w:hAnsi="Consolas" w:cs="Consolas"/>
-          <w:color w:val="000000"/>
-          <w:sz w:val="19"/>
-          <w:szCs w:val="19"/>
-        </w:rPr>
-        <w:t>[0] = 42;</w:t>
+        <w:t>variablenName[0] = 42;</w:t>
       </w:r>
     </w:p>
     <w:p>
@@ -5765,95 +5309,69 @@
       <w:pPr>
         <w:pStyle w:val="berschrift3"/>
       </w:pPr>
-      <w:bookmarkStart w:id="8" w:name="_Toc475908231"/>
+      <w:bookmarkStart w:id="9" w:name="_Toc475908231"/>
       <w:r>
         <w:lastRenderedPageBreak/>
         <w:t>Inline Deklarierung</w:t>
-      </w:r>
-      <w:bookmarkEnd w:id="8"/>
-    </w:p>
-    <w:p>
-      <w:r>
-        <w:t>Da dieser manuelle Weg der Wertzuweisung sehr Unhandlich sein kann gibt es eine Alternative Schreibweise, welche die Erstellung von Arrays mit statischen Werten vereinfacht. Dafür gibt man bei der Initialisierung die Werte einfach in geschweiften Klammern  und mit Komma getrennt an.</w:t>
-      </w:r>
-    </w:p>
-    <w:p>
-      <w:pPr>
-        <w:pStyle w:val="berschrift3"/>
-      </w:pPr>
-      <w:bookmarkStart w:id="9" w:name="_Toc475908232"/>
-      <w:proofErr w:type="spellStart"/>
-      <w:r>
-        <w:t>Jagged</w:t>
-      </w:r>
-      <w:proofErr w:type="spellEnd"/>
-      <w:r>
-        <w:t xml:space="preserve"> und </w:t>
-      </w:r>
-      <w:r>
-        <w:t>Z</w:t>
-      </w:r>
-      <w:r>
-        <w:t>weidimensionale Arrays</w:t>
       </w:r>
       <w:bookmarkEnd w:id="9"/>
     </w:p>
     <w:p>
       <w:r>
-        <w:t xml:space="preserve">Um mehrere Dimensionen </w:t>
-      </w:r>
-      <w:r>
-        <w:t xml:space="preserve">/ Spalten darzustellen gibt es in C# zwei </w:t>
-      </w:r>
-      <w:r>
-        <w:t>verschiedene</w:t>
-      </w:r>
-      <w:r>
-        <w:t xml:space="preserve"> Konzepte. Sollte </w:t>
-      </w:r>
-      <w:r>
-        <w:t>in jeder Zeile gleich viele Spalten</w:t>
-      </w:r>
-      <w:r>
-        <w:t xml:space="preserve"> geben, so spricht man von zweidimensionalen Arrays. Zweidimensionale Arrays werden mit einem Komma in den eckigen Klammern </w:t>
-      </w:r>
-      <w:r>
-        <w:t>gekennzeichnet</w:t>
-      </w:r>
-      <w:r>
-        <w:t xml:space="preserve"> und auf die Werte kann mit durch ein Komma getrennte Indizes in den Klammern zugegriffen werden.</w:t>
+        <w:t>Da dieser manuelle Weg der Wertzuweisung sehr Unhandlich sein kann gibt es eine Alternative Schreibweise, welche die Erstellung von Arrays mit statischen Werten vereinfacht. Dafür gibt man bei der Initialisierung die Werte einfach in geschweiften Klammern  und mit Komma getrennt an.</w:t>
       </w:r>
     </w:p>
     <w:p>
-      <w:proofErr w:type="spellStart"/>
-      <w:r>
-        <w:t>Jagged</w:t>
-      </w:r>
-      <w:proofErr w:type="spellEnd"/>
-      <w:r>
-        <w:t xml:space="preserve"> Arrays haben unterschiedliche viele Spalten in den Zeilen. Das Bedeutet in jedem Element des Arrays ist ein weiteres Array, welches eine </w:t>
+      <w:pPr>
+        <w:pStyle w:val="berschrift3"/>
+      </w:pPr>
+      <w:bookmarkStart w:id="10" w:name="_Toc475908232"/>
+      <w:r>
+        <w:t xml:space="preserve">Jagged und </w:t>
+      </w:r>
+      <w:r>
+        <w:t>Z</w:t>
+      </w:r>
+      <w:r>
+        <w:t>weidimensionale Arrays</w:t>
+      </w:r>
+      <w:bookmarkEnd w:id="10"/>
+    </w:p>
+    <w:p>
+      <w:r>
+        <w:t xml:space="preserve">Um mehrere Dimensionen </w:t>
+      </w:r>
+      <w:r>
+        <w:t xml:space="preserve">/ Spalten darzustellen gibt es in C# zwei </w:t>
+      </w:r>
+      <w:r>
+        <w:t>verschiedene</w:t>
+      </w:r>
+      <w:r>
+        <w:t xml:space="preserve"> Konzepte. Sollte </w:t>
+      </w:r>
+      <w:r>
+        <w:t>in jeder Zeile gleich viele Spalten</w:t>
+      </w:r>
+      <w:r>
+        <w:t xml:space="preserve"> geben, so spricht man von zweidimensionalen Arrays. Zweidimensionale Arrays werden mit einem Komma in den eckigen Klammern </w:t>
+      </w:r>
+      <w:r>
+        <w:t>gekennzeichnet</w:t>
+      </w:r>
+      <w:r>
+        <w:t xml:space="preserve"> und auf die Werte kann mit durch ein Komma getrennte Indizes in den Klammern zugegriffen werden.</w:t>
+      </w:r>
+    </w:p>
+    <w:p>
+      <w:r>
+        <w:t xml:space="preserve">Jagged Arrays haben unterschiedliche viele Spalten in den Zeilen. Das Bedeutet in jedem Element des Arrays ist ein weiteres Array, welches eine </w:t>
       </w:r>
       <w:r>
         <w:t>andere</w:t>
       </w:r>
       <w:r>
-        <w:t xml:space="preserve"> Länge als das „Haupt“-Array hat. Bei einem </w:t>
-      </w:r>
-      <w:proofErr w:type="spellStart"/>
-      <w:r>
-        <w:t>Jagged</w:t>
-      </w:r>
-      <w:proofErr w:type="spellEnd"/>
-      <w:r>
-        <w:t xml:space="preserve"> Array Kann bei der Initialisierung nur die Länge des Hauptarrays festgelegt werden. Alle Arrays in diesem Array müssen extra deklariert werden. Um ein </w:t>
-      </w:r>
-      <w:proofErr w:type="spellStart"/>
-      <w:r>
-        <w:t>Jagged</w:t>
-      </w:r>
-      <w:proofErr w:type="spellEnd"/>
-      <w:r>
-        <w:t xml:space="preserve"> Array zu definieren werden die geöffneten und geschlossenen eckigen Klammern </w:t>
+        <w:t xml:space="preserve"> Länge als das „Haupt“-Array hat. Bei einem Jagged Array Kann bei der Initialisierung nur die Länge des Hauptarrays festgelegt werden. Alle Arrays in diesem Array müssen extra deklariert werden. Um ein Jagged Array zu definieren werden die geöffneten und geschlossenen eckigen Klammern </w:t>
       </w:r>
       <w:r>
         <w:t>zwei Mal</w:t>
@@ -5885,7 +5403,6 @@
           <w:lang w:val="en-GB"/>
         </w:rPr>
       </w:pPr>
-      <w:proofErr w:type="spellStart"/>
       <w:r>
         <w:rPr>
           <w:rFonts w:ascii="Consolas" w:hAnsi="Consolas" w:cs="Consolas"/>
@@ -5896,7 +5413,6 @@
         </w:rPr>
         <w:t>int</w:t>
       </w:r>
-      <w:proofErr w:type="spellEnd"/>
       <w:r>
         <w:rPr>
           <w:rFonts w:ascii="Consolas" w:hAnsi="Consolas" w:cs="Consolas"/>
@@ -5905,9 +5421,18 @@
           <w:szCs w:val="19"/>
           <w:lang w:val="en-GB"/>
         </w:rPr>
-        <w:t xml:space="preserve">[,] </w:t>
-      </w:r>
-      <w:proofErr w:type="spellStart"/>
+        <w:t xml:space="preserve">[,] multidimensionalArray = </w:t>
+      </w:r>
+      <w:r>
+        <w:rPr>
+          <w:rFonts w:ascii="Consolas" w:hAnsi="Consolas" w:cs="Consolas"/>
+          <w:color w:val="0000FF"/>
+          <w:sz w:val="19"/>
+          <w:szCs w:val="19"/>
+          <w:lang w:val="en-GB"/>
+        </w:rPr>
+        <w:t>new</w:t>
+      </w:r>
       <w:r>
         <w:rPr>
           <w:rFonts w:ascii="Consolas" w:hAnsi="Consolas" w:cs="Consolas"/>
@@ -5916,18 +5441,7 @@
           <w:szCs w:val="19"/>
           <w:lang w:val="en-GB"/>
         </w:rPr>
-        <w:t>multidimensionalArray</w:t>
-      </w:r>
-      <w:proofErr w:type="spellEnd"/>
-      <w:r>
-        <w:rPr>
-          <w:rFonts w:ascii="Consolas" w:hAnsi="Consolas" w:cs="Consolas"/>
-          <w:color w:val="000000"/>
-          <w:sz w:val="19"/>
-          <w:szCs w:val="19"/>
-          <w:lang w:val="en-GB"/>
-        </w:rPr>
-        <w:t xml:space="preserve"> = </w:t>
+        <w:t xml:space="preserve"> </w:t>
       </w:r>
       <w:r>
         <w:rPr>
@@ -5937,30 +5451,8 @@
           <w:szCs w:val="19"/>
           <w:lang w:val="en-GB"/>
         </w:rPr>
-        <w:t>new</w:t>
-      </w:r>
-      <w:r>
-        <w:rPr>
-          <w:rFonts w:ascii="Consolas" w:hAnsi="Consolas" w:cs="Consolas"/>
-          <w:color w:val="000000"/>
-          <w:sz w:val="19"/>
-          <w:szCs w:val="19"/>
-          <w:lang w:val="en-GB"/>
-        </w:rPr>
-        <w:t xml:space="preserve"> </w:t>
-      </w:r>
-      <w:proofErr w:type="spellStart"/>
-      <w:r>
-        <w:rPr>
-          <w:rFonts w:ascii="Consolas" w:hAnsi="Consolas" w:cs="Consolas"/>
-          <w:color w:val="0000FF"/>
-          <w:sz w:val="19"/>
-          <w:szCs w:val="19"/>
-          <w:lang w:val="en-GB"/>
-        </w:rPr>
         <w:t>int</w:t>
       </w:r>
-      <w:proofErr w:type="spellEnd"/>
       <w:r>
         <w:rPr>
           <w:rFonts w:ascii="Consolas" w:hAnsi="Consolas" w:cs="Consolas"/>
@@ -5989,7 +5481,6 @@
           <w:lang w:val="en-GB"/>
         </w:rPr>
       </w:pPr>
-      <w:proofErr w:type="spellStart"/>
       <w:r>
         <w:rPr>
           <w:rFonts w:ascii="Consolas" w:hAnsi="Consolas" w:cs="Consolas"/>
@@ -5998,18 +5489,7 @@
           <w:szCs w:val="19"/>
           <w:lang w:val="en-GB"/>
         </w:rPr>
-        <w:t>multidimensionalArray</w:t>
-      </w:r>
-      <w:proofErr w:type="spellEnd"/>
-      <w:r>
-        <w:rPr>
-          <w:rFonts w:ascii="Consolas" w:hAnsi="Consolas" w:cs="Consolas"/>
-          <w:color w:val="000000"/>
-          <w:sz w:val="19"/>
-          <w:szCs w:val="19"/>
-          <w:lang w:val="en-GB"/>
-        </w:rPr>
-        <w:t>[0, 1] = 3;</w:t>
+        <w:t>multidimensionalArray[0, 1] = 3;</w:t>
       </w:r>
     </w:p>
     <w:p>
@@ -6047,7 +5527,6 @@
           <w:lang w:val="en-GB"/>
         </w:rPr>
       </w:pPr>
-      <w:proofErr w:type="spellStart"/>
       <w:r>
         <w:rPr>
           <w:rFonts w:ascii="Consolas" w:hAnsi="Consolas" w:cs="Consolas"/>
@@ -6058,7 +5537,6 @@
         </w:rPr>
         <w:t>int</w:t>
       </w:r>
-      <w:proofErr w:type="spellEnd"/>
       <w:r>
         <w:rPr>
           <w:rFonts w:ascii="Consolas" w:hAnsi="Consolas" w:cs="Consolas"/>
@@ -6067,9 +5545,18 @@
           <w:szCs w:val="19"/>
           <w:lang w:val="en-GB"/>
         </w:rPr>
-        <w:t xml:space="preserve">[][] </w:t>
-      </w:r>
-      <w:proofErr w:type="spellStart"/>
+        <w:t xml:space="preserve">[][] jaggedArray = </w:t>
+      </w:r>
+      <w:r>
+        <w:rPr>
+          <w:rFonts w:ascii="Consolas" w:hAnsi="Consolas" w:cs="Consolas"/>
+          <w:color w:val="0000FF"/>
+          <w:sz w:val="19"/>
+          <w:szCs w:val="19"/>
+          <w:lang w:val="en-GB"/>
+        </w:rPr>
+        <w:t>new</w:t>
+      </w:r>
       <w:r>
         <w:rPr>
           <w:rFonts w:ascii="Consolas" w:hAnsi="Consolas" w:cs="Consolas"/>
@@ -6078,18 +5565,7 @@
           <w:szCs w:val="19"/>
           <w:lang w:val="en-GB"/>
         </w:rPr>
-        <w:t>jaggedArray</w:t>
-      </w:r>
-      <w:proofErr w:type="spellEnd"/>
-      <w:r>
-        <w:rPr>
-          <w:rFonts w:ascii="Consolas" w:hAnsi="Consolas" w:cs="Consolas"/>
-          <w:color w:val="000000"/>
-          <w:sz w:val="19"/>
-          <w:szCs w:val="19"/>
-          <w:lang w:val="en-GB"/>
-        </w:rPr>
-        <w:t xml:space="preserve"> = </w:t>
+        <w:t xml:space="preserve"> </w:t>
       </w:r>
       <w:r>
         <w:rPr>
@@ -6099,30 +5575,8 @@
           <w:szCs w:val="19"/>
           <w:lang w:val="en-GB"/>
         </w:rPr>
-        <w:t>new</w:t>
-      </w:r>
-      <w:r>
-        <w:rPr>
-          <w:rFonts w:ascii="Consolas" w:hAnsi="Consolas" w:cs="Consolas"/>
-          <w:color w:val="000000"/>
-          <w:sz w:val="19"/>
-          <w:szCs w:val="19"/>
-          <w:lang w:val="en-GB"/>
-        </w:rPr>
-        <w:t xml:space="preserve"> </w:t>
-      </w:r>
-      <w:proofErr w:type="spellStart"/>
-      <w:r>
-        <w:rPr>
-          <w:rFonts w:ascii="Consolas" w:hAnsi="Consolas" w:cs="Consolas"/>
-          <w:color w:val="0000FF"/>
-          <w:sz w:val="19"/>
-          <w:szCs w:val="19"/>
-          <w:lang w:val="en-GB"/>
-        </w:rPr>
         <w:t>int</w:t>
       </w:r>
-      <w:proofErr w:type="spellEnd"/>
       <w:r>
         <w:rPr>
           <w:rFonts w:ascii="Consolas" w:hAnsi="Consolas" w:cs="Consolas"/>
@@ -6151,7 +5605,6 @@
           <w:lang w:val="en-GB"/>
         </w:rPr>
       </w:pPr>
-      <w:proofErr w:type="spellStart"/>
       <w:r>
         <w:rPr>
           <w:rFonts w:ascii="Consolas" w:hAnsi="Consolas" w:cs="Consolas"/>
@@ -6160,9 +5613,18 @@
           <w:szCs w:val="19"/>
           <w:lang w:val="en-GB"/>
         </w:rPr>
-        <w:t>jaggedArray</w:t>
-      </w:r>
-      <w:proofErr w:type="spellEnd"/>
+        <w:t xml:space="preserve">jaggedArray[0] = </w:t>
+      </w:r>
+      <w:r>
+        <w:rPr>
+          <w:rFonts w:ascii="Consolas" w:hAnsi="Consolas" w:cs="Consolas"/>
+          <w:color w:val="0000FF"/>
+          <w:sz w:val="19"/>
+          <w:szCs w:val="19"/>
+          <w:lang w:val="en-GB"/>
+        </w:rPr>
+        <w:t>new</w:t>
+      </w:r>
       <w:r>
         <w:rPr>
           <w:rFonts w:ascii="Consolas" w:hAnsi="Consolas" w:cs="Consolas"/>
@@ -6171,7 +5633,7 @@
           <w:szCs w:val="19"/>
           <w:lang w:val="en-GB"/>
         </w:rPr>
-        <w:t xml:space="preserve">[0] = </w:t>
+        <w:t xml:space="preserve"> </w:t>
       </w:r>
       <w:r>
         <w:rPr>
@@ -6181,30 +5643,8 @@
           <w:szCs w:val="19"/>
           <w:lang w:val="en-GB"/>
         </w:rPr>
-        <w:t>new</w:t>
-      </w:r>
-      <w:r>
-        <w:rPr>
-          <w:rFonts w:ascii="Consolas" w:hAnsi="Consolas" w:cs="Consolas"/>
-          <w:color w:val="000000"/>
-          <w:sz w:val="19"/>
-          <w:szCs w:val="19"/>
-          <w:lang w:val="en-GB"/>
-        </w:rPr>
-        <w:t xml:space="preserve"> </w:t>
-      </w:r>
-      <w:proofErr w:type="spellStart"/>
-      <w:r>
-        <w:rPr>
-          <w:rFonts w:ascii="Consolas" w:hAnsi="Consolas" w:cs="Consolas"/>
-          <w:color w:val="0000FF"/>
-          <w:sz w:val="19"/>
-          <w:szCs w:val="19"/>
-          <w:lang w:val="en-GB"/>
-        </w:rPr>
         <w:t>int</w:t>
       </w:r>
-      <w:proofErr w:type="spellEnd"/>
       <w:r>
         <w:rPr>
           <w:rFonts w:ascii="Consolas" w:hAnsi="Consolas" w:cs="Consolas"/>
@@ -6229,7 +5669,6 @@
           <w:szCs w:val="19"/>
         </w:rPr>
       </w:pPr>
-      <w:proofErr w:type="spellStart"/>
       <w:r>
         <w:rPr>
           <w:rFonts w:ascii="Consolas" w:hAnsi="Consolas" w:cs="Consolas"/>
@@ -6237,17 +5676,7 @@
           <w:sz w:val="19"/>
           <w:szCs w:val="19"/>
         </w:rPr>
-        <w:t>jaggedArray</w:t>
-      </w:r>
-      <w:proofErr w:type="spellEnd"/>
-      <w:r>
-        <w:rPr>
-          <w:rFonts w:ascii="Consolas" w:hAnsi="Consolas" w:cs="Consolas"/>
-          <w:color w:val="000000"/>
-          <w:sz w:val="19"/>
-          <w:szCs w:val="19"/>
-        </w:rPr>
-        <w:t>[0][1] = 3;</w:t>
+        <w:t>jaggedArray[0][1] = 3;</w:t>
       </w:r>
     </w:p>
     <w:p>
@@ -6259,98 +5688,74 @@
       <w:pPr>
         <w:pStyle w:val="berschrift2"/>
       </w:pPr>
-      <w:bookmarkStart w:id="10" w:name="_Toc475908233"/>
+      <w:bookmarkStart w:id="11" w:name="_Toc475908233"/>
       <w:r>
         <w:t>Arrays in moderner Programmierung</w:t>
-      </w:r>
-      <w:bookmarkEnd w:id="10"/>
-    </w:p>
-    <w:p>
-      <w:r>
-        <w:t>Wie bereits Angesprochen kann die Länge eines Arrays in der Regel nicht geändert werden. Wenn man nun also einen Wert hinzufügen oder entfernen möchte müsste man ein neues Array erstellen und alle übrigen Werte in dieses Kopieren. Ein ähnliches Problem hat man beim Sortieren von Arrays, da beim Einfügen / nach vorne Sortieren alle hinteren Elemente einzeln Aufgerückt werden müssen. Dies verursacht, besonders bei langen Arrays, enorme Performanceprobleme. Aus diesem Grund werden Heutzutage in vielen Anwendungsfällen eher Listen als Arrays verwendet. Eine Liste kann ohne Probleme erweitert und Sortiert werden, da weder die Anzahl der Elemente noch deren Reinfolge fix definiert werden.</w:t>
-      </w:r>
-    </w:p>
-    <w:p>
-      <w:r>
-        <w:br w:type="page"/>
-      </w:r>
-    </w:p>
-    <w:p>
-      <w:pPr>
-        <w:pStyle w:val="berschrift1"/>
-      </w:pPr>
-      <w:bookmarkStart w:id="11" w:name="_Toc475908234"/>
-      <w:r>
-        <w:lastRenderedPageBreak/>
-        <w:t xml:space="preserve">Quellcode </w:t>
-      </w:r>
-      <w:r>
-        <w:t>Dokumentation</w:t>
       </w:r>
       <w:bookmarkEnd w:id="11"/>
     </w:p>
     <w:p>
-      <w:pPr>
-        <w:rPr>
-          <w:rFonts w:hint="eastAsia"/>
-        </w:rPr>
-      </w:pPr>
-      <w:r>
-        <w:t xml:space="preserve">Im Folgenden wird der Quellcode und die Funktionsweise des Beispielprogramms ‚Tic </w:t>
-      </w:r>
-      <w:proofErr w:type="spellStart"/>
-      <w:r>
-        <w:t>Tac</w:t>
-      </w:r>
-      <w:proofErr w:type="spellEnd"/>
-      <w:r>
-        <w:t xml:space="preserve"> </w:t>
-      </w:r>
-      <w:proofErr w:type="spellStart"/>
-      <w:r>
-        <w:t>Toe</w:t>
-      </w:r>
-      <w:proofErr w:type="spellEnd"/>
-      <w:r>
-        <w:t xml:space="preserve">‘ dokumentiert. Die Spielregeln des Spiels werden dabei als bekannt </w:t>
-      </w:r>
-      <w:r>
-        <w:t>vorausgesetzt</w:t>
-      </w:r>
-      <w:r>
-        <w:t>.</w:t>
-      </w:r>
-      <w:r>
-        <w:t xml:space="preserve"> Tastenkombinationen werden: Pfeiltasten / WASD für Cursor Navigation, Enter / Leertaste für bestätigen, F5 für ein neues Spiel und </w:t>
-      </w:r>
-      <w:proofErr w:type="spellStart"/>
-      <w:r>
-        <w:t>Escape</w:t>
-      </w:r>
-      <w:proofErr w:type="spellEnd"/>
-      <w:r>
-        <w:t xml:space="preserve"> zum Beenden.</w:t>
+      <w:r>
+        <w:t>Wie bereits Angesprochen kann die Länge eines Arrays in der Regel nicht geändert werden. Wenn man nun also einen Wert hinzufügen oder entfernen möchte müsste man ein neues Array erstellen und alle übrigen Werte in dieses Kopieren. Ein ähnliches Problem hat man beim Sortieren von Arrays, da beim Einfügen / nach vorne Sortieren alle hinteren Elemente einzeln Aufgerückt werden müssen. Dies verursacht, besonders bei langen Arrays, enorme Performanceprobleme. Aus diesem Grund werden Heutzutage in vielen Anwendungsfällen eher Listen als Arrays verwendet. Eine Liste kann ohne Probleme erweitert und Sortiert werden, da weder die Anzahl der Elemente noch deren Reinfolge fix definiert werden.</w:t>
       </w:r>
     </w:p>
     <w:p>
-      <w:pPr>
-        <w:pStyle w:val="berschrift2"/>
-      </w:pPr>
-      <w:bookmarkStart w:id="12" w:name="_Toc475908235"/>
-      <w:r>
-        <w:t>Klassenübersicht</w:t>
+      <w:r>
+        <w:br w:type="page"/>
+      </w:r>
+    </w:p>
+    <w:p>
+      <w:pPr>
+        <w:pStyle w:val="berschrift1"/>
+      </w:pPr>
+      <w:bookmarkStart w:id="12" w:name="_Toc475908234"/>
+      <w:r>
+        <w:lastRenderedPageBreak/>
+        <w:t xml:space="preserve">Quellcode </w:t>
+      </w:r>
+      <w:r>
+        <w:t>Dokumentation</w:t>
       </w:r>
       <w:bookmarkEnd w:id="12"/>
     </w:p>
     <w:p>
       <w:pPr>
+        <w:rPr>
+          <w:rFonts w:hint="eastAsia"/>
+        </w:rPr>
+      </w:pPr>
+      <w:r>
+        <w:t xml:space="preserve">Im Folgenden wird der Quellcode und die Funktionsweise des Beispielprogramms ‚Tic Tac Toe‘ dokumentiert. Die Spielregeln des Spiels werden dabei als bekannt </w:t>
+      </w:r>
+      <w:r>
+        <w:t>vorausgesetzt</w:t>
+      </w:r>
+      <w:r>
+        <w:t>.</w:t>
+      </w:r>
+      <w:r>
+        <w:t xml:space="preserve"> Tastenkombinationen werden: Pfeiltasten / WASD für Cursor Navigation, Enter / Leertaste für bestätigen, F5 für ein neues Spiel und Escape zum Beenden.</w:t>
+      </w:r>
+    </w:p>
+    <w:p>
+      <w:pPr>
+        <w:pStyle w:val="berschrift2"/>
+      </w:pPr>
+      <w:bookmarkStart w:id="13" w:name="_Toc475908235"/>
+      <w:r>
+        <w:t>Klassenübersicht</w:t>
+      </w:r>
+      <w:bookmarkEnd w:id="13"/>
+    </w:p>
+    <w:p>
+      <w:pPr>
         <w:pStyle w:val="berschrift3"/>
       </w:pPr>
-      <w:bookmarkStart w:id="13" w:name="_Toc475908236"/>
+      <w:bookmarkStart w:id="14" w:name="_Toc475908236"/>
       <w:r>
         <w:t>Main</w:t>
       </w:r>
-      <w:bookmarkEnd w:id="13"/>
+      <w:bookmarkEnd w:id="14"/>
     </w:p>
     <w:p>
       <w:r>
@@ -6409,7 +5814,7 @@
                                 <w:noProof/>
                               </w:rPr>
                             </w:pPr>
-                            <w:bookmarkStart w:id="14" w:name="_Toc475908211"/>
+                            <w:bookmarkStart w:id="15" w:name="_Toc475908211"/>
                             <w:r>
                               <w:t xml:space="preserve">Abbildung </w:t>
                             </w:r>
@@ -6432,25 +5837,9 @@
                               <w:fldChar w:fldCharType="end"/>
                             </w:r>
                             <w:r>
-                              <w:t xml:space="preserve">: Übersicht über die Ressourcen. (Für genauere Details siehe </w:t>
+                              <w:t>: Übersicht über die Ressourcen. (Für genauere Details siehe Docs auf github)</w:t>
                             </w:r>
-                            <w:proofErr w:type="spellStart"/>
-                            <w:r>
-                              <w:t>Docs</w:t>
-                            </w:r>
-                            <w:proofErr w:type="spellEnd"/>
-                            <w:r>
-                              <w:t xml:space="preserve"> auf </w:t>
-                            </w:r>
-                            <w:proofErr w:type="spellStart"/>
-                            <w:r>
-                              <w:t>github</w:t>
-                            </w:r>
-                            <w:proofErr w:type="spellEnd"/>
-                            <w:r>
-                              <w:t>)</w:t>
-                            </w:r>
-                            <w:bookmarkEnd w:id="14"/>
+                            <w:bookmarkEnd w:id="15"/>
                           </w:p>
                         </w:txbxContent>
                       </wps:txbx>
@@ -6478,7 +5867,7 @@
                           <w:noProof/>
                         </w:rPr>
                       </w:pPr>
-                      <w:bookmarkStart w:id="15" w:name="_Toc475908211"/>
+                      <w:bookmarkStart w:id="16" w:name="_Toc475908211"/>
                       <w:r>
                         <w:t xml:space="preserve">Abbildung </w:t>
                       </w:r>
@@ -6501,25 +5890,9 @@
                         <w:fldChar w:fldCharType="end"/>
                       </w:r>
                       <w:r>
-                        <w:t xml:space="preserve">: Übersicht über die Ressourcen. (Für genauere Details siehe </w:t>
+                        <w:t>: Übersicht über die Ressourcen. (Für genauere Details siehe Docs auf github)</w:t>
                       </w:r>
-                      <w:proofErr w:type="spellStart"/>
-                      <w:r>
-                        <w:t>Docs</w:t>
-                      </w:r>
-                      <w:proofErr w:type="spellEnd"/>
-                      <w:r>
-                        <w:t xml:space="preserve"> auf </w:t>
-                      </w:r>
-                      <w:proofErr w:type="spellStart"/>
-                      <w:r>
-                        <w:t>github</w:t>
-                      </w:r>
-                      <w:proofErr w:type="spellEnd"/>
-                      <w:r>
-                        <w:t>)</w:t>
-                      </w:r>
-                      <w:bookmarkEnd w:id="15"/>
+                      <w:bookmarkEnd w:id="16"/>
                     </w:p>
                   </w:txbxContent>
                 </v:textbox>
@@ -6613,7 +5986,6 @@
         </w:rPr>
         <w:t>Main(</w:t>
       </w:r>
-      <w:proofErr w:type="spellStart"/>
       <w:r>
         <w:rPr>
           <w:rFonts w:ascii="Consolas" w:hAnsi="Consolas" w:cs="Consolas"/>
@@ -6624,7 +5996,6 @@
         </w:rPr>
         <w:t>string</w:t>
       </w:r>
-      <w:proofErr w:type="spellEnd"/>
       <w:r>
         <w:rPr>
           <w:rFonts w:ascii="Consolas" w:hAnsi="Consolas" w:cs="Consolas"/>
@@ -6633,29 +6004,7 @@
           <w:sz w:val="19"/>
           <w:szCs w:val="19"/>
         </w:rPr>
-        <w:t xml:space="preserve">[] </w:t>
-      </w:r>
-      <w:proofErr w:type="spellStart"/>
-      <w:r>
-        <w:rPr>
-          <w:rFonts w:ascii="Consolas" w:hAnsi="Consolas" w:cs="Consolas"/>
-          <w:i/>
-          <w:color w:val="000000"/>
-          <w:sz w:val="19"/>
-          <w:szCs w:val="19"/>
-        </w:rPr>
-        <w:t>args</w:t>
-      </w:r>
-      <w:proofErr w:type="spellEnd"/>
-      <w:r>
-        <w:rPr>
-          <w:rFonts w:ascii="Consolas" w:hAnsi="Consolas" w:cs="Consolas"/>
-          <w:i/>
-          <w:color w:val="000000"/>
-          <w:sz w:val="19"/>
-          <w:szCs w:val="19"/>
-        </w:rPr>
-        <w:t>)</w:t>
+        <w:t>[] args)</w:t>
       </w:r>
       <w:r>
         <w:t xml:space="preserve"> Methode</w:t>
@@ -6668,45 +6017,44 @@
       <w:pPr>
         <w:pStyle w:val="berschrift3"/>
       </w:pPr>
-      <w:bookmarkStart w:id="16" w:name="_Toc475908237"/>
+      <w:bookmarkStart w:id="17" w:name="_Toc475908237"/>
       <w:r>
         <w:t>Game</w:t>
-      </w:r>
-      <w:bookmarkEnd w:id="16"/>
-    </w:p>
-    <w:p>
-      <w:r>
-        <w:t>Die Game Klasse beinhaltet alle Logik, welche für das Spiel relevant ist. Es findet keine Ausgabe an den User stat. Dies ist Aufgabe der Main Klasse. Dadurch ist Trennung von Interface und Logik gegeben.</w:t>
-      </w:r>
-    </w:p>
-    <w:p>
-      <w:pPr>
-        <w:pStyle w:val="berschrift2"/>
-      </w:pPr>
-      <w:bookmarkStart w:id="17" w:name="_Toc475908238"/>
-      <w:r>
-        <w:t>Spiellogik (Game Klasse)</w:t>
       </w:r>
       <w:bookmarkEnd w:id="17"/>
     </w:p>
     <w:p>
-      <w:pPr>
-        <w:pStyle w:val="berschrift3"/>
-      </w:pPr>
-      <w:bookmarkStart w:id="18" w:name="_Toc475908239"/>
-      <w:r>
-        <w:t>Properties</w:t>
+      <w:r>
+        <w:t>Die Game Klasse beinhaltet alle Logik, welche für das Spiel relevant ist. Es findet keine Ausgabe an den User stat. Dies ist Aufgabe der Main Klasse. Dadurch ist Trennung von Interface und Logik gegeben.</w:t>
+      </w:r>
+    </w:p>
+    <w:p>
+      <w:pPr>
+        <w:pStyle w:val="berschrift2"/>
+      </w:pPr>
+      <w:bookmarkStart w:id="18" w:name="_Toc475908238"/>
+      <w:r>
+        <w:t>Spiellogik (Game Klasse)</w:t>
       </w:r>
       <w:bookmarkEnd w:id="18"/>
     </w:p>
     <w:p>
+      <w:pPr>
+        <w:pStyle w:val="berschrift3"/>
+      </w:pPr>
+      <w:bookmarkStart w:id="19" w:name="_Toc475908239"/>
+      <w:r>
+        <w:t>Properties</w:t>
+      </w:r>
+      <w:bookmarkEnd w:id="19"/>
+    </w:p>
+    <w:p>
       <w:r>
         <w:t>Als Grundlage für die Logik des Spiels sind mehrere Eigenschaften deklariert. Das Spielfeld ist durch ein Zweidimensionales Array abgebildet, da sowohl jede Spalte als auch jede Zeile drei Felder hat.</w:t>
       </w:r>
       <w:r>
         <w:t xml:space="preserve"> Als Datentyp ist ein </w:t>
       </w:r>
-      <w:proofErr w:type="spellStart"/>
       <w:r>
         <w:rPr>
           <w:rFonts w:ascii="Consolas" w:hAnsi="Consolas" w:cs="Consolas"/>
@@ -6716,7 +6064,6 @@
         </w:rPr>
         <w:t>Nullable</w:t>
       </w:r>
-      <w:proofErr w:type="spellEnd"/>
       <w:r>
         <w:rPr>
           <w:rFonts w:ascii="Consolas" w:hAnsi="Consolas" w:cs="Consolas"/>
@@ -6726,7 +6073,6 @@
         </w:rPr>
         <w:t>&lt;</w:t>
       </w:r>
-      <w:proofErr w:type="spellStart"/>
       <w:r>
         <w:rPr>
           <w:rFonts w:ascii="Consolas" w:hAnsi="Consolas" w:cs="Consolas"/>
@@ -6736,7 +6082,6 @@
         </w:rPr>
         <w:t>bool</w:t>
       </w:r>
-      <w:proofErr w:type="spellEnd"/>
       <w:r>
         <w:rPr>
           <w:rFonts w:ascii="Consolas" w:hAnsi="Consolas" w:cs="Consolas"/>
@@ -6749,7 +6094,6 @@
       <w:r>
         <w:t xml:space="preserve"> gesetzt. Dies erlaubt sowohl </w:t>
       </w:r>
-      <w:proofErr w:type="spellStart"/>
       <w:r>
         <w:rPr>
           <w:rFonts w:ascii="Consolas" w:hAnsi="Consolas" w:cs="Consolas"/>
@@ -6759,11 +6103,9 @@
         </w:rPr>
         <w:t>false</w:t>
       </w:r>
-      <w:proofErr w:type="spellEnd"/>
       <w:r>
         <w:t xml:space="preserve"> (Player 1), </w:t>
       </w:r>
-      <w:proofErr w:type="spellStart"/>
       <w:r>
         <w:rPr>
           <w:rFonts w:ascii="Consolas" w:hAnsi="Consolas" w:cs="Consolas"/>
@@ -6773,7 +6115,6 @@
         </w:rPr>
         <w:t>true</w:t>
       </w:r>
-      <w:proofErr w:type="spellEnd"/>
       <w:r>
         <w:t xml:space="preserve"> (Player 2) als auch </w:t>
       </w:r>
@@ -6891,29 +6232,7 @@
           <w:szCs w:val="19"/>
           <w:lang w:val="en-GB"/>
         </w:rPr>
-        <w:t xml:space="preserve">[] </w:t>
-      </w:r>
-      <w:proofErr w:type="spellStart"/>
-      <w:r>
-        <w:rPr>
-          <w:rFonts w:ascii="Consolas" w:hAnsi="Consolas" w:cs="Consolas"/>
-          <w:color w:val="000000"/>
-          <w:sz w:val="19"/>
-          <w:szCs w:val="19"/>
-          <w:lang w:val="en-GB"/>
-        </w:rPr>
-        <w:t>playerSymbols</w:t>
-      </w:r>
-      <w:proofErr w:type="spellEnd"/>
-      <w:r>
-        <w:rPr>
-          <w:rFonts w:ascii="Consolas" w:hAnsi="Consolas" w:cs="Consolas"/>
-          <w:color w:val="000000"/>
-          <w:sz w:val="19"/>
-          <w:szCs w:val="19"/>
-          <w:lang w:val="en-GB"/>
-        </w:rPr>
-        <w:t xml:space="preserve"> { </w:t>
+        <w:t xml:space="preserve">[] playerSymbols { </w:t>
       </w:r>
       <w:r>
         <w:rPr>
@@ -7153,7 +6472,6 @@
         </w:rPr>
         <w:t xml:space="preserve"> </w:t>
       </w:r>
-      <w:proofErr w:type="spellStart"/>
       <w:r>
         <w:rPr>
           <w:rFonts w:ascii="Consolas" w:hAnsi="Consolas" w:cs="Consolas"/>
@@ -7164,7 +6482,6 @@
         </w:rPr>
         <w:t>bool</w:t>
       </w:r>
-      <w:proofErr w:type="spellEnd"/>
       <w:r>
         <w:rPr>
           <w:rFonts w:ascii="Consolas" w:hAnsi="Consolas" w:cs="Consolas"/>
@@ -7214,7 +6531,6 @@
         </w:rPr>
         <w:t xml:space="preserve"> </w:t>
       </w:r>
-      <w:proofErr w:type="spellStart"/>
       <w:r>
         <w:rPr>
           <w:rFonts w:ascii="Consolas" w:hAnsi="Consolas" w:cs="Consolas"/>
@@ -7225,7 +6541,6 @@
         </w:rPr>
         <w:t>int</w:t>
       </w:r>
-      <w:proofErr w:type="spellEnd"/>
       <w:r>
         <w:rPr>
           <w:rFonts w:ascii="Consolas" w:hAnsi="Consolas" w:cs="Consolas"/>
@@ -7372,29 +6687,7 @@
           <w:szCs w:val="19"/>
           <w:lang w:val="en-GB"/>
         </w:rPr>
-        <w:t xml:space="preserve"> </w:t>
-      </w:r>
-      <w:proofErr w:type="spellStart"/>
-      <w:r>
-        <w:rPr>
-          <w:rFonts w:ascii="Consolas" w:hAnsi="Consolas" w:cs="Consolas"/>
-          <w:color w:val="000000"/>
-          <w:sz w:val="19"/>
-          <w:szCs w:val="19"/>
-          <w:lang w:val="en-GB"/>
-        </w:rPr>
-        <w:t>currentPlayer</w:t>
-      </w:r>
-      <w:proofErr w:type="spellEnd"/>
-      <w:r>
-        <w:rPr>
-          <w:rFonts w:ascii="Consolas" w:hAnsi="Consolas" w:cs="Consolas"/>
-          <w:color w:val="000000"/>
-          <w:sz w:val="19"/>
-          <w:szCs w:val="19"/>
-          <w:lang w:val="en-GB"/>
-        </w:rPr>
-        <w:t xml:space="preserve"> = </w:t>
+        <w:t xml:space="preserve"> currentPlayer = </w:t>
       </w:r>
       <w:r>
         <w:rPr>
@@ -7612,29 +6905,7 @@
           <w:szCs w:val="19"/>
           <w:lang w:val="en-GB"/>
         </w:rPr>
-        <w:t xml:space="preserve"> </w:t>
-      </w:r>
-      <w:proofErr w:type="spellStart"/>
-      <w:r>
-        <w:rPr>
-          <w:rFonts w:ascii="Consolas" w:hAnsi="Consolas" w:cs="Consolas"/>
-          <w:color w:val="000000"/>
-          <w:sz w:val="19"/>
-          <w:szCs w:val="19"/>
-          <w:lang w:val="en-GB"/>
-        </w:rPr>
-        <w:t>isGameRunning</w:t>
-      </w:r>
-      <w:proofErr w:type="spellEnd"/>
-      <w:r>
-        <w:rPr>
-          <w:rFonts w:ascii="Consolas" w:hAnsi="Consolas" w:cs="Consolas"/>
-          <w:color w:val="000000"/>
-          <w:sz w:val="19"/>
-          <w:szCs w:val="19"/>
-          <w:lang w:val="en-GB"/>
-        </w:rPr>
-        <w:t xml:space="preserve"> { </w:t>
+        <w:t xml:space="preserve"> isGameRunning { </w:t>
       </w:r>
       <w:r>
         <w:rPr>
@@ -7784,7 +7055,6 @@
         </w:rPr>
         <w:t xml:space="preserve"> </w:t>
       </w:r>
-      <w:proofErr w:type="spellStart"/>
       <w:r>
         <w:rPr>
           <w:rFonts w:ascii="Consolas" w:hAnsi="Consolas" w:cs="Consolas"/>
@@ -7795,7 +7065,6 @@
         </w:rPr>
         <w:t>int</w:t>
       </w:r>
-      <w:proofErr w:type="spellEnd"/>
       <w:r>
         <w:rPr>
           <w:rFonts w:ascii="Consolas" w:hAnsi="Consolas" w:cs="Consolas"/>
@@ -7804,29 +7073,7 @@
           <w:szCs w:val="19"/>
           <w:lang w:val="en-GB"/>
         </w:rPr>
-        <w:t xml:space="preserve">[][] </w:t>
-      </w:r>
-      <w:proofErr w:type="spellStart"/>
-      <w:r>
-        <w:rPr>
-          <w:rFonts w:ascii="Consolas" w:hAnsi="Consolas" w:cs="Consolas"/>
-          <w:color w:val="000000"/>
-          <w:sz w:val="19"/>
-          <w:szCs w:val="19"/>
-          <w:lang w:val="en-GB"/>
-        </w:rPr>
-        <w:t>winnables</w:t>
-      </w:r>
-      <w:proofErr w:type="spellEnd"/>
-      <w:r>
-        <w:rPr>
-          <w:rFonts w:ascii="Consolas" w:hAnsi="Consolas" w:cs="Consolas"/>
-          <w:color w:val="000000"/>
-          <w:sz w:val="19"/>
-          <w:szCs w:val="19"/>
-          <w:lang w:val="en-GB"/>
-        </w:rPr>
-        <w:t xml:space="preserve"> =</w:t>
+        <w:t>[][] winnables =</w:t>
       </w:r>
     </w:p>
     <w:p>
@@ -7917,11 +7164,11 @@
       <w:pPr>
         <w:pStyle w:val="berschrift3"/>
       </w:pPr>
-      <w:bookmarkStart w:id="19" w:name="_Toc475908240"/>
+      <w:bookmarkStart w:id="20" w:name="_Toc475908240"/>
       <w:r>
         <w:t>Methoden</w:t>
       </w:r>
-      <w:bookmarkEnd w:id="19"/>
+      <w:bookmarkEnd w:id="20"/>
     </w:p>
     <w:p>
       <w:r>
@@ -7957,7 +7204,6 @@
       <w:r>
         <w:t xml:space="preserve">Zum Navigieren mit dem Cursor (WASD oder Pfeiltasten) wird die Methode </w:t>
       </w:r>
-      <w:proofErr w:type="spellStart"/>
       <w:r>
         <w:rPr>
           <w:rFonts w:ascii="Consolas" w:hAnsi="Consolas" w:cs="Consolas"/>
@@ -7966,9 +7212,18 @@
           <w:sz w:val="19"/>
           <w:szCs w:val="19"/>
         </w:rPr>
-        <w:t>MoveCursor</w:t>
-      </w:r>
-      <w:proofErr w:type="spellEnd"/>
+        <w:t>MoveCursor(</w:t>
+      </w:r>
+      <w:r>
+        <w:rPr>
+          <w:rFonts w:ascii="Consolas" w:hAnsi="Consolas" w:cs="Consolas"/>
+          <w:i/>
+          <w:color w:val="0000FF"/>
+          <w:sz w:val="19"/>
+          <w:szCs w:val="19"/>
+        </w:rPr>
+        <w:t>int</w:t>
+      </w:r>
       <w:r>
         <w:rPr>
           <w:rFonts w:ascii="Consolas" w:hAnsi="Consolas" w:cs="Consolas"/>
@@ -7977,9 +7232,8 @@
           <w:sz w:val="19"/>
           <w:szCs w:val="19"/>
         </w:rPr>
-        <w:t>(</w:t>
-      </w:r>
-      <w:proofErr w:type="spellStart"/>
+        <w:t xml:space="preserve"> x, </w:t>
+      </w:r>
       <w:r>
         <w:rPr>
           <w:rFonts w:ascii="Consolas" w:hAnsi="Consolas" w:cs="Consolas"/>
@@ -7990,29 +7244,6 @@
         </w:rPr>
         <w:t>int</w:t>
       </w:r>
-      <w:proofErr w:type="spellEnd"/>
-      <w:r>
-        <w:rPr>
-          <w:rFonts w:ascii="Consolas" w:hAnsi="Consolas" w:cs="Consolas"/>
-          <w:i/>
-          <w:color w:val="000000"/>
-          <w:sz w:val="19"/>
-          <w:szCs w:val="19"/>
-        </w:rPr>
-        <w:t xml:space="preserve"> x, </w:t>
-      </w:r>
-      <w:proofErr w:type="spellStart"/>
-      <w:r>
-        <w:rPr>
-          <w:rFonts w:ascii="Consolas" w:hAnsi="Consolas" w:cs="Consolas"/>
-          <w:i/>
-          <w:color w:val="0000FF"/>
-          <w:sz w:val="19"/>
-          <w:szCs w:val="19"/>
-        </w:rPr>
-        <w:t>int</w:t>
-      </w:r>
-      <w:proofErr w:type="spellEnd"/>
       <w:r>
         <w:rPr>
           <w:rFonts w:ascii="Consolas" w:hAnsi="Consolas" w:cs="Consolas"/>
@@ -8325,7 +7556,6 @@
         </w:pBdr>
         <w:spacing w:after="0"/>
       </w:pPr>
-      <w:proofErr w:type="spellStart"/>
       <w:r>
         <w:rPr>
           <w:rFonts w:ascii="Consolas" w:hAnsi="Consolas" w:cs="Consolas"/>
@@ -8333,17 +7563,7 @@
           <w:sz w:val="19"/>
           <w:szCs w:val="19"/>
         </w:rPr>
-        <w:t>cursor</w:t>
-      </w:r>
-      <w:proofErr w:type="spellEnd"/>
-      <w:r>
-        <w:rPr>
-          <w:rFonts w:ascii="Consolas" w:hAnsi="Consolas" w:cs="Consolas"/>
-          <w:color w:val="000000"/>
-          <w:sz w:val="19"/>
-          <w:szCs w:val="19"/>
-        </w:rPr>
-        <w:t>[1] += y;</w:t>
+        <w:t>cursor[1] += y;</w:t>
       </w:r>
     </w:p>
     <w:p>
@@ -8375,15 +7595,7 @@
         <w:t>Grenzen</w:t>
       </w:r>
       <w:r>
-        <w:t xml:space="preserve"> halten (3 Vertikal, 3 Horizontal und 2 Diagonal) werden diese Kombinationen einfach in einem </w:t>
-      </w:r>
-      <w:proofErr w:type="spellStart"/>
-      <w:r>
-        <w:t>Jagged</w:t>
-      </w:r>
-      <w:proofErr w:type="spellEnd"/>
-      <w:r>
-        <w:t xml:space="preserve"> Array abgelegt. Zum </w:t>
+        <w:t xml:space="preserve"> halten (3 Vertikal, 3 Horizontal und 2 Diagonal) werden diese Kombinationen einfach in einem Jagged Array abgelegt. Zum </w:t>
       </w:r>
       <w:r>
         <w:t>Überprüfen</w:t>
@@ -8405,11 +7617,9 @@
       <w:pPr>
         <w:pStyle w:val="berschrift5"/>
       </w:pPr>
-      <w:proofErr w:type="spellStart"/>
       <w:r>
         <w:t>Edgecases</w:t>
       </w:r>
-      <w:proofErr w:type="spellEnd"/>
       <w:r>
         <w:rPr>
           <w:rStyle w:val="Funotenzeichen"/>
@@ -8419,15 +7629,7 @@
     </w:p>
     <w:p>
       <w:r>
-        <w:t xml:space="preserve">Bei der Überprüfung auf das Gewinnen kommt es zu einem </w:t>
-      </w:r>
-      <w:proofErr w:type="spellStart"/>
-      <w:r>
-        <w:t>Edgecase</w:t>
-      </w:r>
-      <w:proofErr w:type="spellEnd"/>
-      <w:r>
-        <w:t xml:space="preserve">. Denn es gibt nicht nur die Möglichkeit, dass Spieler 1 oder Spieler 2 </w:t>
+        <w:t xml:space="preserve">Bei der Überprüfung auf das Gewinnen kommt es zu einem Edgecase. Denn es gibt nicht nur die Möglichkeit, dass Spieler 1 oder Spieler 2 </w:t>
       </w:r>
       <w:r>
         <w:t>gewinnen,</w:t>
@@ -8470,13 +7672,8 @@
         <w:t>null</w:t>
       </w:r>
       <w:r>
-        <w:t xml:space="preserve"> zurückgegeben, aber zusätzlich der </w:t>
-      </w:r>
-      <w:proofErr w:type="spellStart"/>
-      <w:r>
-        <w:t>Flag</w:t>
-      </w:r>
-      <w:proofErr w:type="spellEnd"/>
+        <w:t xml:space="preserve"> zurückgegeben, aber zusätzlich der Flag</w:t>
+      </w:r>
       <w:r>
         <w:rPr>
           <w:rStyle w:val="Funotenzeichen"/>
@@ -8548,9 +7745,18 @@
           <w:szCs w:val="19"/>
           <w:lang w:val="en-GB"/>
         </w:rPr>
-        <w:t xml:space="preserve"> (!</w:t>
-      </w:r>
-      <w:proofErr w:type="spellStart"/>
+        <w:t xml:space="preserve"> (!field.Cast&lt;</w:t>
+      </w:r>
+      <w:r>
+        <w:rPr>
+          <w:rFonts w:ascii="Consolas" w:hAnsi="Consolas" w:cs="Consolas"/>
+          <w:color w:val="0000FF"/>
+          <w:sz w:val="19"/>
+          <w:szCs w:val="19"/>
+          <w:lang w:val="en-GB"/>
+        </w:rPr>
+        <w:t>bool</w:t>
+      </w:r>
       <w:r>
         <w:rPr>
           <w:rFonts w:ascii="Consolas" w:hAnsi="Consolas" w:cs="Consolas"/>
@@ -8559,9 +7765,18 @@
           <w:szCs w:val="19"/>
           <w:lang w:val="en-GB"/>
         </w:rPr>
-        <w:t>field.Cast</w:t>
-      </w:r>
-      <w:proofErr w:type="spellEnd"/>
+        <w:t xml:space="preserve">?&gt;().Any(v =&gt; !v.HasValue)) { </w:t>
+      </w:r>
+      <w:r>
+        <w:rPr>
+          <w:rFonts w:ascii="Consolas" w:hAnsi="Consolas" w:cs="Consolas"/>
+          <w:color w:val="0000FF"/>
+          <w:sz w:val="19"/>
+          <w:szCs w:val="19"/>
+          <w:lang w:val="en-GB"/>
+        </w:rPr>
+        <w:t>this</w:t>
+      </w:r>
       <w:r>
         <w:rPr>
           <w:rFonts w:ascii="Consolas" w:hAnsi="Consolas" w:cs="Consolas"/>
@@ -8570,81 +7785,7 @@
           <w:szCs w:val="19"/>
           <w:lang w:val="en-GB"/>
         </w:rPr>
-        <w:t>&lt;</w:t>
-      </w:r>
-      <w:r>
-        <w:rPr>
-          <w:rFonts w:ascii="Consolas" w:hAnsi="Consolas" w:cs="Consolas"/>
-          <w:color w:val="0000FF"/>
-          <w:sz w:val="19"/>
-          <w:szCs w:val="19"/>
-          <w:lang w:val="en-GB"/>
-        </w:rPr>
-        <w:t>bool</w:t>
-      </w:r>
-      <w:r>
-        <w:rPr>
-          <w:rFonts w:ascii="Consolas" w:hAnsi="Consolas" w:cs="Consolas"/>
-          <w:color w:val="000000"/>
-          <w:sz w:val="19"/>
-          <w:szCs w:val="19"/>
-          <w:lang w:val="en-GB"/>
-        </w:rPr>
-        <w:t>?&gt;().Any(v =&gt; !</w:t>
-      </w:r>
-      <w:proofErr w:type="spellStart"/>
-      <w:r>
-        <w:rPr>
-          <w:rFonts w:ascii="Consolas" w:hAnsi="Consolas" w:cs="Consolas"/>
-          <w:color w:val="000000"/>
-          <w:sz w:val="19"/>
-          <w:szCs w:val="19"/>
-          <w:lang w:val="en-GB"/>
-        </w:rPr>
-        <w:t>v.HasValue</w:t>
-      </w:r>
-      <w:proofErr w:type="spellEnd"/>
-      <w:r>
-        <w:rPr>
-          <w:rFonts w:ascii="Consolas" w:hAnsi="Consolas" w:cs="Consolas"/>
-          <w:color w:val="000000"/>
-          <w:sz w:val="19"/>
-          <w:szCs w:val="19"/>
-          <w:lang w:val="en-GB"/>
-        </w:rPr>
-        <w:t xml:space="preserve">)) { </w:t>
-      </w:r>
-      <w:proofErr w:type="spellStart"/>
-      <w:r>
-        <w:rPr>
-          <w:rFonts w:ascii="Consolas" w:hAnsi="Consolas" w:cs="Consolas"/>
-          <w:color w:val="0000FF"/>
-          <w:sz w:val="19"/>
-          <w:szCs w:val="19"/>
-          <w:lang w:val="en-GB"/>
-        </w:rPr>
-        <w:t>this</w:t>
-      </w:r>
-      <w:r>
-        <w:rPr>
-          <w:rFonts w:ascii="Consolas" w:hAnsi="Consolas" w:cs="Consolas"/>
-          <w:color w:val="000000"/>
-          <w:sz w:val="19"/>
-          <w:szCs w:val="19"/>
-          <w:lang w:val="en-GB"/>
-        </w:rPr>
-        <w:t>.isGameRunning</w:t>
-      </w:r>
-      <w:proofErr w:type="spellEnd"/>
-      <w:r>
-        <w:rPr>
-          <w:rFonts w:ascii="Consolas" w:hAnsi="Consolas" w:cs="Consolas"/>
-          <w:color w:val="000000"/>
-          <w:sz w:val="19"/>
-          <w:szCs w:val="19"/>
-          <w:lang w:val="en-GB"/>
-        </w:rPr>
-        <w:t xml:space="preserve"> = </w:t>
+        <w:t xml:space="preserve">.isGameRunning = </w:t>
       </w:r>
       <w:r>
         <w:rPr>
@@ -8679,19 +7820,11 @@
       <w:pPr>
         <w:pStyle w:val="berschrift3"/>
       </w:pPr>
-      <w:bookmarkStart w:id="20" w:name="_Toc475908241"/>
-      <w:r>
-        <w:t>Anzeige / User Interface (</w:t>
-      </w:r>
-      <w:proofErr w:type="spellStart"/>
-      <w:r>
-        <w:t>Main</w:t>
-      </w:r>
-      <w:proofErr w:type="spellEnd"/>
-      <w:r>
-        <w:t xml:space="preserve"> Klasse)</w:t>
-      </w:r>
-      <w:bookmarkEnd w:id="20"/>
+      <w:bookmarkStart w:id="21" w:name="_Toc475908241"/>
+      <w:r>
+        <w:t>Anzeige / User Interface (Main Klasse)</w:t>
+      </w:r>
+      <w:bookmarkEnd w:id="21"/>
     </w:p>
     <w:p>
       <w:r>
@@ -8781,7 +7914,7 @@
                                 <w:noProof/>
                               </w:rPr>
                             </w:pPr>
-                            <w:bookmarkStart w:id="21" w:name="_Toc475908212"/>
+                            <w:bookmarkStart w:id="22" w:name="_Toc475908212"/>
                             <w:r>
                               <w:t xml:space="preserve">Abbildung </w:t>
                             </w:r>
@@ -8806,7 +7939,7 @@
                             <w:r>
                               <w:t>: Spielfeld mit einigen Spielsteinen schon gesetzt.</w:t>
                             </w:r>
-                            <w:bookmarkEnd w:id="21"/>
+                            <w:bookmarkEnd w:id="22"/>
                           </w:p>
                         </w:txbxContent>
                       </wps:txbx>
@@ -8834,7 +7967,7 @@
                           <w:noProof/>
                         </w:rPr>
                       </w:pPr>
-                      <w:bookmarkStart w:id="22" w:name="_Toc475908212"/>
+                      <w:bookmarkStart w:id="23" w:name="_Toc475908212"/>
                       <w:r>
                         <w:t xml:space="preserve">Abbildung </w:t>
                       </w:r>
@@ -8859,7 +7992,7 @@
                       <w:r>
                         <w:t>: Spielfeld mit einigen Spielsteinen schon gesetzt.</w:t>
                       </w:r>
-                      <w:bookmarkEnd w:id="22"/>
+                      <w:bookmarkEnd w:id="23"/>
                     </w:p>
                   </w:txbxContent>
                 </v:textbox>
@@ -8938,12 +8071,7 @@
         </w:drawing>
       </w:r>
       <w:r>
-        <w:t>Im Spielfeld Modus wird</w:t>
-      </w:r>
-      <w:bookmarkStart w:id="23" w:name="_GoBack"/>
-      <w:bookmarkEnd w:id="23"/>
-      <w:r>
-        <w:t xml:space="preserve"> in der ersten Zeile der momentan aktive Spieler angezeigt. Darunter ist das Spielfeld zu finden. Um das Spielfeld zu zeichnen wird zuerst über die Erste Dimension des Spielfeld Arrays iteriert</w:t>
+        <w:t>Im Spielfeld Modus wird in der ersten Zeile der momentan aktive Spieler angezeigt. Darunter ist das Spielfeld zu finden. Um das Spielfeld zu zeichnen wird zuerst über die Erste Dimension des Spielfeld Arrays iteriert</w:t>
       </w:r>
       <w:r>
         <w:rPr>
@@ -9392,18 +8520,10 @@
         <w:t xml:space="preserve"> können auf </w:t>
       </w:r>
       <w:r>
-        <w:t xml:space="preserve">meiner </w:t>
-      </w:r>
-      <w:proofErr w:type="spellStart"/>
-      <w:r>
-        <w:t>GitHu</w:t>
-      </w:r>
-      <w:r>
-        <w:t>b</w:t>
-      </w:r>
-      <w:proofErr w:type="spellEnd"/>
-      <w:r>
-        <w:t xml:space="preserve"> Seite unter </w:t>
+        <w:t>meiner GitHu</w:t>
+      </w:r>
+      <w:r>
+        <w:t xml:space="preserve">b Seite unter </w:t>
       </w:r>
       <w:r>
         <w:t>folgender</w:t>
@@ -9446,14 +8566,12 @@
         </w:rPr>
         <w:br/>
       </w:r>
-      <w:proofErr w:type="spellStart"/>
       <w:r>
         <w:rPr>
           <w:lang w:val="en-GB"/>
         </w:rPr>
         <w:t>Dokumentation</w:t>
       </w:r>
-      <w:proofErr w:type="spellEnd"/>
       <w:r>
         <w:rPr>
           <w:lang w:val="en-GB"/>
@@ -9488,23 +8606,7 @@
     </w:p>
     <w:p>
       <w:r>
-        <w:t xml:space="preserve">Sowohl diese Ausarbeitung als auch der </w:t>
-      </w:r>
-      <w:proofErr w:type="spellStart"/>
-      <w:r>
-        <w:t>Sourcecode</w:t>
-      </w:r>
-      <w:proofErr w:type="spellEnd"/>
-      <w:r>
-        <w:t xml:space="preserve"> stehen unter der MIT Lizenz. Der volle Lizenztext befindet sich im </w:t>
-      </w:r>
-      <w:proofErr w:type="spellStart"/>
-      <w:r>
-        <w:t>GitHub</w:t>
-      </w:r>
-      <w:proofErr w:type="spellEnd"/>
-      <w:r>
-        <w:t xml:space="preserve"> unter folgender Adresse:</w:t>
+        <w:t>Sowohl diese Ausarbeitung als auch der Sourcecode stehen unter der MIT Lizenz. Der volle Lizenztext befindet sich im GitHub unter folgender Adresse:</w:t>
       </w:r>
       <w:r>
         <w:t xml:space="preserve"> </w:t>
@@ -10156,6 +9258,7 @@
       <w:r>
         <w:fldChar w:fldCharType="end"/>
       </w:r>
+      <w:bookmarkEnd w:id="0"/>
     </w:p>
     <w:sectPr>
       <w:footerReference w:type="default" r:id="rId19"/>
@@ -10224,7 +9327,7 @@
           <w:rPr>
             <w:noProof/>
           </w:rPr>
-          <w:t>9</w:t>
+          <w:t>3</w:t>
         </w:r>
         <w:r>
           <w:fldChar w:fldCharType="end"/>
@@ -10295,13 +9398,8 @@
       <w:r>
         <w:t xml:space="preserve"> </w:t>
       </w:r>
-      <w:proofErr w:type="spellStart"/>
-      <w:r>
-        <w:t>Edgecases</w:t>
-      </w:r>
-      <w:proofErr w:type="spellEnd"/>
-      <w:r>
-        <w:t xml:space="preserve"> </w:t>
+      <w:r>
+        <w:t xml:space="preserve">Edgecases </w:t>
       </w:r>
       <w:r>
         <w:t>bezeichne</w:t>
@@ -10329,31 +9427,7 @@
         <w:t xml:space="preserve"> </w:t>
       </w:r>
       <w:r>
-        <w:t xml:space="preserve">Ein </w:t>
-      </w:r>
-      <w:proofErr w:type="spellStart"/>
-      <w:r>
-        <w:t>Flag</w:t>
-      </w:r>
-      <w:proofErr w:type="spellEnd"/>
-      <w:r>
-        <w:t xml:space="preserve"> ist ein </w:t>
-      </w:r>
-      <w:proofErr w:type="spellStart"/>
-      <w:r>
-        <w:t>bool</w:t>
-      </w:r>
-      <w:proofErr w:type="spellEnd"/>
-      <w:r>
-        <w:t xml:space="preserve">, welcher als gesetzt gilt, wenn er </w:t>
-      </w:r>
-      <w:proofErr w:type="spellStart"/>
-      <w:r>
-        <w:t>true</w:t>
-      </w:r>
-      <w:proofErr w:type="spellEnd"/>
-      <w:r>
-        <w:t xml:space="preserve"> ist.</w:t>
+        <w:t>Ein Flag ist ein bool, welcher als gesetzt gilt, wenn er true ist.</w:t>
       </w:r>
     </w:p>
   </w:footnote>
@@ -12959,7 +12033,7 @@
 </file>
 
 <file path=customXml/itemProps1.xml><?xml version="1.0" encoding="utf-8"?>
-<ds:datastoreItem xmlns:ds="http://schemas.openxmlformats.org/officeDocument/2006/customXml" ds:itemID="{C2E26D7B-4BDB-4D4F-9CA4-FD68213C43EA}">
+<ds:datastoreItem xmlns:ds="http://schemas.openxmlformats.org/officeDocument/2006/customXml" ds:itemID="{E8F4BDA0-E3A1-4428-A001-98698956742B}">
   <ds:schemaRefs>
     <ds:schemaRef ds:uri="http://schemas.openxmlformats.org/officeDocument/2006/bibliography"/>
   </ds:schemaRefs>

</xml_diff>